<commit_message>
Http Cookie Auth Changes
</commit_message>
<xml_diff>
--- a/NodeJS_ERROR_HANDLER.docx
+++ b/NodeJS_ERROR_HANDLER.docx
@@ -18318,6 +18318,4774 @@
     </w:p>
     <w:p>
       <w:pPr>
+        <w:pStyle w:val="Heading3"/>
+        <w:rPr>
+          <w:lang w:val="en-US"/>
+        </w:rPr>
+      </w:pPr>
+      <w:r>
+        <w:rPr>
+          <w:lang w:val="en-US"/>
+        </w:rPr>
+        <w:t>Auth Middleware (Optional)</w:t>
+      </w:r>
+    </w:p>
+    <w:p>
+      <w:pPr>
+        <w:shd w:val="clear" w:color="auto" w:fill="9CC2E5" w:themeFill="accent5" w:themeFillTint="99"/>
+        <w:rPr>
+          <w:lang w:val="en-US"/>
+        </w:rPr>
+      </w:pPr>
+      <w:r>
+        <w:rPr>
+          <w:lang w:val="en-US"/>
+        </w:rPr>
+        <w:t>Middleware/auth.ts</w:t>
+      </w:r>
+    </w:p>
+    <w:p>
+      <w:pPr>
+        <w:shd w:val="clear" w:color="auto" w:fill="1F1F1F"/>
+        <w:spacing w:line="315" w:lineRule="atLeast"/>
+        <w:rPr>
+          <w:rFonts w:asciiTheme="minorHAnsi" w:eastAsia="Times New Roman" w:hAnsiTheme="minorHAnsi" w:cstheme="minorHAnsi"/>
+          <w:color w:val="CCCCCC"/>
+          <w:kern w:val="0"/>
+          <w:sz w:val="21"/>
+          <w:szCs w:val="21"/>
+          <w:lang w:eastAsia="en-GB"/>
+          <w14:ligatures w14:val="none"/>
+        </w:rPr>
+      </w:pPr>
+      <w:r>
+        <w:rPr>
+          <w:rFonts w:asciiTheme="minorHAnsi" w:eastAsia="Times New Roman" w:hAnsiTheme="minorHAnsi" w:cstheme="minorHAnsi"/>
+          <w:color w:val="C586C0"/>
+          <w:kern w:val="0"/>
+          <w:sz w:val="21"/>
+          <w:szCs w:val="21"/>
+          <w:lang w:eastAsia="en-GB"/>
+          <w14:ligatures w14:val="none"/>
+        </w:rPr>
+        <w:t>import</w:t>
+      </w:r>
+      <w:r>
+        <w:rPr>
+          <w:rFonts w:asciiTheme="minorHAnsi" w:eastAsia="Times New Roman" w:hAnsiTheme="minorHAnsi" w:cstheme="minorHAnsi"/>
+          <w:color w:val="CCCCCC"/>
+          <w:kern w:val="0"/>
+          <w:sz w:val="21"/>
+          <w:szCs w:val="21"/>
+          <w:lang w:eastAsia="en-GB"/>
+          <w14:ligatures w14:val="none"/>
+        </w:rPr>
+        <w:t xml:space="preserve"> { </w:t>
+      </w:r>
+      <w:r>
+        <w:rPr>
+          <w:rFonts w:asciiTheme="minorHAnsi" w:eastAsia="Times New Roman" w:hAnsiTheme="minorHAnsi" w:cstheme="minorHAnsi"/>
+          <w:color w:val="9CDCFE"/>
+          <w:kern w:val="0"/>
+          <w:sz w:val="21"/>
+          <w:szCs w:val="21"/>
+          <w:lang w:eastAsia="en-GB"/>
+          <w14:ligatures w14:val="none"/>
+        </w:rPr>
+        <w:t>Request</w:t>
+      </w:r>
+      <w:r>
+        <w:rPr>
+          <w:rFonts w:asciiTheme="minorHAnsi" w:eastAsia="Times New Roman" w:hAnsiTheme="minorHAnsi" w:cstheme="minorHAnsi"/>
+          <w:color w:val="CCCCCC"/>
+          <w:kern w:val="0"/>
+          <w:sz w:val="21"/>
+          <w:szCs w:val="21"/>
+          <w:lang w:eastAsia="en-GB"/>
+          <w14:ligatures w14:val="none"/>
+        </w:rPr>
+        <w:t xml:space="preserve">, </w:t>
+      </w:r>
+      <w:r>
+        <w:rPr>
+          <w:rFonts w:asciiTheme="minorHAnsi" w:eastAsia="Times New Roman" w:hAnsiTheme="minorHAnsi" w:cstheme="minorHAnsi"/>
+          <w:color w:val="9CDCFE"/>
+          <w:kern w:val="0"/>
+          <w:sz w:val="21"/>
+          <w:szCs w:val="21"/>
+          <w:lang w:eastAsia="en-GB"/>
+          <w14:ligatures w14:val="none"/>
+        </w:rPr>
+        <w:t>Response</w:t>
+      </w:r>
+      <w:r>
+        <w:rPr>
+          <w:rFonts w:asciiTheme="minorHAnsi" w:eastAsia="Times New Roman" w:hAnsiTheme="minorHAnsi" w:cstheme="minorHAnsi"/>
+          <w:color w:val="CCCCCC"/>
+          <w:kern w:val="0"/>
+          <w:sz w:val="21"/>
+          <w:szCs w:val="21"/>
+          <w:lang w:eastAsia="en-GB"/>
+          <w14:ligatures w14:val="none"/>
+        </w:rPr>
+        <w:t xml:space="preserve">, </w:t>
+      </w:r>
+      <w:proofErr w:type="spellStart"/>
+      <w:r>
+        <w:rPr>
+          <w:rFonts w:asciiTheme="minorHAnsi" w:eastAsia="Times New Roman" w:hAnsiTheme="minorHAnsi" w:cstheme="minorHAnsi"/>
+          <w:color w:val="9CDCFE"/>
+          <w:kern w:val="0"/>
+          <w:sz w:val="21"/>
+          <w:szCs w:val="21"/>
+          <w:lang w:eastAsia="en-GB"/>
+          <w14:ligatures w14:val="none"/>
+        </w:rPr>
+        <w:t>NextFunction</w:t>
+      </w:r>
+      <w:proofErr w:type="spellEnd"/>
+      <w:r>
+        <w:rPr>
+          <w:rFonts w:asciiTheme="minorHAnsi" w:eastAsia="Times New Roman" w:hAnsiTheme="minorHAnsi" w:cstheme="minorHAnsi"/>
+          <w:color w:val="CCCCCC"/>
+          <w:kern w:val="0"/>
+          <w:sz w:val="21"/>
+          <w:szCs w:val="21"/>
+          <w:lang w:eastAsia="en-GB"/>
+          <w14:ligatures w14:val="none"/>
+        </w:rPr>
+        <w:t xml:space="preserve"> } </w:t>
+      </w:r>
+      <w:r>
+        <w:rPr>
+          <w:rFonts w:asciiTheme="minorHAnsi" w:eastAsia="Times New Roman" w:hAnsiTheme="minorHAnsi" w:cstheme="minorHAnsi"/>
+          <w:color w:val="C586C0"/>
+          <w:kern w:val="0"/>
+          <w:sz w:val="21"/>
+          <w:szCs w:val="21"/>
+          <w:lang w:eastAsia="en-GB"/>
+          <w14:ligatures w14:val="none"/>
+        </w:rPr>
+        <w:t>from</w:t>
+      </w:r>
+      <w:r>
+        <w:rPr>
+          <w:rFonts w:asciiTheme="minorHAnsi" w:eastAsia="Times New Roman" w:hAnsiTheme="minorHAnsi" w:cstheme="minorHAnsi"/>
+          <w:color w:val="CCCCCC"/>
+          <w:kern w:val="0"/>
+          <w:sz w:val="21"/>
+          <w:szCs w:val="21"/>
+          <w:lang w:eastAsia="en-GB"/>
+          <w14:ligatures w14:val="none"/>
+        </w:rPr>
+        <w:t xml:space="preserve"> </w:t>
+      </w:r>
+      <w:r>
+        <w:rPr>
+          <w:rFonts w:asciiTheme="minorHAnsi" w:eastAsia="Times New Roman" w:hAnsiTheme="minorHAnsi" w:cstheme="minorHAnsi"/>
+          <w:color w:val="CE9178"/>
+          <w:kern w:val="0"/>
+          <w:sz w:val="21"/>
+          <w:szCs w:val="21"/>
+          <w:lang w:eastAsia="en-GB"/>
+          <w14:ligatures w14:val="none"/>
+        </w:rPr>
+        <w:t>'express'</w:t>
+      </w:r>
+      <w:r>
+        <w:rPr>
+          <w:rFonts w:asciiTheme="minorHAnsi" w:eastAsia="Times New Roman" w:hAnsiTheme="minorHAnsi" w:cstheme="minorHAnsi"/>
+          <w:color w:val="CCCCCC"/>
+          <w:kern w:val="0"/>
+          <w:sz w:val="21"/>
+          <w:szCs w:val="21"/>
+          <w:lang w:eastAsia="en-GB"/>
+          <w14:ligatures w14:val="none"/>
+        </w:rPr>
+        <w:t>;</w:t>
+      </w:r>
+    </w:p>
+    <w:p>
+      <w:pPr>
+        <w:shd w:val="clear" w:color="auto" w:fill="1F1F1F"/>
+        <w:spacing w:line="315" w:lineRule="atLeast"/>
+        <w:rPr>
+          <w:rFonts w:asciiTheme="minorHAnsi" w:eastAsia="Times New Roman" w:hAnsiTheme="minorHAnsi" w:cstheme="minorHAnsi"/>
+          <w:color w:val="CCCCCC"/>
+          <w:kern w:val="0"/>
+          <w:sz w:val="21"/>
+          <w:szCs w:val="21"/>
+          <w:lang w:eastAsia="en-GB"/>
+          <w14:ligatures w14:val="none"/>
+        </w:rPr>
+      </w:pPr>
+      <w:r>
+        <w:rPr>
+          <w:rFonts w:asciiTheme="minorHAnsi" w:eastAsia="Times New Roman" w:hAnsiTheme="minorHAnsi" w:cstheme="minorHAnsi"/>
+          <w:color w:val="C586C0"/>
+          <w:kern w:val="0"/>
+          <w:sz w:val="21"/>
+          <w:szCs w:val="21"/>
+          <w:lang w:eastAsia="en-GB"/>
+          <w14:ligatures w14:val="none"/>
+        </w:rPr>
+        <w:t>import</w:t>
+      </w:r>
+      <w:r>
+        <w:rPr>
+          <w:rFonts w:asciiTheme="minorHAnsi" w:eastAsia="Times New Roman" w:hAnsiTheme="minorHAnsi" w:cstheme="minorHAnsi"/>
+          <w:color w:val="CCCCCC"/>
+          <w:kern w:val="0"/>
+          <w:sz w:val="21"/>
+          <w:szCs w:val="21"/>
+          <w:lang w:eastAsia="en-GB"/>
+          <w14:ligatures w14:val="none"/>
+        </w:rPr>
+        <w:t xml:space="preserve"> </w:t>
+      </w:r>
+      <w:proofErr w:type="spellStart"/>
+      <w:r>
+        <w:rPr>
+          <w:rFonts w:asciiTheme="minorHAnsi" w:eastAsia="Times New Roman" w:hAnsiTheme="minorHAnsi" w:cstheme="minorHAnsi"/>
+          <w:color w:val="9CDCFE"/>
+          <w:kern w:val="0"/>
+          <w:sz w:val="21"/>
+          <w:szCs w:val="21"/>
+          <w:lang w:eastAsia="en-GB"/>
+          <w14:ligatures w14:val="none"/>
+        </w:rPr>
+        <w:t>jwt</w:t>
+      </w:r>
+      <w:proofErr w:type="spellEnd"/>
+      <w:r>
+        <w:rPr>
+          <w:rFonts w:asciiTheme="minorHAnsi" w:eastAsia="Times New Roman" w:hAnsiTheme="minorHAnsi" w:cstheme="minorHAnsi"/>
+          <w:color w:val="CCCCCC"/>
+          <w:kern w:val="0"/>
+          <w:sz w:val="21"/>
+          <w:szCs w:val="21"/>
+          <w:lang w:eastAsia="en-GB"/>
+          <w14:ligatures w14:val="none"/>
+        </w:rPr>
+        <w:t xml:space="preserve"> </w:t>
+      </w:r>
+      <w:r>
+        <w:rPr>
+          <w:rFonts w:asciiTheme="minorHAnsi" w:eastAsia="Times New Roman" w:hAnsiTheme="minorHAnsi" w:cstheme="minorHAnsi"/>
+          <w:color w:val="C586C0"/>
+          <w:kern w:val="0"/>
+          <w:sz w:val="21"/>
+          <w:szCs w:val="21"/>
+          <w:lang w:eastAsia="en-GB"/>
+          <w14:ligatures w14:val="none"/>
+        </w:rPr>
+        <w:t>from</w:t>
+      </w:r>
+      <w:r>
+        <w:rPr>
+          <w:rFonts w:asciiTheme="minorHAnsi" w:eastAsia="Times New Roman" w:hAnsiTheme="minorHAnsi" w:cstheme="minorHAnsi"/>
+          <w:color w:val="CCCCCC"/>
+          <w:kern w:val="0"/>
+          <w:sz w:val="21"/>
+          <w:szCs w:val="21"/>
+          <w:lang w:eastAsia="en-GB"/>
+          <w14:ligatures w14:val="none"/>
+        </w:rPr>
+        <w:t xml:space="preserve"> </w:t>
+      </w:r>
+      <w:r>
+        <w:rPr>
+          <w:rFonts w:asciiTheme="minorHAnsi" w:eastAsia="Times New Roman" w:hAnsiTheme="minorHAnsi" w:cstheme="minorHAnsi"/>
+          <w:color w:val="CE9178"/>
+          <w:kern w:val="0"/>
+          <w:sz w:val="21"/>
+          <w:szCs w:val="21"/>
+          <w:lang w:eastAsia="en-GB"/>
+          <w14:ligatures w14:val="none"/>
+        </w:rPr>
+        <w:t>'</w:t>
+      </w:r>
+      <w:proofErr w:type="spellStart"/>
+      <w:r>
+        <w:rPr>
+          <w:rFonts w:asciiTheme="minorHAnsi" w:eastAsia="Times New Roman" w:hAnsiTheme="minorHAnsi" w:cstheme="minorHAnsi"/>
+          <w:color w:val="CE9178"/>
+          <w:kern w:val="0"/>
+          <w:sz w:val="21"/>
+          <w:szCs w:val="21"/>
+          <w:lang w:eastAsia="en-GB"/>
+          <w14:ligatures w14:val="none"/>
+        </w:rPr>
+        <w:t>jsonwebtoken</w:t>
+      </w:r>
+      <w:proofErr w:type="spellEnd"/>
+      <w:r>
+        <w:rPr>
+          <w:rFonts w:asciiTheme="minorHAnsi" w:eastAsia="Times New Roman" w:hAnsiTheme="minorHAnsi" w:cstheme="minorHAnsi"/>
+          <w:color w:val="CE9178"/>
+          <w:kern w:val="0"/>
+          <w:sz w:val="21"/>
+          <w:szCs w:val="21"/>
+          <w:lang w:eastAsia="en-GB"/>
+          <w14:ligatures w14:val="none"/>
+        </w:rPr>
+        <w:t>'</w:t>
+      </w:r>
+      <w:r>
+        <w:rPr>
+          <w:rFonts w:asciiTheme="minorHAnsi" w:eastAsia="Times New Roman" w:hAnsiTheme="minorHAnsi" w:cstheme="minorHAnsi"/>
+          <w:color w:val="CCCCCC"/>
+          <w:kern w:val="0"/>
+          <w:sz w:val="21"/>
+          <w:szCs w:val="21"/>
+          <w:lang w:eastAsia="en-GB"/>
+          <w14:ligatures w14:val="none"/>
+        </w:rPr>
+        <w:t>;</w:t>
+      </w:r>
+    </w:p>
+    <w:p>
+      <w:pPr>
+        <w:shd w:val="clear" w:color="auto" w:fill="1F1F1F"/>
+        <w:spacing w:line="315" w:lineRule="atLeast"/>
+        <w:rPr>
+          <w:rFonts w:asciiTheme="minorHAnsi" w:eastAsia="Times New Roman" w:hAnsiTheme="minorHAnsi" w:cstheme="minorHAnsi"/>
+          <w:color w:val="CCCCCC"/>
+          <w:kern w:val="0"/>
+          <w:sz w:val="21"/>
+          <w:szCs w:val="21"/>
+          <w:lang w:eastAsia="en-GB"/>
+          <w14:ligatures w14:val="none"/>
+        </w:rPr>
+      </w:pPr>
+      <w:r>
+        <w:rPr>
+          <w:rFonts w:asciiTheme="minorHAnsi" w:eastAsia="Times New Roman" w:hAnsiTheme="minorHAnsi" w:cstheme="minorHAnsi"/>
+          <w:color w:val="C586C0"/>
+          <w:kern w:val="0"/>
+          <w:sz w:val="21"/>
+          <w:szCs w:val="21"/>
+          <w:lang w:eastAsia="en-GB"/>
+          <w14:ligatures w14:val="none"/>
+        </w:rPr>
+        <w:t>import</w:t>
+      </w:r>
+      <w:r>
+        <w:rPr>
+          <w:rFonts w:asciiTheme="minorHAnsi" w:eastAsia="Times New Roman" w:hAnsiTheme="minorHAnsi" w:cstheme="minorHAnsi"/>
+          <w:color w:val="CCCCCC"/>
+          <w:kern w:val="0"/>
+          <w:sz w:val="21"/>
+          <w:szCs w:val="21"/>
+          <w:lang w:eastAsia="en-GB"/>
+          <w14:ligatures w14:val="none"/>
+        </w:rPr>
+        <w:t xml:space="preserve"> { </w:t>
+      </w:r>
+      <w:proofErr w:type="spellStart"/>
+      <w:r>
+        <w:rPr>
+          <w:rFonts w:asciiTheme="minorHAnsi" w:eastAsia="Times New Roman" w:hAnsiTheme="minorHAnsi" w:cstheme="minorHAnsi"/>
+          <w:color w:val="9CDCFE"/>
+          <w:kern w:val="0"/>
+          <w:sz w:val="21"/>
+          <w:szCs w:val="21"/>
+          <w:lang w:eastAsia="en-GB"/>
+          <w14:ligatures w14:val="none"/>
+        </w:rPr>
+        <w:t>UnauthorizedError</w:t>
+      </w:r>
+      <w:proofErr w:type="spellEnd"/>
+      <w:r>
+        <w:rPr>
+          <w:rFonts w:asciiTheme="minorHAnsi" w:eastAsia="Times New Roman" w:hAnsiTheme="minorHAnsi" w:cstheme="minorHAnsi"/>
+          <w:color w:val="CCCCCC"/>
+          <w:kern w:val="0"/>
+          <w:sz w:val="21"/>
+          <w:szCs w:val="21"/>
+          <w:lang w:eastAsia="en-GB"/>
+          <w14:ligatures w14:val="none"/>
+        </w:rPr>
+        <w:t xml:space="preserve">, </w:t>
+      </w:r>
+      <w:proofErr w:type="spellStart"/>
+      <w:r>
+        <w:rPr>
+          <w:rFonts w:asciiTheme="minorHAnsi" w:eastAsia="Times New Roman" w:hAnsiTheme="minorHAnsi" w:cstheme="minorHAnsi"/>
+          <w:color w:val="9CDCFE"/>
+          <w:kern w:val="0"/>
+          <w:sz w:val="21"/>
+          <w:szCs w:val="21"/>
+          <w:lang w:eastAsia="en-GB"/>
+          <w14:ligatures w14:val="none"/>
+        </w:rPr>
+        <w:t>ForbiddenError</w:t>
+      </w:r>
+      <w:proofErr w:type="spellEnd"/>
+      <w:r>
+        <w:rPr>
+          <w:rFonts w:asciiTheme="minorHAnsi" w:eastAsia="Times New Roman" w:hAnsiTheme="minorHAnsi" w:cstheme="minorHAnsi"/>
+          <w:color w:val="CCCCCC"/>
+          <w:kern w:val="0"/>
+          <w:sz w:val="21"/>
+          <w:szCs w:val="21"/>
+          <w:lang w:eastAsia="en-GB"/>
+          <w14:ligatures w14:val="none"/>
+        </w:rPr>
+        <w:t xml:space="preserve"> } </w:t>
+      </w:r>
+      <w:r>
+        <w:rPr>
+          <w:rFonts w:asciiTheme="minorHAnsi" w:eastAsia="Times New Roman" w:hAnsiTheme="minorHAnsi" w:cstheme="minorHAnsi"/>
+          <w:color w:val="C586C0"/>
+          <w:kern w:val="0"/>
+          <w:sz w:val="21"/>
+          <w:szCs w:val="21"/>
+          <w:lang w:eastAsia="en-GB"/>
+          <w14:ligatures w14:val="none"/>
+        </w:rPr>
+        <w:t>from</w:t>
+      </w:r>
+      <w:r>
+        <w:rPr>
+          <w:rFonts w:asciiTheme="minorHAnsi" w:eastAsia="Times New Roman" w:hAnsiTheme="minorHAnsi" w:cstheme="minorHAnsi"/>
+          <w:color w:val="CCCCCC"/>
+          <w:kern w:val="0"/>
+          <w:sz w:val="21"/>
+          <w:szCs w:val="21"/>
+          <w:lang w:eastAsia="en-GB"/>
+          <w14:ligatures w14:val="none"/>
+        </w:rPr>
+        <w:t xml:space="preserve"> </w:t>
+      </w:r>
+      <w:r>
+        <w:rPr>
+          <w:rFonts w:asciiTheme="minorHAnsi" w:eastAsia="Times New Roman" w:hAnsiTheme="minorHAnsi" w:cstheme="minorHAnsi"/>
+          <w:color w:val="CE9178"/>
+          <w:kern w:val="0"/>
+          <w:sz w:val="21"/>
+          <w:szCs w:val="21"/>
+          <w:lang w:eastAsia="en-GB"/>
+          <w14:ligatures w14:val="none"/>
+        </w:rPr>
+        <w:t>'../exceptions/errors'</w:t>
+      </w:r>
+      <w:r>
+        <w:rPr>
+          <w:rFonts w:asciiTheme="minorHAnsi" w:eastAsia="Times New Roman" w:hAnsiTheme="minorHAnsi" w:cstheme="minorHAnsi"/>
+          <w:color w:val="CCCCCC"/>
+          <w:kern w:val="0"/>
+          <w:sz w:val="21"/>
+          <w:szCs w:val="21"/>
+          <w:lang w:eastAsia="en-GB"/>
+          <w14:ligatures w14:val="none"/>
+        </w:rPr>
+        <w:t xml:space="preserve">; </w:t>
+      </w:r>
+      <w:r>
+        <w:rPr>
+          <w:rFonts w:asciiTheme="minorHAnsi" w:eastAsia="Times New Roman" w:hAnsiTheme="minorHAnsi" w:cstheme="minorHAnsi"/>
+          <w:color w:val="6A9955"/>
+          <w:kern w:val="0"/>
+          <w:sz w:val="21"/>
+          <w:szCs w:val="21"/>
+          <w:lang w:eastAsia="en-GB"/>
+          <w14:ligatures w14:val="none"/>
+        </w:rPr>
+        <w:t>// Import your custom errors</w:t>
+      </w:r>
+    </w:p>
+    <w:p>
+      <w:pPr>
+        <w:shd w:val="clear" w:color="auto" w:fill="1F1F1F"/>
+        <w:spacing w:line="315" w:lineRule="atLeast"/>
+        <w:rPr>
+          <w:rFonts w:asciiTheme="minorHAnsi" w:eastAsia="Times New Roman" w:hAnsiTheme="minorHAnsi" w:cstheme="minorHAnsi"/>
+          <w:color w:val="CCCCCC"/>
+          <w:kern w:val="0"/>
+          <w:sz w:val="21"/>
+          <w:szCs w:val="21"/>
+          <w:lang w:eastAsia="en-GB"/>
+          <w14:ligatures w14:val="none"/>
+        </w:rPr>
+      </w:pPr>
+      <w:r>
+        <w:rPr>
+          <w:rFonts w:asciiTheme="minorHAnsi" w:eastAsia="Times New Roman" w:hAnsiTheme="minorHAnsi" w:cstheme="minorHAnsi"/>
+          <w:color w:val="C586C0"/>
+          <w:kern w:val="0"/>
+          <w:sz w:val="21"/>
+          <w:szCs w:val="21"/>
+          <w:lang w:eastAsia="en-GB"/>
+          <w14:ligatures w14:val="none"/>
+        </w:rPr>
+        <w:t>import</w:t>
+      </w:r>
+      <w:r>
+        <w:rPr>
+          <w:rFonts w:asciiTheme="minorHAnsi" w:eastAsia="Times New Roman" w:hAnsiTheme="minorHAnsi" w:cstheme="minorHAnsi"/>
+          <w:color w:val="CCCCCC"/>
+          <w:kern w:val="0"/>
+          <w:sz w:val="21"/>
+          <w:szCs w:val="21"/>
+          <w:lang w:eastAsia="en-GB"/>
+          <w14:ligatures w14:val="none"/>
+        </w:rPr>
+        <w:t xml:space="preserve"> { </w:t>
+      </w:r>
+      <w:proofErr w:type="spellStart"/>
+      <w:r>
+        <w:rPr>
+          <w:rFonts w:asciiTheme="minorHAnsi" w:eastAsia="Times New Roman" w:hAnsiTheme="minorHAnsi" w:cstheme="minorHAnsi"/>
+          <w:color w:val="9CDCFE"/>
+          <w:kern w:val="0"/>
+          <w:sz w:val="21"/>
+          <w:szCs w:val="21"/>
+          <w:lang w:eastAsia="en-GB"/>
+          <w14:ligatures w14:val="none"/>
+        </w:rPr>
+        <w:t>JwtPayload</w:t>
+      </w:r>
+      <w:proofErr w:type="spellEnd"/>
+      <w:r>
+        <w:rPr>
+          <w:rFonts w:asciiTheme="minorHAnsi" w:eastAsia="Times New Roman" w:hAnsiTheme="minorHAnsi" w:cstheme="minorHAnsi"/>
+          <w:color w:val="CCCCCC"/>
+          <w:kern w:val="0"/>
+          <w:sz w:val="21"/>
+          <w:szCs w:val="21"/>
+          <w:lang w:eastAsia="en-GB"/>
+          <w14:ligatures w14:val="none"/>
+        </w:rPr>
+        <w:t xml:space="preserve"> } </w:t>
+      </w:r>
+      <w:r>
+        <w:rPr>
+          <w:rFonts w:asciiTheme="minorHAnsi" w:eastAsia="Times New Roman" w:hAnsiTheme="minorHAnsi" w:cstheme="minorHAnsi"/>
+          <w:color w:val="C586C0"/>
+          <w:kern w:val="0"/>
+          <w:sz w:val="21"/>
+          <w:szCs w:val="21"/>
+          <w:lang w:eastAsia="en-GB"/>
+          <w14:ligatures w14:val="none"/>
+        </w:rPr>
+        <w:t>from</w:t>
+      </w:r>
+      <w:r>
+        <w:rPr>
+          <w:rFonts w:asciiTheme="minorHAnsi" w:eastAsia="Times New Roman" w:hAnsiTheme="minorHAnsi" w:cstheme="minorHAnsi"/>
+          <w:color w:val="CCCCCC"/>
+          <w:kern w:val="0"/>
+          <w:sz w:val="21"/>
+          <w:szCs w:val="21"/>
+          <w:lang w:eastAsia="en-GB"/>
+          <w14:ligatures w14:val="none"/>
+        </w:rPr>
+        <w:t xml:space="preserve"> </w:t>
+      </w:r>
+      <w:r>
+        <w:rPr>
+          <w:rFonts w:asciiTheme="minorHAnsi" w:eastAsia="Times New Roman" w:hAnsiTheme="minorHAnsi" w:cstheme="minorHAnsi"/>
+          <w:color w:val="CE9178"/>
+          <w:kern w:val="0"/>
+          <w:sz w:val="21"/>
+          <w:szCs w:val="21"/>
+          <w:lang w:eastAsia="en-GB"/>
+          <w14:ligatures w14:val="none"/>
+        </w:rPr>
+        <w:t>'../types/express'</w:t>
+      </w:r>
+      <w:r>
+        <w:rPr>
+          <w:rFonts w:asciiTheme="minorHAnsi" w:eastAsia="Times New Roman" w:hAnsiTheme="minorHAnsi" w:cstheme="minorHAnsi"/>
+          <w:color w:val="CCCCCC"/>
+          <w:kern w:val="0"/>
+          <w:sz w:val="21"/>
+          <w:szCs w:val="21"/>
+          <w:lang w:eastAsia="en-GB"/>
+          <w14:ligatures w14:val="none"/>
+        </w:rPr>
+        <w:t>;</w:t>
+      </w:r>
+    </w:p>
+    <w:p>
+      <w:pPr>
+        <w:shd w:val="clear" w:color="auto" w:fill="1F1F1F"/>
+        <w:spacing w:line="315" w:lineRule="atLeast"/>
+        <w:rPr>
+          <w:rFonts w:asciiTheme="minorHAnsi" w:eastAsia="Times New Roman" w:hAnsiTheme="minorHAnsi" w:cstheme="minorHAnsi"/>
+          <w:color w:val="CCCCCC"/>
+          <w:kern w:val="0"/>
+          <w:sz w:val="21"/>
+          <w:szCs w:val="21"/>
+          <w:lang w:eastAsia="en-GB"/>
+          <w14:ligatures w14:val="none"/>
+        </w:rPr>
+      </w:pPr>
+    </w:p>
+    <w:p>
+      <w:pPr>
+        <w:shd w:val="clear" w:color="auto" w:fill="1F1F1F"/>
+        <w:spacing w:line="315" w:lineRule="atLeast"/>
+        <w:rPr>
+          <w:rFonts w:asciiTheme="minorHAnsi" w:eastAsia="Times New Roman" w:hAnsiTheme="minorHAnsi" w:cstheme="minorHAnsi"/>
+          <w:color w:val="CCCCCC"/>
+          <w:kern w:val="0"/>
+          <w:sz w:val="21"/>
+          <w:szCs w:val="21"/>
+          <w:lang w:eastAsia="en-GB"/>
+          <w14:ligatures w14:val="none"/>
+        </w:rPr>
+      </w:pPr>
+      <w:r>
+        <w:rPr>
+          <w:rFonts w:asciiTheme="minorHAnsi" w:eastAsia="Times New Roman" w:hAnsiTheme="minorHAnsi" w:cstheme="minorHAnsi"/>
+          <w:color w:val="6A9955"/>
+          <w:kern w:val="0"/>
+          <w:sz w:val="21"/>
+          <w:szCs w:val="21"/>
+          <w:lang w:eastAsia="en-GB"/>
+          <w14:ligatures w14:val="none"/>
+        </w:rPr>
+        <w:t>// Read the JWT secret from your environment variables</w:t>
+      </w:r>
+    </w:p>
+    <w:p>
+      <w:pPr>
+        <w:shd w:val="clear" w:color="auto" w:fill="1F1F1F"/>
+        <w:spacing w:line="315" w:lineRule="atLeast"/>
+        <w:rPr>
+          <w:rFonts w:asciiTheme="minorHAnsi" w:eastAsia="Times New Roman" w:hAnsiTheme="minorHAnsi" w:cstheme="minorHAnsi"/>
+          <w:color w:val="CCCCCC"/>
+          <w:kern w:val="0"/>
+          <w:sz w:val="21"/>
+          <w:szCs w:val="21"/>
+          <w:lang w:eastAsia="en-GB"/>
+          <w14:ligatures w14:val="none"/>
+        </w:rPr>
+      </w:pPr>
+      <w:proofErr w:type="spellStart"/>
+      <w:r>
+        <w:rPr>
+          <w:rFonts w:asciiTheme="minorHAnsi" w:eastAsia="Times New Roman" w:hAnsiTheme="minorHAnsi" w:cstheme="minorHAnsi"/>
+          <w:color w:val="569CD6"/>
+          <w:kern w:val="0"/>
+          <w:sz w:val="21"/>
+          <w:szCs w:val="21"/>
+          <w:lang w:eastAsia="en-GB"/>
+          <w14:ligatures w14:val="none"/>
+        </w:rPr>
+        <w:t>const</w:t>
+      </w:r>
+      <w:proofErr w:type="spellEnd"/>
+      <w:r>
+        <w:rPr>
+          <w:rFonts w:asciiTheme="minorHAnsi" w:eastAsia="Times New Roman" w:hAnsiTheme="minorHAnsi" w:cstheme="minorHAnsi"/>
+          <w:color w:val="CCCCCC"/>
+          <w:kern w:val="0"/>
+          <w:sz w:val="21"/>
+          <w:szCs w:val="21"/>
+          <w:lang w:eastAsia="en-GB"/>
+          <w14:ligatures w14:val="none"/>
+        </w:rPr>
+        <w:t xml:space="preserve"> </w:t>
+      </w:r>
+      <w:proofErr w:type="spellStart"/>
+      <w:r>
+        <w:rPr>
+          <w:rFonts w:asciiTheme="minorHAnsi" w:eastAsia="Times New Roman" w:hAnsiTheme="minorHAnsi" w:cstheme="minorHAnsi"/>
+          <w:color w:val="4FC1FF"/>
+          <w:kern w:val="0"/>
+          <w:sz w:val="21"/>
+          <w:szCs w:val="21"/>
+          <w:lang w:eastAsia="en-GB"/>
+          <w14:ligatures w14:val="none"/>
+        </w:rPr>
+        <w:t>jwtSecret</w:t>
+      </w:r>
+      <w:proofErr w:type="spellEnd"/>
+      <w:r>
+        <w:rPr>
+          <w:rFonts w:asciiTheme="minorHAnsi" w:eastAsia="Times New Roman" w:hAnsiTheme="minorHAnsi" w:cstheme="minorHAnsi"/>
+          <w:color w:val="CCCCCC"/>
+          <w:kern w:val="0"/>
+          <w:sz w:val="21"/>
+          <w:szCs w:val="21"/>
+          <w:lang w:eastAsia="en-GB"/>
+          <w14:ligatures w14:val="none"/>
+        </w:rPr>
+        <w:t xml:space="preserve"> </w:t>
+      </w:r>
+      <w:r>
+        <w:rPr>
+          <w:rFonts w:asciiTheme="minorHAnsi" w:eastAsia="Times New Roman" w:hAnsiTheme="minorHAnsi" w:cstheme="minorHAnsi"/>
+          <w:color w:val="D4D4D4"/>
+          <w:kern w:val="0"/>
+          <w:sz w:val="21"/>
+          <w:szCs w:val="21"/>
+          <w:lang w:eastAsia="en-GB"/>
+          <w14:ligatures w14:val="none"/>
+        </w:rPr>
+        <w:t>=</w:t>
+      </w:r>
+      <w:r>
+        <w:rPr>
+          <w:rFonts w:asciiTheme="minorHAnsi" w:eastAsia="Times New Roman" w:hAnsiTheme="minorHAnsi" w:cstheme="minorHAnsi"/>
+          <w:color w:val="CCCCCC"/>
+          <w:kern w:val="0"/>
+          <w:sz w:val="21"/>
+          <w:szCs w:val="21"/>
+          <w:lang w:eastAsia="en-GB"/>
+          <w14:ligatures w14:val="none"/>
+        </w:rPr>
+        <w:t xml:space="preserve"> </w:t>
+      </w:r>
+      <w:proofErr w:type="spellStart"/>
+      <w:r>
+        <w:rPr>
+          <w:rFonts w:asciiTheme="minorHAnsi" w:eastAsia="Times New Roman" w:hAnsiTheme="minorHAnsi" w:cstheme="minorHAnsi"/>
+          <w:color w:val="9CDCFE"/>
+          <w:kern w:val="0"/>
+          <w:sz w:val="21"/>
+          <w:szCs w:val="21"/>
+          <w:lang w:eastAsia="en-GB"/>
+          <w14:ligatures w14:val="none"/>
+        </w:rPr>
+        <w:t>process</w:t>
+      </w:r>
+      <w:r>
+        <w:rPr>
+          <w:rFonts w:asciiTheme="minorHAnsi" w:eastAsia="Times New Roman" w:hAnsiTheme="minorHAnsi" w:cstheme="minorHAnsi"/>
+          <w:color w:val="CCCCCC"/>
+          <w:kern w:val="0"/>
+          <w:sz w:val="21"/>
+          <w:szCs w:val="21"/>
+          <w:lang w:eastAsia="en-GB"/>
+          <w14:ligatures w14:val="none"/>
+        </w:rPr>
+        <w:t>.</w:t>
+      </w:r>
+      <w:r>
+        <w:rPr>
+          <w:rFonts w:asciiTheme="minorHAnsi" w:eastAsia="Times New Roman" w:hAnsiTheme="minorHAnsi" w:cstheme="minorHAnsi"/>
+          <w:color w:val="9CDCFE"/>
+          <w:kern w:val="0"/>
+          <w:sz w:val="21"/>
+          <w:szCs w:val="21"/>
+          <w:lang w:eastAsia="en-GB"/>
+          <w14:ligatures w14:val="none"/>
+        </w:rPr>
+        <w:t>env</w:t>
+      </w:r>
+      <w:r>
+        <w:rPr>
+          <w:rFonts w:asciiTheme="minorHAnsi" w:eastAsia="Times New Roman" w:hAnsiTheme="minorHAnsi" w:cstheme="minorHAnsi"/>
+          <w:color w:val="CCCCCC"/>
+          <w:kern w:val="0"/>
+          <w:sz w:val="21"/>
+          <w:szCs w:val="21"/>
+          <w:lang w:eastAsia="en-GB"/>
+          <w14:ligatures w14:val="none"/>
+        </w:rPr>
+        <w:t>.</w:t>
+      </w:r>
+      <w:r>
+        <w:rPr>
+          <w:rFonts w:asciiTheme="minorHAnsi" w:eastAsia="Times New Roman" w:hAnsiTheme="minorHAnsi" w:cstheme="minorHAnsi"/>
+          <w:color w:val="4FC1FF"/>
+          <w:kern w:val="0"/>
+          <w:sz w:val="21"/>
+          <w:szCs w:val="21"/>
+          <w:lang w:eastAsia="en-GB"/>
+          <w14:ligatures w14:val="none"/>
+        </w:rPr>
+        <w:t>JWT_SECRET</w:t>
+      </w:r>
+      <w:proofErr w:type="spellEnd"/>
+      <w:r>
+        <w:rPr>
+          <w:rFonts w:asciiTheme="minorHAnsi" w:eastAsia="Times New Roman" w:hAnsiTheme="minorHAnsi" w:cstheme="minorHAnsi"/>
+          <w:color w:val="CCCCCC"/>
+          <w:kern w:val="0"/>
+          <w:sz w:val="21"/>
+          <w:szCs w:val="21"/>
+          <w:lang w:eastAsia="en-GB"/>
+          <w14:ligatures w14:val="none"/>
+        </w:rPr>
+        <w:t>;</w:t>
+      </w:r>
+    </w:p>
+    <w:p>
+      <w:pPr>
+        <w:shd w:val="clear" w:color="auto" w:fill="1F1F1F"/>
+        <w:spacing w:line="315" w:lineRule="atLeast"/>
+        <w:rPr>
+          <w:rFonts w:asciiTheme="minorHAnsi" w:eastAsia="Times New Roman" w:hAnsiTheme="minorHAnsi" w:cstheme="minorHAnsi"/>
+          <w:color w:val="CCCCCC"/>
+          <w:kern w:val="0"/>
+          <w:sz w:val="21"/>
+          <w:szCs w:val="21"/>
+          <w:lang w:eastAsia="en-GB"/>
+          <w14:ligatures w14:val="none"/>
+        </w:rPr>
+      </w:pPr>
+      <w:r>
+        <w:rPr>
+          <w:rFonts w:asciiTheme="minorHAnsi" w:eastAsia="Times New Roman" w:hAnsiTheme="minorHAnsi" w:cstheme="minorHAnsi"/>
+          <w:color w:val="C586C0"/>
+          <w:kern w:val="0"/>
+          <w:sz w:val="21"/>
+          <w:szCs w:val="21"/>
+          <w:lang w:eastAsia="en-GB"/>
+          <w14:ligatures w14:val="none"/>
+        </w:rPr>
+        <w:t>if</w:t>
+      </w:r>
+      <w:r>
+        <w:rPr>
+          <w:rFonts w:asciiTheme="minorHAnsi" w:eastAsia="Times New Roman" w:hAnsiTheme="minorHAnsi" w:cstheme="minorHAnsi"/>
+          <w:color w:val="CCCCCC"/>
+          <w:kern w:val="0"/>
+          <w:sz w:val="21"/>
+          <w:szCs w:val="21"/>
+          <w:lang w:eastAsia="en-GB"/>
+          <w14:ligatures w14:val="none"/>
+        </w:rPr>
+        <w:t xml:space="preserve"> (</w:t>
+      </w:r>
+      <w:r>
+        <w:rPr>
+          <w:rFonts w:asciiTheme="minorHAnsi" w:eastAsia="Times New Roman" w:hAnsiTheme="minorHAnsi" w:cstheme="minorHAnsi"/>
+          <w:color w:val="D4D4D4"/>
+          <w:kern w:val="0"/>
+          <w:sz w:val="21"/>
+          <w:szCs w:val="21"/>
+          <w:lang w:eastAsia="en-GB"/>
+          <w14:ligatures w14:val="none"/>
+        </w:rPr>
+        <w:t>!</w:t>
+      </w:r>
+      <w:proofErr w:type="spellStart"/>
+      <w:r>
+        <w:rPr>
+          <w:rFonts w:asciiTheme="minorHAnsi" w:eastAsia="Times New Roman" w:hAnsiTheme="minorHAnsi" w:cstheme="minorHAnsi"/>
+          <w:color w:val="4FC1FF"/>
+          <w:kern w:val="0"/>
+          <w:sz w:val="21"/>
+          <w:szCs w:val="21"/>
+          <w:lang w:eastAsia="en-GB"/>
+          <w14:ligatures w14:val="none"/>
+        </w:rPr>
+        <w:t>jwtSecret</w:t>
+      </w:r>
+      <w:proofErr w:type="spellEnd"/>
+      <w:r>
+        <w:rPr>
+          <w:rFonts w:asciiTheme="minorHAnsi" w:eastAsia="Times New Roman" w:hAnsiTheme="minorHAnsi" w:cstheme="minorHAnsi"/>
+          <w:color w:val="CCCCCC"/>
+          <w:kern w:val="0"/>
+          <w:sz w:val="21"/>
+          <w:szCs w:val="21"/>
+          <w:lang w:eastAsia="en-GB"/>
+          <w14:ligatures w14:val="none"/>
+        </w:rPr>
+        <w:t>) {</w:t>
+      </w:r>
+    </w:p>
+    <w:p>
+      <w:pPr>
+        <w:shd w:val="clear" w:color="auto" w:fill="1F1F1F"/>
+        <w:spacing w:line="315" w:lineRule="atLeast"/>
+        <w:rPr>
+          <w:rFonts w:asciiTheme="minorHAnsi" w:eastAsia="Times New Roman" w:hAnsiTheme="minorHAnsi" w:cstheme="minorHAnsi"/>
+          <w:color w:val="CCCCCC"/>
+          <w:kern w:val="0"/>
+          <w:sz w:val="21"/>
+          <w:szCs w:val="21"/>
+          <w:lang w:eastAsia="en-GB"/>
+          <w14:ligatures w14:val="none"/>
+        </w:rPr>
+      </w:pPr>
+      <w:r>
+        <w:rPr>
+          <w:rFonts w:asciiTheme="minorHAnsi" w:eastAsia="Times New Roman" w:hAnsiTheme="minorHAnsi" w:cstheme="minorHAnsi"/>
+          <w:color w:val="CCCCCC"/>
+          <w:kern w:val="0"/>
+          <w:sz w:val="21"/>
+          <w:szCs w:val="21"/>
+          <w:lang w:eastAsia="en-GB"/>
+          <w14:ligatures w14:val="none"/>
+        </w:rPr>
+        <w:t xml:space="preserve">    </w:t>
+      </w:r>
+      <w:r>
+        <w:rPr>
+          <w:rFonts w:asciiTheme="minorHAnsi" w:eastAsia="Times New Roman" w:hAnsiTheme="minorHAnsi" w:cstheme="minorHAnsi"/>
+          <w:color w:val="C586C0"/>
+          <w:kern w:val="0"/>
+          <w:sz w:val="21"/>
+          <w:szCs w:val="21"/>
+          <w:lang w:eastAsia="en-GB"/>
+          <w14:ligatures w14:val="none"/>
+        </w:rPr>
+        <w:t>throw</w:t>
+      </w:r>
+      <w:r>
+        <w:rPr>
+          <w:rFonts w:asciiTheme="minorHAnsi" w:eastAsia="Times New Roman" w:hAnsiTheme="minorHAnsi" w:cstheme="minorHAnsi"/>
+          <w:color w:val="CCCCCC"/>
+          <w:kern w:val="0"/>
+          <w:sz w:val="21"/>
+          <w:szCs w:val="21"/>
+          <w:lang w:eastAsia="en-GB"/>
+          <w14:ligatures w14:val="none"/>
+        </w:rPr>
+        <w:t xml:space="preserve"> </w:t>
+      </w:r>
+      <w:r>
+        <w:rPr>
+          <w:rFonts w:asciiTheme="minorHAnsi" w:eastAsia="Times New Roman" w:hAnsiTheme="minorHAnsi" w:cstheme="minorHAnsi"/>
+          <w:color w:val="569CD6"/>
+          <w:kern w:val="0"/>
+          <w:sz w:val="21"/>
+          <w:szCs w:val="21"/>
+          <w:lang w:eastAsia="en-GB"/>
+          <w14:ligatures w14:val="none"/>
+        </w:rPr>
+        <w:t>new</w:t>
+      </w:r>
+      <w:r>
+        <w:rPr>
+          <w:rFonts w:asciiTheme="minorHAnsi" w:eastAsia="Times New Roman" w:hAnsiTheme="minorHAnsi" w:cstheme="minorHAnsi"/>
+          <w:color w:val="CCCCCC"/>
+          <w:kern w:val="0"/>
+          <w:sz w:val="21"/>
+          <w:szCs w:val="21"/>
+          <w:lang w:eastAsia="en-GB"/>
+          <w14:ligatures w14:val="none"/>
+        </w:rPr>
+        <w:t xml:space="preserve"> </w:t>
+      </w:r>
+      <w:r>
+        <w:rPr>
+          <w:rFonts w:asciiTheme="minorHAnsi" w:eastAsia="Times New Roman" w:hAnsiTheme="minorHAnsi" w:cstheme="minorHAnsi"/>
+          <w:color w:val="4EC9B0"/>
+          <w:kern w:val="0"/>
+          <w:sz w:val="21"/>
+          <w:szCs w:val="21"/>
+          <w:lang w:eastAsia="en-GB"/>
+          <w14:ligatures w14:val="none"/>
+        </w:rPr>
+        <w:t>Error</w:t>
+      </w:r>
+      <w:r>
+        <w:rPr>
+          <w:rFonts w:asciiTheme="minorHAnsi" w:eastAsia="Times New Roman" w:hAnsiTheme="minorHAnsi" w:cstheme="minorHAnsi"/>
+          <w:color w:val="CCCCCC"/>
+          <w:kern w:val="0"/>
+          <w:sz w:val="21"/>
+          <w:szCs w:val="21"/>
+          <w:lang w:eastAsia="en-GB"/>
+          <w14:ligatures w14:val="none"/>
+        </w:rPr>
+        <w:t>(</w:t>
+      </w:r>
+      <w:r>
+        <w:rPr>
+          <w:rFonts w:asciiTheme="minorHAnsi" w:eastAsia="Times New Roman" w:hAnsiTheme="minorHAnsi" w:cstheme="minorHAnsi"/>
+          <w:color w:val="CE9178"/>
+          <w:kern w:val="0"/>
+          <w:sz w:val="21"/>
+          <w:szCs w:val="21"/>
+          <w:lang w:eastAsia="en-GB"/>
+          <w14:ligatures w14:val="none"/>
+        </w:rPr>
+        <w:t>'JWT_SECRET must be defined in your environment variables.'</w:t>
+      </w:r>
+      <w:r>
+        <w:rPr>
+          <w:rFonts w:asciiTheme="minorHAnsi" w:eastAsia="Times New Roman" w:hAnsiTheme="minorHAnsi" w:cstheme="minorHAnsi"/>
+          <w:color w:val="CCCCCC"/>
+          <w:kern w:val="0"/>
+          <w:sz w:val="21"/>
+          <w:szCs w:val="21"/>
+          <w:lang w:eastAsia="en-GB"/>
+          <w14:ligatures w14:val="none"/>
+        </w:rPr>
+        <w:t>);</w:t>
+      </w:r>
+    </w:p>
+    <w:p>
+      <w:pPr>
+        <w:shd w:val="clear" w:color="auto" w:fill="1F1F1F"/>
+        <w:spacing w:line="315" w:lineRule="atLeast"/>
+        <w:rPr>
+          <w:rFonts w:asciiTheme="minorHAnsi" w:eastAsia="Times New Roman" w:hAnsiTheme="minorHAnsi" w:cstheme="minorHAnsi"/>
+          <w:color w:val="CCCCCC"/>
+          <w:kern w:val="0"/>
+          <w:sz w:val="21"/>
+          <w:szCs w:val="21"/>
+          <w:lang w:eastAsia="en-GB"/>
+          <w14:ligatures w14:val="none"/>
+        </w:rPr>
+      </w:pPr>
+      <w:r>
+        <w:rPr>
+          <w:rFonts w:asciiTheme="minorHAnsi" w:eastAsia="Times New Roman" w:hAnsiTheme="minorHAnsi" w:cstheme="minorHAnsi"/>
+          <w:color w:val="CCCCCC"/>
+          <w:kern w:val="0"/>
+          <w:sz w:val="21"/>
+          <w:szCs w:val="21"/>
+          <w:lang w:eastAsia="en-GB"/>
+          <w14:ligatures w14:val="none"/>
+        </w:rPr>
+        <w:t>}</w:t>
+      </w:r>
+    </w:p>
+    <w:p>
+      <w:pPr>
+        <w:shd w:val="clear" w:color="auto" w:fill="1F1F1F"/>
+        <w:spacing w:line="315" w:lineRule="atLeast"/>
+        <w:rPr>
+          <w:rFonts w:asciiTheme="minorHAnsi" w:eastAsia="Times New Roman" w:hAnsiTheme="minorHAnsi" w:cstheme="minorHAnsi"/>
+          <w:color w:val="CCCCCC"/>
+          <w:kern w:val="0"/>
+          <w:sz w:val="21"/>
+          <w:szCs w:val="21"/>
+          <w:lang w:eastAsia="en-GB"/>
+          <w14:ligatures w14:val="none"/>
+        </w:rPr>
+      </w:pPr>
+    </w:p>
+    <w:p>
+      <w:pPr>
+        <w:shd w:val="clear" w:color="auto" w:fill="1F1F1F"/>
+        <w:spacing w:line="315" w:lineRule="atLeast"/>
+        <w:rPr>
+          <w:rFonts w:asciiTheme="minorHAnsi" w:eastAsia="Times New Roman" w:hAnsiTheme="minorHAnsi" w:cstheme="minorHAnsi"/>
+          <w:color w:val="CCCCCC"/>
+          <w:kern w:val="0"/>
+          <w:sz w:val="21"/>
+          <w:szCs w:val="21"/>
+          <w:lang w:eastAsia="en-GB"/>
+          <w14:ligatures w14:val="none"/>
+        </w:rPr>
+      </w:pPr>
+      <w:r>
+        <w:rPr>
+          <w:rFonts w:asciiTheme="minorHAnsi" w:eastAsia="Times New Roman" w:hAnsiTheme="minorHAnsi" w:cstheme="minorHAnsi"/>
+          <w:color w:val="C586C0"/>
+          <w:kern w:val="0"/>
+          <w:sz w:val="21"/>
+          <w:szCs w:val="21"/>
+          <w:lang w:eastAsia="en-GB"/>
+          <w14:ligatures w14:val="none"/>
+        </w:rPr>
+        <w:t>export</w:t>
+      </w:r>
+      <w:r>
+        <w:rPr>
+          <w:rFonts w:asciiTheme="minorHAnsi" w:eastAsia="Times New Roman" w:hAnsiTheme="minorHAnsi" w:cstheme="minorHAnsi"/>
+          <w:color w:val="CCCCCC"/>
+          <w:kern w:val="0"/>
+          <w:sz w:val="21"/>
+          <w:szCs w:val="21"/>
+          <w:lang w:eastAsia="en-GB"/>
+          <w14:ligatures w14:val="none"/>
+        </w:rPr>
+        <w:t xml:space="preserve"> </w:t>
+      </w:r>
+      <w:proofErr w:type="spellStart"/>
+      <w:r>
+        <w:rPr>
+          <w:rFonts w:asciiTheme="minorHAnsi" w:eastAsia="Times New Roman" w:hAnsiTheme="minorHAnsi" w:cstheme="minorHAnsi"/>
+          <w:color w:val="569CD6"/>
+          <w:kern w:val="0"/>
+          <w:sz w:val="21"/>
+          <w:szCs w:val="21"/>
+          <w:lang w:eastAsia="en-GB"/>
+          <w14:ligatures w14:val="none"/>
+        </w:rPr>
+        <w:t>const</w:t>
+      </w:r>
+      <w:proofErr w:type="spellEnd"/>
+      <w:r>
+        <w:rPr>
+          <w:rFonts w:asciiTheme="minorHAnsi" w:eastAsia="Times New Roman" w:hAnsiTheme="minorHAnsi" w:cstheme="minorHAnsi"/>
+          <w:color w:val="CCCCCC"/>
+          <w:kern w:val="0"/>
+          <w:sz w:val="21"/>
+          <w:szCs w:val="21"/>
+          <w:lang w:eastAsia="en-GB"/>
+          <w14:ligatures w14:val="none"/>
+        </w:rPr>
+        <w:t xml:space="preserve"> </w:t>
+      </w:r>
+      <w:proofErr w:type="spellStart"/>
+      <w:r>
+        <w:rPr>
+          <w:rFonts w:asciiTheme="minorHAnsi" w:eastAsia="Times New Roman" w:hAnsiTheme="minorHAnsi" w:cstheme="minorHAnsi"/>
+          <w:color w:val="DCDCAA"/>
+          <w:kern w:val="0"/>
+          <w:sz w:val="21"/>
+          <w:szCs w:val="21"/>
+          <w:lang w:eastAsia="en-GB"/>
+          <w14:ligatures w14:val="none"/>
+        </w:rPr>
+        <w:t>authMiddleware</w:t>
+      </w:r>
+      <w:proofErr w:type="spellEnd"/>
+      <w:r>
+        <w:rPr>
+          <w:rFonts w:asciiTheme="minorHAnsi" w:eastAsia="Times New Roman" w:hAnsiTheme="minorHAnsi" w:cstheme="minorHAnsi"/>
+          <w:color w:val="CCCCCC"/>
+          <w:kern w:val="0"/>
+          <w:sz w:val="21"/>
+          <w:szCs w:val="21"/>
+          <w:lang w:eastAsia="en-GB"/>
+          <w14:ligatures w14:val="none"/>
+        </w:rPr>
+        <w:t xml:space="preserve"> </w:t>
+      </w:r>
+      <w:r>
+        <w:rPr>
+          <w:rFonts w:asciiTheme="minorHAnsi" w:eastAsia="Times New Roman" w:hAnsiTheme="minorHAnsi" w:cstheme="minorHAnsi"/>
+          <w:color w:val="D4D4D4"/>
+          <w:kern w:val="0"/>
+          <w:sz w:val="21"/>
+          <w:szCs w:val="21"/>
+          <w:lang w:eastAsia="en-GB"/>
+          <w14:ligatures w14:val="none"/>
+        </w:rPr>
+        <w:t>=</w:t>
+      </w:r>
+      <w:r>
+        <w:rPr>
+          <w:rFonts w:asciiTheme="minorHAnsi" w:eastAsia="Times New Roman" w:hAnsiTheme="minorHAnsi" w:cstheme="minorHAnsi"/>
+          <w:color w:val="CCCCCC"/>
+          <w:kern w:val="0"/>
+          <w:sz w:val="21"/>
+          <w:szCs w:val="21"/>
+          <w:lang w:eastAsia="en-GB"/>
+          <w14:ligatures w14:val="none"/>
+        </w:rPr>
+        <w:t xml:space="preserve"> (</w:t>
+      </w:r>
+      <w:proofErr w:type="spellStart"/>
+      <w:r>
+        <w:rPr>
+          <w:rFonts w:asciiTheme="minorHAnsi" w:eastAsia="Times New Roman" w:hAnsiTheme="minorHAnsi" w:cstheme="minorHAnsi"/>
+          <w:color w:val="9CDCFE"/>
+          <w:kern w:val="0"/>
+          <w:sz w:val="21"/>
+          <w:szCs w:val="21"/>
+          <w:lang w:eastAsia="en-GB"/>
+          <w14:ligatures w14:val="none"/>
+        </w:rPr>
+        <w:t>req</w:t>
+      </w:r>
+      <w:proofErr w:type="spellEnd"/>
+      <w:r>
+        <w:rPr>
+          <w:rFonts w:asciiTheme="minorHAnsi" w:eastAsia="Times New Roman" w:hAnsiTheme="minorHAnsi" w:cstheme="minorHAnsi"/>
+          <w:color w:val="D4D4D4"/>
+          <w:kern w:val="0"/>
+          <w:sz w:val="21"/>
+          <w:szCs w:val="21"/>
+          <w:lang w:eastAsia="en-GB"/>
+          <w14:ligatures w14:val="none"/>
+        </w:rPr>
+        <w:t>:</w:t>
+      </w:r>
+      <w:r>
+        <w:rPr>
+          <w:rFonts w:asciiTheme="minorHAnsi" w:eastAsia="Times New Roman" w:hAnsiTheme="minorHAnsi" w:cstheme="minorHAnsi"/>
+          <w:color w:val="CCCCCC"/>
+          <w:kern w:val="0"/>
+          <w:sz w:val="21"/>
+          <w:szCs w:val="21"/>
+          <w:lang w:eastAsia="en-GB"/>
+          <w14:ligatures w14:val="none"/>
+        </w:rPr>
+        <w:t xml:space="preserve"> </w:t>
+      </w:r>
+      <w:r>
+        <w:rPr>
+          <w:rFonts w:asciiTheme="minorHAnsi" w:eastAsia="Times New Roman" w:hAnsiTheme="minorHAnsi" w:cstheme="minorHAnsi"/>
+          <w:color w:val="4EC9B0"/>
+          <w:kern w:val="0"/>
+          <w:sz w:val="21"/>
+          <w:szCs w:val="21"/>
+          <w:lang w:eastAsia="en-GB"/>
+          <w14:ligatures w14:val="none"/>
+        </w:rPr>
+        <w:t>Request</w:t>
+      </w:r>
+      <w:r>
+        <w:rPr>
+          <w:rFonts w:asciiTheme="minorHAnsi" w:eastAsia="Times New Roman" w:hAnsiTheme="minorHAnsi" w:cstheme="minorHAnsi"/>
+          <w:color w:val="CCCCCC"/>
+          <w:kern w:val="0"/>
+          <w:sz w:val="21"/>
+          <w:szCs w:val="21"/>
+          <w:lang w:eastAsia="en-GB"/>
+          <w14:ligatures w14:val="none"/>
+        </w:rPr>
+        <w:t xml:space="preserve">, </w:t>
+      </w:r>
+      <w:r>
+        <w:rPr>
+          <w:rFonts w:asciiTheme="minorHAnsi" w:eastAsia="Times New Roman" w:hAnsiTheme="minorHAnsi" w:cstheme="minorHAnsi"/>
+          <w:color w:val="9CDCFE"/>
+          <w:kern w:val="0"/>
+          <w:sz w:val="21"/>
+          <w:szCs w:val="21"/>
+          <w:lang w:eastAsia="en-GB"/>
+          <w14:ligatures w14:val="none"/>
+        </w:rPr>
+        <w:t>res</w:t>
+      </w:r>
+      <w:r>
+        <w:rPr>
+          <w:rFonts w:asciiTheme="minorHAnsi" w:eastAsia="Times New Roman" w:hAnsiTheme="minorHAnsi" w:cstheme="minorHAnsi"/>
+          <w:color w:val="D4D4D4"/>
+          <w:kern w:val="0"/>
+          <w:sz w:val="21"/>
+          <w:szCs w:val="21"/>
+          <w:lang w:eastAsia="en-GB"/>
+          <w14:ligatures w14:val="none"/>
+        </w:rPr>
+        <w:t>:</w:t>
+      </w:r>
+      <w:r>
+        <w:rPr>
+          <w:rFonts w:asciiTheme="minorHAnsi" w:eastAsia="Times New Roman" w:hAnsiTheme="minorHAnsi" w:cstheme="minorHAnsi"/>
+          <w:color w:val="CCCCCC"/>
+          <w:kern w:val="0"/>
+          <w:sz w:val="21"/>
+          <w:szCs w:val="21"/>
+          <w:lang w:eastAsia="en-GB"/>
+          <w14:ligatures w14:val="none"/>
+        </w:rPr>
+        <w:t xml:space="preserve"> </w:t>
+      </w:r>
+      <w:r>
+        <w:rPr>
+          <w:rFonts w:asciiTheme="minorHAnsi" w:eastAsia="Times New Roman" w:hAnsiTheme="minorHAnsi" w:cstheme="minorHAnsi"/>
+          <w:color w:val="4EC9B0"/>
+          <w:kern w:val="0"/>
+          <w:sz w:val="21"/>
+          <w:szCs w:val="21"/>
+          <w:lang w:eastAsia="en-GB"/>
+          <w14:ligatures w14:val="none"/>
+        </w:rPr>
+        <w:t>Response</w:t>
+      </w:r>
+      <w:r>
+        <w:rPr>
+          <w:rFonts w:asciiTheme="minorHAnsi" w:eastAsia="Times New Roman" w:hAnsiTheme="minorHAnsi" w:cstheme="minorHAnsi"/>
+          <w:color w:val="CCCCCC"/>
+          <w:kern w:val="0"/>
+          <w:sz w:val="21"/>
+          <w:szCs w:val="21"/>
+          <w:lang w:eastAsia="en-GB"/>
+          <w14:ligatures w14:val="none"/>
+        </w:rPr>
+        <w:t xml:space="preserve">, </w:t>
+      </w:r>
+      <w:r>
+        <w:rPr>
+          <w:rFonts w:asciiTheme="minorHAnsi" w:eastAsia="Times New Roman" w:hAnsiTheme="minorHAnsi" w:cstheme="minorHAnsi"/>
+          <w:color w:val="DCDCAA"/>
+          <w:kern w:val="0"/>
+          <w:sz w:val="21"/>
+          <w:szCs w:val="21"/>
+          <w:lang w:eastAsia="en-GB"/>
+          <w14:ligatures w14:val="none"/>
+        </w:rPr>
+        <w:t>next</w:t>
+      </w:r>
+      <w:r>
+        <w:rPr>
+          <w:rFonts w:asciiTheme="minorHAnsi" w:eastAsia="Times New Roman" w:hAnsiTheme="minorHAnsi" w:cstheme="minorHAnsi"/>
+          <w:color w:val="D4D4D4"/>
+          <w:kern w:val="0"/>
+          <w:sz w:val="21"/>
+          <w:szCs w:val="21"/>
+          <w:lang w:eastAsia="en-GB"/>
+          <w14:ligatures w14:val="none"/>
+        </w:rPr>
+        <w:t>:</w:t>
+      </w:r>
+      <w:r>
+        <w:rPr>
+          <w:rFonts w:asciiTheme="minorHAnsi" w:eastAsia="Times New Roman" w:hAnsiTheme="minorHAnsi" w:cstheme="minorHAnsi"/>
+          <w:color w:val="CCCCCC"/>
+          <w:kern w:val="0"/>
+          <w:sz w:val="21"/>
+          <w:szCs w:val="21"/>
+          <w:lang w:eastAsia="en-GB"/>
+          <w14:ligatures w14:val="none"/>
+        </w:rPr>
+        <w:t xml:space="preserve"> </w:t>
+      </w:r>
+      <w:proofErr w:type="spellStart"/>
+      <w:r>
+        <w:rPr>
+          <w:rFonts w:asciiTheme="minorHAnsi" w:eastAsia="Times New Roman" w:hAnsiTheme="minorHAnsi" w:cstheme="minorHAnsi"/>
+          <w:color w:val="4EC9B0"/>
+          <w:kern w:val="0"/>
+          <w:sz w:val="21"/>
+          <w:szCs w:val="21"/>
+          <w:lang w:eastAsia="en-GB"/>
+          <w14:ligatures w14:val="none"/>
+        </w:rPr>
+        <w:t>NextFunction</w:t>
+      </w:r>
+      <w:proofErr w:type="spellEnd"/>
+      <w:r>
+        <w:rPr>
+          <w:rFonts w:asciiTheme="minorHAnsi" w:eastAsia="Times New Roman" w:hAnsiTheme="minorHAnsi" w:cstheme="minorHAnsi"/>
+          <w:color w:val="CCCCCC"/>
+          <w:kern w:val="0"/>
+          <w:sz w:val="21"/>
+          <w:szCs w:val="21"/>
+          <w:lang w:eastAsia="en-GB"/>
+          <w14:ligatures w14:val="none"/>
+        </w:rPr>
+        <w:t xml:space="preserve">) </w:t>
+      </w:r>
+      <w:r>
+        <w:rPr>
+          <w:rFonts w:asciiTheme="minorHAnsi" w:eastAsia="Times New Roman" w:hAnsiTheme="minorHAnsi" w:cstheme="minorHAnsi"/>
+          <w:color w:val="569CD6"/>
+          <w:kern w:val="0"/>
+          <w:sz w:val="21"/>
+          <w:szCs w:val="21"/>
+          <w:lang w:eastAsia="en-GB"/>
+          <w14:ligatures w14:val="none"/>
+        </w:rPr>
+        <w:t>=&gt;</w:t>
+      </w:r>
+      <w:r>
+        <w:rPr>
+          <w:rFonts w:asciiTheme="minorHAnsi" w:eastAsia="Times New Roman" w:hAnsiTheme="minorHAnsi" w:cstheme="minorHAnsi"/>
+          <w:color w:val="CCCCCC"/>
+          <w:kern w:val="0"/>
+          <w:sz w:val="21"/>
+          <w:szCs w:val="21"/>
+          <w:lang w:eastAsia="en-GB"/>
+          <w14:ligatures w14:val="none"/>
+        </w:rPr>
+        <w:t xml:space="preserve"> {</w:t>
+      </w:r>
+    </w:p>
+    <w:p>
+      <w:pPr>
+        <w:shd w:val="clear" w:color="auto" w:fill="1F1F1F"/>
+        <w:spacing w:line="315" w:lineRule="atLeast"/>
+        <w:rPr>
+          <w:rFonts w:asciiTheme="minorHAnsi" w:eastAsia="Times New Roman" w:hAnsiTheme="minorHAnsi" w:cstheme="minorHAnsi"/>
+          <w:color w:val="CCCCCC"/>
+          <w:kern w:val="0"/>
+          <w:sz w:val="21"/>
+          <w:szCs w:val="21"/>
+          <w:lang w:eastAsia="en-GB"/>
+          <w14:ligatures w14:val="none"/>
+        </w:rPr>
+      </w:pPr>
+      <w:r>
+        <w:rPr>
+          <w:rFonts w:asciiTheme="minorHAnsi" w:eastAsia="Times New Roman" w:hAnsiTheme="minorHAnsi" w:cstheme="minorHAnsi"/>
+          <w:color w:val="CCCCCC"/>
+          <w:kern w:val="0"/>
+          <w:sz w:val="21"/>
+          <w:szCs w:val="21"/>
+          <w:lang w:eastAsia="en-GB"/>
+          <w14:ligatures w14:val="none"/>
+        </w:rPr>
+        <w:t xml:space="preserve">    </w:t>
+      </w:r>
+      <w:r>
+        <w:rPr>
+          <w:rFonts w:asciiTheme="minorHAnsi" w:eastAsia="Times New Roman" w:hAnsiTheme="minorHAnsi" w:cstheme="minorHAnsi"/>
+          <w:color w:val="6A9955"/>
+          <w:kern w:val="0"/>
+          <w:sz w:val="21"/>
+          <w:szCs w:val="21"/>
+          <w:lang w:eastAsia="en-GB"/>
+          <w14:ligatures w14:val="none"/>
+        </w:rPr>
+        <w:t>// 1. Get the 'Authorization' header from the request</w:t>
+      </w:r>
+    </w:p>
+    <w:p>
+      <w:pPr>
+        <w:shd w:val="clear" w:color="auto" w:fill="1F1F1F"/>
+        <w:spacing w:line="315" w:lineRule="atLeast"/>
+        <w:rPr>
+          <w:rFonts w:asciiTheme="minorHAnsi" w:eastAsia="Times New Roman" w:hAnsiTheme="minorHAnsi" w:cstheme="minorHAnsi"/>
+          <w:color w:val="CCCCCC"/>
+          <w:kern w:val="0"/>
+          <w:sz w:val="21"/>
+          <w:szCs w:val="21"/>
+          <w:lang w:eastAsia="en-GB"/>
+          <w14:ligatures w14:val="none"/>
+        </w:rPr>
+      </w:pPr>
+      <w:r>
+        <w:rPr>
+          <w:rFonts w:asciiTheme="minorHAnsi" w:eastAsia="Times New Roman" w:hAnsiTheme="minorHAnsi" w:cstheme="minorHAnsi"/>
+          <w:color w:val="CCCCCC"/>
+          <w:kern w:val="0"/>
+          <w:sz w:val="21"/>
+          <w:szCs w:val="21"/>
+          <w:lang w:eastAsia="en-GB"/>
+          <w14:ligatures w14:val="none"/>
+        </w:rPr>
+        <w:t xml:space="preserve">    </w:t>
+      </w:r>
+      <w:proofErr w:type="spellStart"/>
+      <w:r>
+        <w:rPr>
+          <w:rFonts w:asciiTheme="minorHAnsi" w:eastAsia="Times New Roman" w:hAnsiTheme="minorHAnsi" w:cstheme="minorHAnsi"/>
+          <w:color w:val="569CD6"/>
+          <w:kern w:val="0"/>
+          <w:sz w:val="21"/>
+          <w:szCs w:val="21"/>
+          <w:lang w:eastAsia="en-GB"/>
+          <w14:ligatures w14:val="none"/>
+        </w:rPr>
+        <w:t>const</w:t>
+      </w:r>
+      <w:proofErr w:type="spellEnd"/>
+      <w:r>
+        <w:rPr>
+          <w:rFonts w:asciiTheme="minorHAnsi" w:eastAsia="Times New Roman" w:hAnsiTheme="minorHAnsi" w:cstheme="minorHAnsi"/>
+          <w:color w:val="CCCCCC"/>
+          <w:kern w:val="0"/>
+          <w:sz w:val="21"/>
+          <w:szCs w:val="21"/>
+          <w:lang w:eastAsia="en-GB"/>
+          <w14:ligatures w14:val="none"/>
+        </w:rPr>
+        <w:t xml:space="preserve"> </w:t>
+      </w:r>
+      <w:proofErr w:type="spellStart"/>
+      <w:r>
+        <w:rPr>
+          <w:rFonts w:asciiTheme="minorHAnsi" w:eastAsia="Times New Roman" w:hAnsiTheme="minorHAnsi" w:cstheme="minorHAnsi"/>
+          <w:color w:val="4FC1FF"/>
+          <w:kern w:val="0"/>
+          <w:sz w:val="21"/>
+          <w:szCs w:val="21"/>
+          <w:lang w:eastAsia="en-GB"/>
+          <w14:ligatures w14:val="none"/>
+        </w:rPr>
+        <w:t>authHeader</w:t>
+      </w:r>
+      <w:proofErr w:type="spellEnd"/>
+      <w:r>
+        <w:rPr>
+          <w:rFonts w:asciiTheme="minorHAnsi" w:eastAsia="Times New Roman" w:hAnsiTheme="minorHAnsi" w:cstheme="minorHAnsi"/>
+          <w:color w:val="CCCCCC"/>
+          <w:kern w:val="0"/>
+          <w:sz w:val="21"/>
+          <w:szCs w:val="21"/>
+          <w:lang w:eastAsia="en-GB"/>
+          <w14:ligatures w14:val="none"/>
+        </w:rPr>
+        <w:t xml:space="preserve"> </w:t>
+      </w:r>
+      <w:r>
+        <w:rPr>
+          <w:rFonts w:asciiTheme="minorHAnsi" w:eastAsia="Times New Roman" w:hAnsiTheme="minorHAnsi" w:cstheme="minorHAnsi"/>
+          <w:color w:val="D4D4D4"/>
+          <w:kern w:val="0"/>
+          <w:sz w:val="21"/>
+          <w:szCs w:val="21"/>
+          <w:lang w:eastAsia="en-GB"/>
+          <w14:ligatures w14:val="none"/>
+        </w:rPr>
+        <w:t>=</w:t>
+      </w:r>
+      <w:r>
+        <w:rPr>
+          <w:rFonts w:asciiTheme="minorHAnsi" w:eastAsia="Times New Roman" w:hAnsiTheme="minorHAnsi" w:cstheme="minorHAnsi"/>
+          <w:color w:val="CCCCCC"/>
+          <w:kern w:val="0"/>
+          <w:sz w:val="21"/>
+          <w:szCs w:val="21"/>
+          <w:lang w:eastAsia="en-GB"/>
+          <w14:ligatures w14:val="none"/>
+        </w:rPr>
+        <w:t xml:space="preserve"> </w:t>
+      </w:r>
+      <w:proofErr w:type="spellStart"/>
+      <w:r>
+        <w:rPr>
+          <w:rFonts w:asciiTheme="minorHAnsi" w:eastAsia="Times New Roman" w:hAnsiTheme="minorHAnsi" w:cstheme="minorHAnsi"/>
+          <w:color w:val="9CDCFE"/>
+          <w:kern w:val="0"/>
+          <w:sz w:val="21"/>
+          <w:szCs w:val="21"/>
+          <w:lang w:eastAsia="en-GB"/>
+          <w14:ligatures w14:val="none"/>
+        </w:rPr>
+        <w:t>req</w:t>
+      </w:r>
+      <w:r>
+        <w:rPr>
+          <w:rFonts w:asciiTheme="minorHAnsi" w:eastAsia="Times New Roman" w:hAnsiTheme="minorHAnsi" w:cstheme="minorHAnsi"/>
+          <w:color w:val="CCCCCC"/>
+          <w:kern w:val="0"/>
+          <w:sz w:val="21"/>
+          <w:szCs w:val="21"/>
+          <w:lang w:eastAsia="en-GB"/>
+          <w14:ligatures w14:val="none"/>
+        </w:rPr>
+        <w:t>.</w:t>
+      </w:r>
+      <w:r>
+        <w:rPr>
+          <w:rFonts w:asciiTheme="minorHAnsi" w:eastAsia="Times New Roman" w:hAnsiTheme="minorHAnsi" w:cstheme="minorHAnsi"/>
+          <w:color w:val="9CDCFE"/>
+          <w:kern w:val="0"/>
+          <w:sz w:val="21"/>
+          <w:szCs w:val="21"/>
+          <w:lang w:eastAsia="en-GB"/>
+          <w14:ligatures w14:val="none"/>
+        </w:rPr>
+        <w:t>headers</w:t>
+      </w:r>
+      <w:r>
+        <w:rPr>
+          <w:rFonts w:asciiTheme="minorHAnsi" w:eastAsia="Times New Roman" w:hAnsiTheme="minorHAnsi" w:cstheme="minorHAnsi"/>
+          <w:color w:val="CCCCCC"/>
+          <w:kern w:val="0"/>
+          <w:sz w:val="21"/>
+          <w:szCs w:val="21"/>
+          <w:lang w:eastAsia="en-GB"/>
+          <w14:ligatures w14:val="none"/>
+        </w:rPr>
+        <w:t>.</w:t>
+      </w:r>
+      <w:r>
+        <w:rPr>
+          <w:rFonts w:asciiTheme="minorHAnsi" w:eastAsia="Times New Roman" w:hAnsiTheme="minorHAnsi" w:cstheme="minorHAnsi"/>
+          <w:color w:val="9CDCFE"/>
+          <w:kern w:val="0"/>
+          <w:sz w:val="21"/>
+          <w:szCs w:val="21"/>
+          <w:lang w:eastAsia="en-GB"/>
+          <w14:ligatures w14:val="none"/>
+        </w:rPr>
+        <w:t>authorization</w:t>
+      </w:r>
+      <w:proofErr w:type="spellEnd"/>
+      <w:r>
+        <w:rPr>
+          <w:rFonts w:asciiTheme="minorHAnsi" w:eastAsia="Times New Roman" w:hAnsiTheme="minorHAnsi" w:cstheme="minorHAnsi"/>
+          <w:color w:val="CCCCCC"/>
+          <w:kern w:val="0"/>
+          <w:sz w:val="21"/>
+          <w:szCs w:val="21"/>
+          <w:lang w:eastAsia="en-GB"/>
+          <w14:ligatures w14:val="none"/>
+        </w:rPr>
+        <w:t>;</w:t>
+      </w:r>
+    </w:p>
+    <w:p>
+      <w:pPr>
+        <w:shd w:val="clear" w:color="auto" w:fill="1F1F1F"/>
+        <w:spacing w:line="315" w:lineRule="atLeast"/>
+        <w:rPr>
+          <w:rFonts w:asciiTheme="minorHAnsi" w:eastAsia="Times New Roman" w:hAnsiTheme="minorHAnsi" w:cstheme="minorHAnsi"/>
+          <w:color w:val="CCCCCC"/>
+          <w:kern w:val="0"/>
+          <w:sz w:val="21"/>
+          <w:szCs w:val="21"/>
+          <w:lang w:eastAsia="en-GB"/>
+          <w14:ligatures w14:val="none"/>
+        </w:rPr>
+      </w:pPr>
+    </w:p>
+    <w:p>
+      <w:pPr>
+        <w:shd w:val="clear" w:color="auto" w:fill="1F1F1F"/>
+        <w:spacing w:line="315" w:lineRule="atLeast"/>
+        <w:rPr>
+          <w:rFonts w:asciiTheme="minorHAnsi" w:eastAsia="Times New Roman" w:hAnsiTheme="minorHAnsi" w:cstheme="minorHAnsi"/>
+          <w:color w:val="CCCCCC"/>
+          <w:kern w:val="0"/>
+          <w:sz w:val="21"/>
+          <w:szCs w:val="21"/>
+          <w:lang w:eastAsia="en-GB"/>
+          <w14:ligatures w14:val="none"/>
+        </w:rPr>
+      </w:pPr>
+      <w:r>
+        <w:rPr>
+          <w:rFonts w:asciiTheme="minorHAnsi" w:eastAsia="Times New Roman" w:hAnsiTheme="minorHAnsi" w:cstheme="minorHAnsi"/>
+          <w:color w:val="CCCCCC"/>
+          <w:kern w:val="0"/>
+          <w:sz w:val="21"/>
+          <w:szCs w:val="21"/>
+          <w:lang w:eastAsia="en-GB"/>
+          <w14:ligatures w14:val="none"/>
+        </w:rPr>
+        <w:t xml:space="preserve">    </w:t>
+      </w:r>
+      <w:r>
+        <w:rPr>
+          <w:rFonts w:asciiTheme="minorHAnsi" w:eastAsia="Times New Roman" w:hAnsiTheme="minorHAnsi" w:cstheme="minorHAnsi"/>
+          <w:color w:val="6A9955"/>
+          <w:kern w:val="0"/>
+          <w:sz w:val="21"/>
+          <w:szCs w:val="21"/>
+          <w:lang w:eastAsia="en-GB"/>
+          <w14:ligatures w14:val="none"/>
+        </w:rPr>
+        <w:t>// 2. Check if the header and token exist</w:t>
+      </w:r>
+    </w:p>
+    <w:p>
+      <w:pPr>
+        <w:shd w:val="clear" w:color="auto" w:fill="1F1F1F"/>
+        <w:spacing w:line="315" w:lineRule="atLeast"/>
+        <w:rPr>
+          <w:rFonts w:asciiTheme="minorHAnsi" w:eastAsia="Times New Roman" w:hAnsiTheme="minorHAnsi" w:cstheme="minorHAnsi"/>
+          <w:color w:val="CCCCCC"/>
+          <w:kern w:val="0"/>
+          <w:sz w:val="21"/>
+          <w:szCs w:val="21"/>
+          <w:lang w:eastAsia="en-GB"/>
+          <w14:ligatures w14:val="none"/>
+        </w:rPr>
+      </w:pPr>
+      <w:r>
+        <w:rPr>
+          <w:rFonts w:asciiTheme="minorHAnsi" w:eastAsia="Times New Roman" w:hAnsiTheme="minorHAnsi" w:cstheme="minorHAnsi"/>
+          <w:color w:val="CCCCCC"/>
+          <w:kern w:val="0"/>
+          <w:sz w:val="21"/>
+          <w:szCs w:val="21"/>
+          <w:lang w:eastAsia="en-GB"/>
+          <w14:ligatures w14:val="none"/>
+        </w:rPr>
+        <w:t xml:space="preserve">    </w:t>
+      </w:r>
+      <w:r>
+        <w:rPr>
+          <w:rFonts w:asciiTheme="minorHAnsi" w:eastAsia="Times New Roman" w:hAnsiTheme="minorHAnsi" w:cstheme="minorHAnsi"/>
+          <w:color w:val="C586C0"/>
+          <w:kern w:val="0"/>
+          <w:sz w:val="21"/>
+          <w:szCs w:val="21"/>
+          <w:lang w:eastAsia="en-GB"/>
+          <w14:ligatures w14:val="none"/>
+        </w:rPr>
+        <w:t>if</w:t>
+      </w:r>
+      <w:r>
+        <w:rPr>
+          <w:rFonts w:asciiTheme="minorHAnsi" w:eastAsia="Times New Roman" w:hAnsiTheme="minorHAnsi" w:cstheme="minorHAnsi"/>
+          <w:color w:val="CCCCCC"/>
+          <w:kern w:val="0"/>
+          <w:sz w:val="21"/>
+          <w:szCs w:val="21"/>
+          <w:lang w:eastAsia="en-GB"/>
+          <w14:ligatures w14:val="none"/>
+        </w:rPr>
+        <w:t xml:space="preserve"> (</w:t>
+      </w:r>
+      <w:r>
+        <w:rPr>
+          <w:rFonts w:asciiTheme="minorHAnsi" w:eastAsia="Times New Roman" w:hAnsiTheme="minorHAnsi" w:cstheme="minorHAnsi"/>
+          <w:color w:val="D4D4D4"/>
+          <w:kern w:val="0"/>
+          <w:sz w:val="21"/>
+          <w:szCs w:val="21"/>
+          <w:lang w:eastAsia="en-GB"/>
+          <w14:ligatures w14:val="none"/>
+        </w:rPr>
+        <w:t>!</w:t>
+      </w:r>
+      <w:proofErr w:type="spellStart"/>
+      <w:r>
+        <w:rPr>
+          <w:rFonts w:asciiTheme="minorHAnsi" w:eastAsia="Times New Roman" w:hAnsiTheme="minorHAnsi" w:cstheme="minorHAnsi"/>
+          <w:color w:val="4FC1FF"/>
+          <w:kern w:val="0"/>
+          <w:sz w:val="21"/>
+          <w:szCs w:val="21"/>
+          <w:lang w:eastAsia="en-GB"/>
+          <w14:ligatures w14:val="none"/>
+        </w:rPr>
+        <w:t>authHeader</w:t>
+      </w:r>
+      <w:proofErr w:type="spellEnd"/>
+      <w:r>
+        <w:rPr>
+          <w:rFonts w:asciiTheme="minorHAnsi" w:eastAsia="Times New Roman" w:hAnsiTheme="minorHAnsi" w:cstheme="minorHAnsi"/>
+          <w:color w:val="CCCCCC"/>
+          <w:kern w:val="0"/>
+          <w:sz w:val="21"/>
+          <w:szCs w:val="21"/>
+          <w:lang w:eastAsia="en-GB"/>
+          <w14:ligatures w14:val="none"/>
+        </w:rPr>
+        <w:t xml:space="preserve"> </w:t>
+      </w:r>
+      <w:r>
+        <w:rPr>
+          <w:rFonts w:asciiTheme="minorHAnsi" w:eastAsia="Times New Roman" w:hAnsiTheme="minorHAnsi" w:cstheme="minorHAnsi"/>
+          <w:color w:val="D4D4D4"/>
+          <w:kern w:val="0"/>
+          <w:sz w:val="21"/>
+          <w:szCs w:val="21"/>
+          <w:lang w:eastAsia="en-GB"/>
+          <w14:ligatures w14:val="none"/>
+        </w:rPr>
+        <w:t>||</w:t>
+      </w:r>
+      <w:r>
+        <w:rPr>
+          <w:rFonts w:asciiTheme="minorHAnsi" w:eastAsia="Times New Roman" w:hAnsiTheme="minorHAnsi" w:cstheme="minorHAnsi"/>
+          <w:color w:val="CCCCCC"/>
+          <w:kern w:val="0"/>
+          <w:sz w:val="21"/>
+          <w:szCs w:val="21"/>
+          <w:lang w:eastAsia="en-GB"/>
+          <w14:ligatures w14:val="none"/>
+        </w:rPr>
+        <w:t xml:space="preserve"> </w:t>
+      </w:r>
+      <w:r>
+        <w:rPr>
+          <w:rFonts w:asciiTheme="minorHAnsi" w:eastAsia="Times New Roman" w:hAnsiTheme="minorHAnsi" w:cstheme="minorHAnsi"/>
+          <w:color w:val="D4D4D4"/>
+          <w:kern w:val="0"/>
+          <w:sz w:val="21"/>
+          <w:szCs w:val="21"/>
+          <w:lang w:eastAsia="en-GB"/>
+          <w14:ligatures w14:val="none"/>
+        </w:rPr>
+        <w:t>!</w:t>
+      </w:r>
+      <w:proofErr w:type="spellStart"/>
+      <w:r>
+        <w:rPr>
+          <w:rFonts w:asciiTheme="minorHAnsi" w:eastAsia="Times New Roman" w:hAnsiTheme="minorHAnsi" w:cstheme="minorHAnsi"/>
+          <w:color w:val="4FC1FF"/>
+          <w:kern w:val="0"/>
+          <w:sz w:val="21"/>
+          <w:szCs w:val="21"/>
+          <w:lang w:eastAsia="en-GB"/>
+          <w14:ligatures w14:val="none"/>
+        </w:rPr>
+        <w:t>authHeader</w:t>
+      </w:r>
+      <w:r>
+        <w:rPr>
+          <w:rFonts w:asciiTheme="minorHAnsi" w:eastAsia="Times New Roman" w:hAnsiTheme="minorHAnsi" w:cstheme="minorHAnsi"/>
+          <w:color w:val="CCCCCC"/>
+          <w:kern w:val="0"/>
+          <w:sz w:val="21"/>
+          <w:szCs w:val="21"/>
+          <w:lang w:eastAsia="en-GB"/>
+          <w14:ligatures w14:val="none"/>
+        </w:rPr>
+        <w:t>.</w:t>
+      </w:r>
+      <w:r>
+        <w:rPr>
+          <w:rFonts w:asciiTheme="minorHAnsi" w:eastAsia="Times New Roman" w:hAnsiTheme="minorHAnsi" w:cstheme="minorHAnsi"/>
+          <w:color w:val="DCDCAA"/>
+          <w:kern w:val="0"/>
+          <w:sz w:val="21"/>
+          <w:szCs w:val="21"/>
+          <w:lang w:eastAsia="en-GB"/>
+          <w14:ligatures w14:val="none"/>
+        </w:rPr>
+        <w:t>startsWith</w:t>
+      </w:r>
+      <w:proofErr w:type="spellEnd"/>
+      <w:r>
+        <w:rPr>
+          <w:rFonts w:asciiTheme="minorHAnsi" w:eastAsia="Times New Roman" w:hAnsiTheme="minorHAnsi" w:cstheme="minorHAnsi"/>
+          <w:color w:val="CCCCCC"/>
+          <w:kern w:val="0"/>
+          <w:sz w:val="21"/>
+          <w:szCs w:val="21"/>
+          <w:lang w:eastAsia="en-GB"/>
+          <w14:ligatures w14:val="none"/>
+        </w:rPr>
+        <w:t>(</w:t>
+      </w:r>
+      <w:r>
+        <w:rPr>
+          <w:rFonts w:asciiTheme="minorHAnsi" w:eastAsia="Times New Roman" w:hAnsiTheme="minorHAnsi" w:cstheme="minorHAnsi"/>
+          <w:color w:val="CE9178"/>
+          <w:kern w:val="0"/>
+          <w:sz w:val="21"/>
+          <w:szCs w:val="21"/>
+          <w:lang w:eastAsia="en-GB"/>
+          <w14:ligatures w14:val="none"/>
+        </w:rPr>
+        <w:t>'Bearer '</w:t>
+      </w:r>
+      <w:r>
+        <w:rPr>
+          <w:rFonts w:asciiTheme="minorHAnsi" w:eastAsia="Times New Roman" w:hAnsiTheme="minorHAnsi" w:cstheme="minorHAnsi"/>
+          <w:color w:val="CCCCCC"/>
+          <w:kern w:val="0"/>
+          <w:sz w:val="21"/>
+          <w:szCs w:val="21"/>
+          <w:lang w:eastAsia="en-GB"/>
+          <w14:ligatures w14:val="none"/>
+        </w:rPr>
+        <w:t>)) {</w:t>
+      </w:r>
+    </w:p>
+    <w:p>
+      <w:pPr>
+        <w:shd w:val="clear" w:color="auto" w:fill="1F1F1F"/>
+        <w:spacing w:line="315" w:lineRule="atLeast"/>
+        <w:rPr>
+          <w:rFonts w:asciiTheme="minorHAnsi" w:eastAsia="Times New Roman" w:hAnsiTheme="minorHAnsi" w:cstheme="minorHAnsi"/>
+          <w:color w:val="CCCCCC"/>
+          <w:kern w:val="0"/>
+          <w:sz w:val="21"/>
+          <w:szCs w:val="21"/>
+          <w:lang w:eastAsia="en-GB"/>
+          <w14:ligatures w14:val="none"/>
+        </w:rPr>
+      </w:pPr>
+      <w:r>
+        <w:rPr>
+          <w:rFonts w:asciiTheme="minorHAnsi" w:eastAsia="Times New Roman" w:hAnsiTheme="minorHAnsi" w:cstheme="minorHAnsi"/>
+          <w:color w:val="CCCCCC"/>
+          <w:kern w:val="0"/>
+          <w:sz w:val="21"/>
+          <w:szCs w:val="21"/>
+          <w:lang w:eastAsia="en-GB"/>
+          <w14:ligatures w14:val="none"/>
+        </w:rPr>
+        <w:t xml:space="preserve">        </w:t>
+      </w:r>
+      <w:r>
+        <w:rPr>
+          <w:rFonts w:asciiTheme="minorHAnsi" w:eastAsia="Times New Roman" w:hAnsiTheme="minorHAnsi" w:cstheme="minorHAnsi"/>
+          <w:color w:val="C586C0"/>
+          <w:kern w:val="0"/>
+          <w:sz w:val="21"/>
+          <w:szCs w:val="21"/>
+          <w:lang w:eastAsia="en-GB"/>
+          <w14:ligatures w14:val="none"/>
+        </w:rPr>
+        <w:t>throw</w:t>
+      </w:r>
+      <w:r>
+        <w:rPr>
+          <w:rFonts w:asciiTheme="minorHAnsi" w:eastAsia="Times New Roman" w:hAnsiTheme="minorHAnsi" w:cstheme="minorHAnsi"/>
+          <w:color w:val="CCCCCC"/>
+          <w:kern w:val="0"/>
+          <w:sz w:val="21"/>
+          <w:szCs w:val="21"/>
+          <w:lang w:eastAsia="en-GB"/>
+          <w14:ligatures w14:val="none"/>
+        </w:rPr>
+        <w:t xml:space="preserve"> </w:t>
+      </w:r>
+      <w:r>
+        <w:rPr>
+          <w:rFonts w:asciiTheme="minorHAnsi" w:eastAsia="Times New Roman" w:hAnsiTheme="minorHAnsi" w:cstheme="minorHAnsi"/>
+          <w:color w:val="569CD6"/>
+          <w:kern w:val="0"/>
+          <w:sz w:val="21"/>
+          <w:szCs w:val="21"/>
+          <w:lang w:eastAsia="en-GB"/>
+          <w14:ligatures w14:val="none"/>
+        </w:rPr>
+        <w:t>new</w:t>
+      </w:r>
+      <w:r>
+        <w:rPr>
+          <w:rFonts w:asciiTheme="minorHAnsi" w:eastAsia="Times New Roman" w:hAnsiTheme="minorHAnsi" w:cstheme="minorHAnsi"/>
+          <w:color w:val="CCCCCC"/>
+          <w:kern w:val="0"/>
+          <w:sz w:val="21"/>
+          <w:szCs w:val="21"/>
+          <w:lang w:eastAsia="en-GB"/>
+          <w14:ligatures w14:val="none"/>
+        </w:rPr>
+        <w:t xml:space="preserve"> </w:t>
+      </w:r>
+      <w:proofErr w:type="spellStart"/>
+      <w:r>
+        <w:rPr>
+          <w:rFonts w:asciiTheme="minorHAnsi" w:eastAsia="Times New Roman" w:hAnsiTheme="minorHAnsi" w:cstheme="minorHAnsi"/>
+          <w:color w:val="4EC9B0"/>
+          <w:kern w:val="0"/>
+          <w:sz w:val="21"/>
+          <w:szCs w:val="21"/>
+          <w:lang w:eastAsia="en-GB"/>
+          <w14:ligatures w14:val="none"/>
+        </w:rPr>
+        <w:t>UnauthorizedError</w:t>
+      </w:r>
+      <w:proofErr w:type="spellEnd"/>
+      <w:r>
+        <w:rPr>
+          <w:rFonts w:asciiTheme="minorHAnsi" w:eastAsia="Times New Roman" w:hAnsiTheme="minorHAnsi" w:cstheme="minorHAnsi"/>
+          <w:color w:val="CCCCCC"/>
+          <w:kern w:val="0"/>
+          <w:sz w:val="21"/>
+          <w:szCs w:val="21"/>
+          <w:lang w:eastAsia="en-GB"/>
+          <w14:ligatures w14:val="none"/>
+        </w:rPr>
+        <w:t>(</w:t>
+      </w:r>
+      <w:r>
+        <w:rPr>
+          <w:rFonts w:asciiTheme="minorHAnsi" w:eastAsia="Times New Roman" w:hAnsiTheme="minorHAnsi" w:cstheme="minorHAnsi"/>
+          <w:color w:val="CE9178"/>
+          <w:kern w:val="0"/>
+          <w:sz w:val="21"/>
+          <w:szCs w:val="21"/>
+          <w:lang w:eastAsia="en-GB"/>
+          <w14:ligatures w14:val="none"/>
+        </w:rPr>
+        <w:t>'No token provided.'</w:t>
+      </w:r>
+      <w:r>
+        <w:rPr>
+          <w:rFonts w:asciiTheme="minorHAnsi" w:eastAsia="Times New Roman" w:hAnsiTheme="minorHAnsi" w:cstheme="minorHAnsi"/>
+          <w:color w:val="CCCCCC"/>
+          <w:kern w:val="0"/>
+          <w:sz w:val="21"/>
+          <w:szCs w:val="21"/>
+          <w:lang w:eastAsia="en-GB"/>
+          <w14:ligatures w14:val="none"/>
+        </w:rPr>
+        <w:t>);</w:t>
+      </w:r>
+    </w:p>
+    <w:p>
+      <w:pPr>
+        <w:shd w:val="clear" w:color="auto" w:fill="1F1F1F"/>
+        <w:spacing w:line="315" w:lineRule="atLeast"/>
+        <w:rPr>
+          <w:rFonts w:asciiTheme="minorHAnsi" w:eastAsia="Times New Roman" w:hAnsiTheme="minorHAnsi" w:cstheme="minorHAnsi"/>
+          <w:color w:val="CCCCCC"/>
+          <w:kern w:val="0"/>
+          <w:sz w:val="21"/>
+          <w:szCs w:val="21"/>
+          <w:lang w:eastAsia="en-GB"/>
+          <w14:ligatures w14:val="none"/>
+        </w:rPr>
+      </w:pPr>
+      <w:r>
+        <w:rPr>
+          <w:rFonts w:asciiTheme="minorHAnsi" w:eastAsia="Times New Roman" w:hAnsiTheme="minorHAnsi" w:cstheme="minorHAnsi"/>
+          <w:color w:val="CCCCCC"/>
+          <w:kern w:val="0"/>
+          <w:sz w:val="21"/>
+          <w:szCs w:val="21"/>
+          <w:lang w:eastAsia="en-GB"/>
+          <w14:ligatures w14:val="none"/>
+        </w:rPr>
+        <w:t xml:space="preserve">    }</w:t>
+      </w:r>
+    </w:p>
+    <w:p>
+      <w:pPr>
+        <w:shd w:val="clear" w:color="auto" w:fill="1F1F1F"/>
+        <w:spacing w:line="315" w:lineRule="atLeast"/>
+        <w:rPr>
+          <w:rFonts w:asciiTheme="minorHAnsi" w:eastAsia="Times New Roman" w:hAnsiTheme="minorHAnsi" w:cstheme="minorHAnsi"/>
+          <w:color w:val="CCCCCC"/>
+          <w:kern w:val="0"/>
+          <w:sz w:val="21"/>
+          <w:szCs w:val="21"/>
+          <w:lang w:eastAsia="en-GB"/>
+          <w14:ligatures w14:val="none"/>
+        </w:rPr>
+      </w:pPr>
+    </w:p>
+    <w:p>
+      <w:pPr>
+        <w:shd w:val="clear" w:color="auto" w:fill="1F1F1F"/>
+        <w:spacing w:line="315" w:lineRule="atLeast"/>
+        <w:rPr>
+          <w:rFonts w:asciiTheme="minorHAnsi" w:eastAsia="Times New Roman" w:hAnsiTheme="minorHAnsi" w:cstheme="minorHAnsi"/>
+          <w:color w:val="CCCCCC"/>
+          <w:kern w:val="0"/>
+          <w:sz w:val="21"/>
+          <w:szCs w:val="21"/>
+          <w:lang w:eastAsia="en-GB"/>
+          <w14:ligatures w14:val="none"/>
+        </w:rPr>
+      </w:pPr>
+      <w:r>
+        <w:rPr>
+          <w:rFonts w:asciiTheme="minorHAnsi" w:eastAsia="Times New Roman" w:hAnsiTheme="minorHAnsi" w:cstheme="minorHAnsi"/>
+          <w:color w:val="CCCCCC"/>
+          <w:kern w:val="0"/>
+          <w:sz w:val="21"/>
+          <w:szCs w:val="21"/>
+          <w:lang w:eastAsia="en-GB"/>
+          <w14:ligatures w14:val="none"/>
+        </w:rPr>
+        <w:t xml:space="preserve">    </w:t>
+      </w:r>
+      <w:r>
+        <w:rPr>
+          <w:rFonts w:asciiTheme="minorHAnsi" w:eastAsia="Times New Roman" w:hAnsiTheme="minorHAnsi" w:cstheme="minorHAnsi"/>
+          <w:color w:val="6A9955"/>
+          <w:kern w:val="0"/>
+          <w:sz w:val="21"/>
+          <w:szCs w:val="21"/>
+          <w:lang w:eastAsia="en-GB"/>
+          <w14:ligatures w14:val="none"/>
+        </w:rPr>
+        <w:t>// 3. Extract the token from the header</w:t>
+      </w:r>
+    </w:p>
+    <w:p>
+      <w:pPr>
+        <w:shd w:val="clear" w:color="auto" w:fill="1F1F1F"/>
+        <w:spacing w:line="315" w:lineRule="atLeast"/>
+        <w:rPr>
+          <w:rFonts w:asciiTheme="minorHAnsi" w:eastAsia="Times New Roman" w:hAnsiTheme="minorHAnsi" w:cstheme="minorHAnsi"/>
+          <w:color w:val="CCCCCC"/>
+          <w:kern w:val="0"/>
+          <w:sz w:val="21"/>
+          <w:szCs w:val="21"/>
+          <w:lang w:eastAsia="en-GB"/>
+          <w14:ligatures w14:val="none"/>
+        </w:rPr>
+      </w:pPr>
+      <w:r>
+        <w:rPr>
+          <w:rFonts w:asciiTheme="minorHAnsi" w:eastAsia="Times New Roman" w:hAnsiTheme="minorHAnsi" w:cstheme="minorHAnsi"/>
+          <w:color w:val="CCCCCC"/>
+          <w:kern w:val="0"/>
+          <w:sz w:val="21"/>
+          <w:szCs w:val="21"/>
+          <w:lang w:eastAsia="en-GB"/>
+          <w14:ligatures w14:val="none"/>
+        </w:rPr>
+        <w:t xml:space="preserve">    </w:t>
+      </w:r>
+      <w:proofErr w:type="spellStart"/>
+      <w:r>
+        <w:rPr>
+          <w:rFonts w:asciiTheme="minorHAnsi" w:eastAsia="Times New Roman" w:hAnsiTheme="minorHAnsi" w:cstheme="minorHAnsi"/>
+          <w:color w:val="569CD6"/>
+          <w:kern w:val="0"/>
+          <w:sz w:val="21"/>
+          <w:szCs w:val="21"/>
+          <w:lang w:eastAsia="en-GB"/>
+          <w14:ligatures w14:val="none"/>
+        </w:rPr>
+        <w:t>const</w:t>
+      </w:r>
+      <w:proofErr w:type="spellEnd"/>
+      <w:r>
+        <w:rPr>
+          <w:rFonts w:asciiTheme="minorHAnsi" w:eastAsia="Times New Roman" w:hAnsiTheme="minorHAnsi" w:cstheme="minorHAnsi"/>
+          <w:color w:val="CCCCCC"/>
+          <w:kern w:val="0"/>
+          <w:sz w:val="21"/>
+          <w:szCs w:val="21"/>
+          <w:lang w:eastAsia="en-GB"/>
+          <w14:ligatures w14:val="none"/>
+        </w:rPr>
+        <w:t xml:space="preserve"> </w:t>
+      </w:r>
+      <w:r>
+        <w:rPr>
+          <w:rFonts w:asciiTheme="minorHAnsi" w:eastAsia="Times New Roman" w:hAnsiTheme="minorHAnsi" w:cstheme="minorHAnsi"/>
+          <w:color w:val="4FC1FF"/>
+          <w:kern w:val="0"/>
+          <w:sz w:val="21"/>
+          <w:szCs w:val="21"/>
+          <w:lang w:eastAsia="en-GB"/>
+          <w14:ligatures w14:val="none"/>
+        </w:rPr>
+        <w:t>token</w:t>
+      </w:r>
+      <w:r>
+        <w:rPr>
+          <w:rFonts w:asciiTheme="minorHAnsi" w:eastAsia="Times New Roman" w:hAnsiTheme="minorHAnsi" w:cstheme="minorHAnsi"/>
+          <w:color w:val="CCCCCC"/>
+          <w:kern w:val="0"/>
+          <w:sz w:val="21"/>
+          <w:szCs w:val="21"/>
+          <w:lang w:eastAsia="en-GB"/>
+          <w14:ligatures w14:val="none"/>
+        </w:rPr>
+        <w:t xml:space="preserve"> </w:t>
+      </w:r>
+      <w:r>
+        <w:rPr>
+          <w:rFonts w:asciiTheme="minorHAnsi" w:eastAsia="Times New Roman" w:hAnsiTheme="minorHAnsi" w:cstheme="minorHAnsi"/>
+          <w:color w:val="D4D4D4"/>
+          <w:kern w:val="0"/>
+          <w:sz w:val="21"/>
+          <w:szCs w:val="21"/>
+          <w:lang w:eastAsia="en-GB"/>
+          <w14:ligatures w14:val="none"/>
+        </w:rPr>
+        <w:t>=</w:t>
+      </w:r>
+      <w:r>
+        <w:rPr>
+          <w:rFonts w:asciiTheme="minorHAnsi" w:eastAsia="Times New Roman" w:hAnsiTheme="minorHAnsi" w:cstheme="minorHAnsi"/>
+          <w:color w:val="CCCCCC"/>
+          <w:kern w:val="0"/>
+          <w:sz w:val="21"/>
+          <w:szCs w:val="21"/>
+          <w:lang w:eastAsia="en-GB"/>
+          <w14:ligatures w14:val="none"/>
+        </w:rPr>
+        <w:t xml:space="preserve"> </w:t>
+      </w:r>
+      <w:proofErr w:type="spellStart"/>
+      <w:r>
+        <w:rPr>
+          <w:rFonts w:asciiTheme="minorHAnsi" w:eastAsia="Times New Roman" w:hAnsiTheme="minorHAnsi" w:cstheme="minorHAnsi"/>
+          <w:color w:val="4FC1FF"/>
+          <w:kern w:val="0"/>
+          <w:sz w:val="21"/>
+          <w:szCs w:val="21"/>
+          <w:lang w:eastAsia="en-GB"/>
+          <w14:ligatures w14:val="none"/>
+        </w:rPr>
+        <w:t>authHeader</w:t>
+      </w:r>
+      <w:r>
+        <w:rPr>
+          <w:rFonts w:asciiTheme="minorHAnsi" w:eastAsia="Times New Roman" w:hAnsiTheme="minorHAnsi" w:cstheme="minorHAnsi"/>
+          <w:color w:val="CCCCCC"/>
+          <w:kern w:val="0"/>
+          <w:sz w:val="21"/>
+          <w:szCs w:val="21"/>
+          <w:lang w:eastAsia="en-GB"/>
+          <w14:ligatures w14:val="none"/>
+        </w:rPr>
+        <w:t>.</w:t>
+      </w:r>
+      <w:r>
+        <w:rPr>
+          <w:rFonts w:asciiTheme="minorHAnsi" w:eastAsia="Times New Roman" w:hAnsiTheme="minorHAnsi" w:cstheme="minorHAnsi"/>
+          <w:color w:val="DCDCAA"/>
+          <w:kern w:val="0"/>
+          <w:sz w:val="21"/>
+          <w:szCs w:val="21"/>
+          <w:lang w:eastAsia="en-GB"/>
+          <w14:ligatures w14:val="none"/>
+        </w:rPr>
+        <w:t>split</w:t>
+      </w:r>
+      <w:proofErr w:type="spellEnd"/>
+      <w:r>
+        <w:rPr>
+          <w:rFonts w:asciiTheme="minorHAnsi" w:eastAsia="Times New Roman" w:hAnsiTheme="minorHAnsi" w:cstheme="minorHAnsi"/>
+          <w:color w:val="CCCCCC"/>
+          <w:kern w:val="0"/>
+          <w:sz w:val="21"/>
+          <w:szCs w:val="21"/>
+          <w:lang w:eastAsia="en-GB"/>
+          <w14:ligatures w14:val="none"/>
+        </w:rPr>
+        <w:t>(</w:t>
+      </w:r>
+      <w:r>
+        <w:rPr>
+          <w:rFonts w:asciiTheme="minorHAnsi" w:eastAsia="Times New Roman" w:hAnsiTheme="minorHAnsi" w:cstheme="minorHAnsi"/>
+          <w:color w:val="CE9178"/>
+          <w:kern w:val="0"/>
+          <w:sz w:val="21"/>
+          <w:szCs w:val="21"/>
+          <w:lang w:eastAsia="en-GB"/>
+          <w14:ligatures w14:val="none"/>
+        </w:rPr>
+        <w:t>' '</w:t>
+      </w:r>
+      <w:r>
+        <w:rPr>
+          <w:rFonts w:asciiTheme="minorHAnsi" w:eastAsia="Times New Roman" w:hAnsiTheme="minorHAnsi" w:cstheme="minorHAnsi"/>
+          <w:color w:val="CCCCCC"/>
+          <w:kern w:val="0"/>
+          <w:sz w:val="21"/>
+          <w:szCs w:val="21"/>
+          <w:lang w:eastAsia="en-GB"/>
+          <w14:ligatures w14:val="none"/>
+        </w:rPr>
+        <w:t>)[</w:t>
+      </w:r>
+      <w:r>
+        <w:rPr>
+          <w:rFonts w:asciiTheme="minorHAnsi" w:eastAsia="Times New Roman" w:hAnsiTheme="minorHAnsi" w:cstheme="minorHAnsi"/>
+          <w:color w:val="B5CEA8"/>
+          <w:kern w:val="0"/>
+          <w:sz w:val="21"/>
+          <w:szCs w:val="21"/>
+          <w:lang w:eastAsia="en-GB"/>
+          <w14:ligatures w14:val="none"/>
+        </w:rPr>
+        <w:t>1</w:t>
+      </w:r>
+      <w:r>
+        <w:rPr>
+          <w:rFonts w:asciiTheme="minorHAnsi" w:eastAsia="Times New Roman" w:hAnsiTheme="minorHAnsi" w:cstheme="minorHAnsi"/>
+          <w:color w:val="CCCCCC"/>
+          <w:kern w:val="0"/>
+          <w:sz w:val="21"/>
+          <w:szCs w:val="21"/>
+          <w:lang w:eastAsia="en-GB"/>
+          <w14:ligatures w14:val="none"/>
+        </w:rPr>
+        <w:t>];</w:t>
+      </w:r>
+    </w:p>
+    <w:p>
+      <w:pPr>
+        <w:shd w:val="clear" w:color="auto" w:fill="1F1F1F"/>
+        <w:spacing w:line="315" w:lineRule="atLeast"/>
+        <w:rPr>
+          <w:rFonts w:asciiTheme="minorHAnsi" w:eastAsia="Times New Roman" w:hAnsiTheme="minorHAnsi" w:cstheme="minorHAnsi"/>
+          <w:color w:val="CCCCCC"/>
+          <w:kern w:val="0"/>
+          <w:sz w:val="21"/>
+          <w:szCs w:val="21"/>
+          <w:lang w:eastAsia="en-GB"/>
+          <w14:ligatures w14:val="none"/>
+        </w:rPr>
+      </w:pPr>
+    </w:p>
+    <w:p>
+      <w:pPr>
+        <w:shd w:val="clear" w:color="auto" w:fill="1F1F1F"/>
+        <w:spacing w:line="315" w:lineRule="atLeast"/>
+        <w:rPr>
+          <w:rFonts w:asciiTheme="minorHAnsi" w:eastAsia="Times New Roman" w:hAnsiTheme="minorHAnsi" w:cstheme="minorHAnsi"/>
+          <w:color w:val="CCCCCC"/>
+          <w:kern w:val="0"/>
+          <w:sz w:val="21"/>
+          <w:szCs w:val="21"/>
+          <w:lang w:eastAsia="en-GB"/>
+          <w14:ligatures w14:val="none"/>
+        </w:rPr>
+      </w:pPr>
+      <w:r>
+        <w:rPr>
+          <w:rFonts w:asciiTheme="minorHAnsi" w:eastAsia="Times New Roman" w:hAnsiTheme="minorHAnsi" w:cstheme="minorHAnsi"/>
+          <w:color w:val="CCCCCC"/>
+          <w:kern w:val="0"/>
+          <w:sz w:val="21"/>
+          <w:szCs w:val="21"/>
+          <w:lang w:eastAsia="en-GB"/>
+          <w14:ligatures w14:val="none"/>
+        </w:rPr>
+        <w:t xml:space="preserve">    </w:t>
+      </w:r>
+      <w:r>
+        <w:rPr>
+          <w:rFonts w:asciiTheme="minorHAnsi" w:eastAsia="Times New Roman" w:hAnsiTheme="minorHAnsi" w:cstheme="minorHAnsi"/>
+          <w:color w:val="6A9955"/>
+          <w:kern w:val="0"/>
+          <w:sz w:val="21"/>
+          <w:szCs w:val="21"/>
+          <w:lang w:eastAsia="en-GB"/>
+          <w14:ligatures w14:val="none"/>
+        </w:rPr>
+        <w:t>// 4. Verify the token</w:t>
+      </w:r>
+    </w:p>
+    <w:p>
+      <w:pPr>
+        <w:shd w:val="clear" w:color="auto" w:fill="1F1F1F"/>
+        <w:spacing w:line="315" w:lineRule="atLeast"/>
+        <w:rPr>
+          <w:rFonts w:asciiTheme="minorHAnsi" w:eastAsia="Times New Roman" w:hAnsiTheme="minorHAnsi" w:cstheme="minorHAnsi"/>
+          <w:color w:val="CCCCCC"/>
+          <w:kern w:val="0"/>
+          <w:sz w:val="21"/>
+          <w:szCs w:val="21"/>
+          <w:lang w:eastAsia="en-GB"/>
+          <w14:ligatures w14:val="none"/>
+        </w:rPr>
+      </w:pPr>
+      <w:r>
+        <w:rPr>
+          <w:rFonts w:asciiTheme="minorHAnsi" w:eastAsia="Times New Roman" w:hAnsiTheme="minorHAnsi" w:cstheme="minorHAnsi"/>
+          <w:color w:val="CCCCCC"/>
+          <w:kern w:val="0"/>
+          <w:sz w:val="21"/>
+          <w:szCs w:val="21"/>
+          <w:lang w:eastAsia="en-GB"/>
+          <w14:ligatures w14:val="none"/>
+        </w:rPr>
+        <w:t xml:space="preserve">    </w:t>
+      </w:r>
+      <w:r>
+        <w:rPr>
+          <w:rFonts w:asciiTheme="minorHAnsi" w:eastAsia="Times New Roman" w:hAnsiTheme="minorHAnsi" w:cstheme="minorHAnsi"/>
+          <w:color w:val="C586C0"/>
+          <w:kern w:val="0"/>
+          <w:sz w:val="21"/>
+          <w:szCs w:val="21"/>
+          <w:lang w:eastAsia="en-GB"/>
+          <w14:ligatures w14:val="none"/>
+        </w:rPr>
+        <w:t>try</w:t>
+      </w:r>
+      <w:r>
+        <w:rPr>
+          <w:rFonts w:asciiTheme="minorHAnsi" w:eastAsia="Times New Roman" w:hAnsiTheme="minorHAnsi" w:cstheme="minorHAnsi"/>
+          <w:color w:val="CCCCCC"/>
+          <w:kern w:val="0"/>
+          <w:sz w:val="21"/>
+          <w:szCs w:val="21"/>
+          <w:lang w:eastAsia="en-GB"/>
+          <w14:ligatures w14:val="none"/>
+        </w:rPr>
+        <w:t xml:space="preserve"> {</w:t>
+      </w:r>
+    </w:p>
+    <w:p>
+      <w:pPr>
+        <w:shd w:val="clear" w:color="auto" w:fill="1F1F1F"/>
+        <w:spacing w:line="315" w:lineRule="atLeast"/>
+        <w:rPr>
+          <w:rFonts w:asciiTheme="minorHAnsi" w:eastAsia="Times New Roman" w:hAnsiTheme="minorHAnsi" w:cstheme="minorHAnsi"/>
+          <w:color w:val="CCCCCC"/>
+          <w:kern w:val="0"/>
+          <w:sz w:val="21"/>
+          <w:szCs w:val="21"/>
+          <w:lang w:eastAsia="en-GB"/>
+          <w14:ligatures w14:val="none"/>
+        </w:rPr>
+      </w:pPr>
+      <w:r>
+        <w:rPr>
+          <w:rFonts w:asciiTheme="minorHAnsi" w:eastAsia="Times New Roman" w:hAnsiTheme="minorHAnsi" w:cstheme="minorHAnsi"/>
+          <w:color w:val="CCCCCC"/>
+          <w:kern w:val="0"/>
+          <w:sz w:val="21"/>
+          <w:szCs w:val="21"/>
+          <w:lang w:eastAsia="en-GB"/>
+          <w14:ligatures w14:val="none"/>
+        </w:rPr>
+        <w:t xml:space="preserve">        </w:t>
+      </w:r>
+      <w:proofErr w:type="spellStart"/>
+      <w:r>
+        <w:rPr>
+          <w:rFonts w:asciiTheme="minorHAnsi" w:eastAsia="Times New Roman" w:hAnsiTheme="minorHAnsi" w:cstheme="minorHAnsi"/>
+          <w:color w:val="569CD6"/>
+          <w:kern w:val="0"/>
+          <w:sz w:val="21"/>
+          <w:szCs w:val="21"/>
+          <w:lang w:eastAsia="en-GB"/>
+          <w14:ligatures w14:val="none"/>
+        </w:rPr>
+        <w:t>const</w:t>
+      </w:r>
+      <w:proofErr w:type="spellEnd"/>
+      <w:r>
+        <w:rPr>
+          <w:rFonts w:asciiTheme="minorHAnsi" w:eastAsia="Times New Roman" w:hAnsiTheme="minorHAnsi" w:cstheme="minorHAnsi"/>
+          <w:color w:val="CCCCCC"/>
+          <w:kern w:val="0"/>
+          <w:sz w:val="21"/>
+          <w:szCs w:val="21"/>
+          <w:lang w:eastAsia="en-GB"/>
+          <w14:ligatures w14:val="none"/>
+        </w:rPr>
+        <w:t xml:space="preserve"> </w:t>
+      </w:r>
+      <w:r>
+        <w:rPr>
+          <w:rFonts w:asciiTheme="minorHAnsi" w:eastAsia="Times New Roman" w:hAnsiTheme="minorHAnsi" w:cstheme="minorHAnsi"/>
+          <w:color w:val="4FC1FF"/>
+          <w:kern w:val="0"/>
+          <w:sz w:val="21"/>
+          <w:szCs w:val="21"/>
+          <w:lang w:eastAsia="en-GB"/>
+          <w14:ligatures w14:val="none"/>
+        </w:rPr>
+        <w:t>decoded</w:t>
+      </w:r>
+      <w:r>
+        <w:rPr>
+          <w:rFonts w:asciiTheme="minorHAnsi" w:eastAsia="Times New Roman" w:hAnsiTheme="minorHAnsi" w:cstheme="minorHAnsi"/>
+          <w:color w:val="CCCCCC"/>
+          <w:kern w:val="0"/>
+          <w:sz w:val="21"/>
+          <w:szCs w:val="21"/>
+          <w:lang w:eastAsia="en-GB"/>
+          <w14:ligatures w14:val="none"/>
+        </w:rPr>
+        <w:t xml:space="preserve"> </w:t>
+      </w:r>
+      <w:r>
+        <w:rPr>
+          <w:rFonts w:asciiTheme="minorHAnsi" w:eastAsia="Times New Roman" w:hAnsiTheme="minorHAnsi" w:cstheme="minorHAnsi"/>
+          <w:color w:val="D4D4D4"/>
+          <w:kern w:val="0"/>
+          <w:sz w:val="21"/>
+          <w:szCs w:val="21"/>
+          <w:lang w:eastAsia="en-GB"/>
+          <w14:ligatures w14:val="none"/>
+        </w:rPr>
+        <w:t>=</w:t>
+      </w:r>
+      <w:r>
+        <w:rPr>
+          <w:rFonts w:asciiTheme="minorHAnsi" w:eastAsia="Times New Roman" w:hAnsiTheme="minorHAnsi" w:cstheme="minorHAnsi"/>
+          <w:color w:val="CCCCCC"/>
+          <w:kern w:val="0"/>
+          <w:sz w:val="21"/>
+          <w:szCs w:val="21"/>
+          <w:lang w:eastAsia="en-GB"/>
+          <w14:ligatures w14:val="none"/>
+        </w:rPr>
+        <w:t xml:space="preserve"> </w:t>
+      </w:r>
+      <w:proofErr w:type="spellStart"/>
+      <w:r>
+        <w:rPr>
+          <w:rFonts w:asciiTheme="minorHAnsi" w:eastAsia="Times New Roman" w:hAnsiTheme="minorHAnsi" w:cstheme="minorHAnsi"/>
+          <w:color w:val="9CDCFE"/>
+          <w:kern w:val="0"/>
+          <w:sz w:val="21"/>
+          <w:szCs w:val="21"/>
+          <w:lang w:eastAsia="en-GB"/>
+          <w14:ligatures w14:val="none"/>
+        </w:rPr>
+        <w:t>jwt</w:t>
+      </w:r>
+      <w:r>
+        <w:rPr>
+          <w:rFonts w:asciiTheme="minorHAnsi" w:eastAsia="Times New Roman" w:hAnsiTheme="minorHAnsi" w:cstheme="minorHAnsi"/>
+          <w:color w:val="CCCCCC"/>
+          <w:kern w:val="0"/>
+          <w:sz w:val="21"/>
+          <w:szCs w:val="21"/>
+          <w:lang w:eastAsia="en-GB"/>
+          <w14:ligatures w14:val="none"/>
+        </w:rPr>
+        <w:t>.</w:t>
+      </w:r>
+      <w:r>
+        <w:rPr>
+          <w:rFonts w:asciiTheme="minorHAnsi" w:eastAsia="Times New Roman" w:hAnsiTheme="minorHAnsi" w:cstheme="minorHAnsi"/>
+          <w:color w:val="DCDCAA"/>
+          <w:kern w:val="0"/>
+          <w:sz w:val="21"/>
+          <w:szCs w:val="21"/>
+          <w:lang w:eastAsia="en-GB"/>
+          <w14:ligatures w14:val="none"/>
+        </w:rPr>
+        <w:t>verify</w:t>
+      </w:r>
+      <w:proofErr w:type="spellEnd"/>
+      <w:r>
+        <w:rPr>
+          <w:rFonts w:asciiTheme="minorHAnsi" w:eastAsia="Times New Roman" w:hAnsiTheme="minorHAnsi" w:cstheme="minorHAnsi"/>
+          <w:color w:val="CCCCCC"/>
+          <w:kern w:val="0"/>
+          <w:sz w:val="21"/>
+          <w:szCs w:val="21"/>
+          <w:lang w:eastAsia="en-GB"/>
+          <w14:ligatures w14:val="none"/>
+        </w:rPr>
+        <w:t>(</w:t>
+      </w:r>
+      <w:r>
+        <w:rPr>
+          <w:rFonts w:asciiTheme="minorHAnsi" w:eastAsia="Times New Roman" w:hAnsiTheme="minorHAnsi" w:cstheme="minorHAnsi"/>
+          <w:color w:val="4FC1FF"/>
+          <w:kern w:val="0"/>
+          <w:sz w:val="21"/>
+          <w:szCs w:val="21"/>
+          <w:lang w:eastAsia="en-GB"/>
+          <w14:ligatures w14:val="none"/>
+        </w:rPr>
+        <w:t>token</w:t>
+      </w:r>
+      <w:r>
+        <w:rPr>
+          <w:rFonts w:asciiTheme="minorHAnsi" w:eastAsia="Times New Roman" w:hAnsiTheme="minorHAnsi" w:cstheme="minorHAnsi"/>
+          <w:color w:val="CCCCCC"/>
+          <w:kern w:val="0"/>
+          <w:sz w:val="21"/>
+          <w:szCs w:val="21"/>
+          <w:lang w:eastAsia="en-GB"/>
+          <w14:ligatures w14:val="none"/>
+        </w:rPr>
+        <w:t xml:space="preserve">, </w:t>
+      </w:r>
+      <w:proofErr w:type="spellStart"/>
+      <w:r>
+        <w:rPr>
+          <w:rFonts w:asciiTheme="minorHAnsi" w:eastAsia="Times New Roman" w:hAnsiTheme="minorHAnsi" w:cstheme="minorHAnsi"/>
+          <w:color w:val="4FC1FF"/>
+          <w:kern w:val="0"/>
+          <w:sz w:val="21"/>
+          <w:szCs w:val="21"/>
+          <w:lang w:eastAsia="en-GB"/>
+          <w14:ligatures w14:val="none"/>
+        </w:rPr>
+        <w:t>jwtSecret</w:t>
+      </w:r>
+      <w:proofErr w:type="spellEnd"/>
+      <w:r>
+        <w:rPr>
+          <w:rFonts w:asciiTheme="minorHAnsi" w:eastAsia="Times New Roman" w:hAnsiTheme="minorHAnsi" w:cstheme="minorHAnsi"/>
+          <w:color w:val="CCCCCC"/>
+          <w:kern w:val="0"/>
+          <w:sz w:val="21"/>
+          <w:szCs w:val="21"/>
+          <w:lang w:eastAsia="en-GB"/>
+          <w14:ligatures w14:val="none"/>
+        </w:rPr>
+        <w:t xml:space="preserve">) </w:t>
+      </w:r>
+      <w:r>
+        <w:rPr>
+          <w:rFonts w:asciiTheme="minorHAnsi" w:eastAsia="Times New Roman" w:hAnsiTheme="minorHAnsi" w:cstheme="minorHAnsi"/>
+          <w:color w:val="C586C0"/>
+          <w:kern w:val="0"/>
+          <w:sz w:val="21"/>
+          <w:szCs w:val="21"/>
+          <w:lang w:eastAsia="en-GB"/>
+          <w14:ligatures w14:val="none"/>
+        </w:rPr>
+        <w:t>as</w:t>
+      </w:r>
+      <w:r>
+        <w:rPr>
+          <w:rFonts w:asciiTheme="minorHAnsi" w:eastAsia="Times New Roman" w:hAnsiTheme="minorHAnsi" w:cstheme="minorHAnsi"/>
+          <w:color w:val="CCCCCC"/>
+          <w:kern w:val="0"/>
+          <w:sz w:val="21"/>
+          <w:szCs w:val="21"/>
+          <w:lang w:eastAsia="en-GB"/>
+          <w14:ligatures w14:val="none"/>
+        </w:rPr>
+        <w:t xml:space="preserve"> </w:t>
+      </w:r>
+      <w:proofErr w:type="spellStart"/>
+      <w:r>
+        <w:rPr>
+          <w:rFonts w:asciiTheme="minorHAnsi" w:eastAsia="Times New Roman" w:hAnsiTheme="minorHAnsi" w:cstheme="minorHAnsi"/>
+          <w:color w:val="4EC9B0"/>
+          <w:kern w:val="0"/>
+          <w:sz w:val="21"/>
+          <w:szCs w:val="21"/>
+          <w:lang w:eastAsia="en-GB"/>
+          <w14:ligatures w14:val="none"/>
+        </w:rPr>
+        <w:t>JwtPayload</w:t>
+      </w:r>
+      <w:proofErr w:type="spellEnd"/>
+      <w:r>
+        <w:rPr>
+          <w:rFonts w:asciiTheme="minorHAnsi" w:eastAsia="Times New Roman" w:hAnsiTheme="minorHAnsi" w:cstheme="minorHAnsi"/>
+          <w:color w:val="CCCCCC"/>
+          <w:kern w:val="0"/>
+          <w:sz w:val="21"/>
+          <w:szCs w:val="21"/>
+          <w:lang w:eastAsia="en-GB"/>
+          <w14:ligatures w14:val="none"/>
+        </w:rPr>
+        <w:t>;</w:t>
+      </w:r>
+    </w:p>
+    <w:p>
+      <w:pPr>
+        <w:shd w:val="clear" w:color="auto" w:fill="1F1F1F"/>
+        <w:spacing w:line="315" w:lineRule="atLeast"/>
+        <w:rPr>
+          <w:rFonts w:asciiTheme="minorHAnsi" w:eastAsia="Times New Roman" w:hAnsiTheme="minorHAnsi" w:cstheme="minorHAnsi"/>
+          <w:color w:val="CCCCCC"/>
+          <w:kern w:val="0"/>
+          <w:sz w:val="21"/>
+          <w:szCs w:val="21"/>
+          <w:lang w:eastAsia="en-GB"/>
+          <w14:ligatures w14:val="none"/>
+        </w:rPr>
+      </w:pPr>
+    </w:p>
+    <w:p>
+      <w:pPr>
+        <w:shd w:val="clear" w:color="auto" w:fill="1F1F1F"/>
+        <w:spacing w:line="315" w:lineRule="atLeast"/>
+        <w:rPr>
+          <w:rFonts w:asciiTheme="minorHAnsi" w:eastAsia="Times New Roman" w:hAnsiTheme="minorHAnsi" w:cstheme="minorHAnsi"/>
+          <w:color w:val="CCCCCC"/>
+          <w:kern w:val="0"/>
+          <w:sz w:val="21"/>
+          <w:szCs w:val="21"/>
+          <w:lang w:eastAsia="en-GB"/>
+          <w14:ligatures w14:val="none"/>
+        </w:rPr>
+      </w:pPr>
+      <w:r>
+        <w:rPr>
+          <w:rFonts w:asciiTheme="minorHAnsi" w:eastAsia="Times New Roman" w:hAnsiTheme="minorHAnsi" w:cstheme="minorHAnsi"/>
+          <w:color w:val="CCCCCC"/>
+          <w:kern w:val="0"/>
+          <w:sz w:val="21"/>
+          <w:szCs w:val="21"/>
+          <w:lang w:eastAsia="en-GB"/>
+          <w14:ligatures w14:val="none"/>
+        </w:rPr>
+        <w:t xml:space="preserve">        </w:t>
+      </w:r>
+      <w:r>
+        <w:rPr>
+          <w:rFonts w:asciiTheme="minorHAnsi" w:eastAsia="Times New Roman" w:hAnsiTheme="minorHAnsi" w:cstheme="minorHAnsi"/>
+          <w:color w:val="6A9955"/>
+          <w:kern w:val="0"/>
+          <w:sz w:val="21"/>
+          <w:szCs w:val="21"/>
+          <w:lang w:eastAsia="en-GB"/>
+          <w14:ligatures w14:val="none"/>
+        </w:rPr>
+        <w:t>// 5. Attach the decoded user information to the request object</w:t>
+      </w:r>
+    </w:p>
+    <w:p>
+      <w:pPr>
+        <w:shd w:val="clear" w:color="auto" w:fill="1F1F1F"/>
+        <w:spacing w:line="315" w:lineRule="atLeast"/>
+        <w:rPr>
+          <w:rFonts w:asciiTheme="minorHAnsi" w:eastAsia="Times New Roman" w:hAnsiTheme="minorHAnsi" w:cstheme="minorHAnsi"/>
+          <w:color w:val="CCCCCC"/>
+          <w:kern w:val="0"/>
+          <w:sz w:val="21"/>
+          <w:szCs w:val="21"/>
+          <w:lang w:eastAsia="en-GB"/>
+          <w14:ligatures w14:val="none"/>
+        </w:rPr>
+      </w:pPr>
+      <w:r>
+        <w:rPr>
+          <w:rFonts w:asciiTheme="minorHAnsi" w:eastAsia="Times New Roman" w:hAnsiTheme="minorHAnsi" w:cstheme="minorHAnsi"/>
+          <w:color w:val="CCCCCC"/>
+          <w:kern w:val="0"/>
+          <w:sz w:val="21"/>
+          <w:szCs w:val="21"/>
+          <w:lang w:eastAsia="en-GB"/>
+          <w14:ligatures w14:val="none"/>
+        </w:rPr>
+        <w:t xml:space="preserve">        </w:t>
+      </w:r>
+      <w:proofErr w:type="spellStart"/>
+      <w:r>
+        <w:rPr>
+          <w:rFonts w:asciiTheme="minorHAnsi" w:eastAsia="Times New Roman" w:hAnsiTheme="minorHAnsi" w:cstheme="minorHAnsi"/>
+          <w:color w:val="9CDCFE"/>
+          <w:kern w:val="0"/>
+          <w:sz w:val="21"/>
+          <w:szCs w:val="21"/>
+          <w:lang w:eastAsia="en-GB"/>
+          <w14:ligatures w14:val="none"/>
+        </w:rPr>
+        <w:t>req</w:t>
+      </w:r>
+      <w:r>
+        <w:rPr>
+          <w:rFonts w:asciiTheme="minorHAnsi" w:eastAsia="Times New Roman" w:hAnsiTheme="minorHAnsi" w:cstheme="minorHAnsi"/>
+          <w:color w:val="CCCCCC"/>
+          <w:kern w:val="0"/>
+          <w:sz w:val="21"/>
+          <w:szCs w:val="21"/>
+          <w:lang w:eastAsia="en-GB"/>
+          <w14:ligatures w14:val="none"/>
+        </w:rPr>
+        <w:t>.</w:t>
+      </w:r>
+      <w:r>
+        <w:rPr>
+          <w:rFonts w:asciiTheme="minorHAnsi" w:eastAsia="Times New Roman" w:hAnsiTheme="minorHAnsi" w:cstheme="minorHAnsi"/>
+          <w:color w:val="9CDCFE"/>
+          <w:kern w:val="0"/>
+          <w:sz w:val="21"/>
+          <w:szCs w:val="21"/>
+          <w:lang w:eastAsia="en-GB"/>
+          <w14:ligatures w14:val="none"/>
+        </w:rPr>
+        <w:t>user</w:t>
+      </w:r>
+      <w:proofErr w:type="spellEnd"/>
+      <w:r>
+        <w:rPr>
+          <w:rFonts w:asciiTheme="minorHAnsi" w:eastAsia="Times New Roman" w:hAnsiTheme="minorHAnsi" w:cstheme="minorHAnsi"/>
+          <w:color w:val="CCCCCC"/>
+          <w:kern w:val="0"/>
+          <w:sz w:val="21"/>
+          <w:szCs w:val="21"/>
+          <w:lang w:eastAsia="en-GB"/>
+          <w14:ligatures w14:val="none"/>
+        </w:rPr>
+        <w:t xml:space="preserve"> </w:t>
+      </w:r>
+      <w:r>
+        <w:rPr>
+          <w:rFonts w:asciiTheme="minorHAnsi" w:eastAsia="Times New Roman" w:hAnsiTheme="minorHAnsi" w:cstheme="minorHAnsi"/>
+          <w:color w:val="D4D4D4"/>
+          <w:kern w:val="0"/>
+          <w:sz w:val="21"/>
+          <w:szCs w:val="21"/>
+          <w:lang w:eastAsia="en-GB"/>
+          <w14:ligatures w14:val="none"/>
+        </w:rPr>
+        <w:t>=</w:t>
+      </w:r>
+      <w:r>
+        <w:rPr>
+          <w:rFonts w:asciiTheme="minorHAnsi" w:eastAsia="Times New Roman" w:hAnsiTheme="minorHAnsi" w:cstheme="minorHAnsi"/>
+          <w:color w:val="CCCCCC"/>
+          <w:kern w:val="0"/>
+          <w:sz w:val="21"/>
+          <w:szCs w:val="21"/>
+          <w:lang w:eastAsia="en-GB"/>
+          <w14:ligatures w14:val="none"/>
+        </w:rPr>
+        <w:t xml:space="preserve"> </w:t>
+      </w:r>
+      <w:r>
+        <w:rPr>
+          <w:rFonts w:asciiTheme="minorHAnsi" w:eastAsia="Times New Roman" w:hAnsiTheme="minorHAnsi" w:cstheme="minorHAnsi"/>
+          <w:color w:val="4FC1FF"/>
+          <w:kern w:val="0"/>
+          <w:sz w:val="21"/>
+          <w:szCs w:val="21"/>
+          <w:lang w:eastAsia="en-GB"/>
+          <w14:ligatures w14:val="none"/>
+        </w:rPr>
+        <w:t>decoded</w:t>
+      </w:r>
+      <w:r>
+        <w:rPr>
+          <w:rFonts w:asciiTheme="minorHAnsi" w:eastAsia="Times New Roman" w:hAnsiTheme="minorHAnsi" w:cstheme="minorHAnsi"/>
+          <w:color w:val="CCCCCC"/>
+          <w:kern w:val="0"/>
+          <w:sz w:val="21"/>
+          <w:szCs w:val="21"/>
+          <w:lang w:eastAsia="en-GB"/>
+          <w14:ligatures w14:val="none"/>
+        </w:rPr>
+        <w:t>;</w:t>
+      </w:r>
+    </w:p>
+    <w:p>
+      <w:pPr>
+        <w:shd w:val="clear" w:color="auto" w:fill="1F1F1F"/>
+        <w:spacing w:line="315" w:lineRule="atLeast"/>
+        <w:rPr>
+          <w:rFonts w:asciiTheme="minorHAnsi" w:eastAsia="Times New Roman" w:hAnsiTheme="minorHAnsi" w:cstheme="minorHAnsi"/>
+          <w:color w:val="CCCCCC"/>
+          <w:kern w:val="0"/>
+          <w:sz w:val="21"/>
+          <w:szCs w:val="21"/>
+          <w:lang w:eastAsia="en-GB"/>
+          <w14:ligatures w14:val="none"/>
+        </w:rPr>
+      </w:pPr>
+      <w:r>
+        <w:rPr>
+          <w:rFonts w:asciiTheme="minorHAnsi" w:eastAsia="Times New Roman" w:hAnsiTheme="minorHAnsi" w:cstheme="minorHAnsi"/>
+          <w:color w:val="CCCCCC"/>
+          <w:kern w:val="0"/>
+          <w:sz w:val="21"/>
+          <w:szCs w:val="21"/>
+          <w:lang w:eastAsia="en-GB"/>
+          <w14:ligatures w14:val="none"/>
+        </w:rPr>
+        <w:t xml:space="preserve">        </w:t>
+      </w:r>
+      <w:r>
+        <w:rPr>
+          <w:rFonts w:asciiTheme="minorHAnsi" w:eastAsia="Times New Roman" w:hAnsiTheme="minorHAnsi" w:cstheme="minorHAnsi"/>
+          <w:color w:val="DCDCAA"/>
+          <w:kern w:val="0"/>
+          <w:sz w:val="21"/>
+          <w:szCs w:val="21"/>
+          <w:lang w:eastAsia="en-GB"/>
+          <w14:ligatures w14:val="none"/>
+        </w:rPr>
+        <w:t>next</w:t>
+      </w:r>
+      <w:r>
+        <w:rPr>
+          <w:rFonts w:asciiTheme="minorHAnsi" w:eastAsia="Times New Roman" w:hAnsiTheme="minorHAnsi" w:cstheme="minorHAnsi"/>
+          <w:color w:val="CCCCCC"/>
+          <w:kern w:val="0"/>
+          <w:sz w:val="21"/>
+          <w:szCs w:val="21"/>
+          <w:lang w:eastAsia="en-GB"/>
+          <w14:ligatures w14:val="none"/>
+        </w:rPr>
+        <w:t>();</w:t>
+      </w:r>
+    </w:p>
+    <w:p>
+      <w:pPr>
+        <w:shd w:val="clear" w:color="auto" w:fill="1F1F1F"/>
+        <w:spacing w:line="315" w:lineRule="atLeast"/>
+        <w:rPr>
+          <w:rFonts w:asciiTheme="minorHAnsi" w:eastAsia="Times New Roman" w:hAnsiTheme="minorHAnsi" w:cstheme="minorHAnsi"/>
+          <w:color w:val="CCCCCC"/>
+          <w:kern w:val="0"/>
+          <w:sz w:val="21"/>
+          <w:szCs w:val="21"/>
+          <w:lang w:eastAsia="en-GB"/>
+          <w14:ligatures w14:val="none"/>
+        </w:rPr>
+      </w:pPr>
+      <w:r>
+        <w:rPr>
+          <w:rFonts w:asciiTheme="minorHAnsi" w:eastAsia="Times New Roman" w:hAnsiTheme="minorHAnsi" w:cstheme="minorHAnsi"/>
+          <w:color w:val="CCCCCC"/>
+          <w:kern w:val="0"/>
+          <w:sz w:val="21"/>
+          <w:szCs w:val="21"/>
+          <w:lang w:eastAsia="en-GB"/>
+          <w14:ligatures w14:val="none"/>
+        </w:rPr>
+        <w:t xml:space="preserve">    } </w:t>
+      </w:r>
+      <w:r>
+        <w:rPr>
+          <w:rFonts w:asciiTheme="minorHAnsi" w:eastAsia="Times New Roman" w:hAnsiTheme="minorHAnsi" w:cstheme="minorHAnsi"/>
+          <w:color w:val="C586C0"/>
+          <w:kern w:val="0"/>
+          <w:sz w:val="21"/>
+          <w:szCs w:val="21"/>
+          <w:lang w:eastAsia="en-GB"/>
+          <w14:ligatures w14:val="none"/>
+        </w:rPr>
+        <w:t>catch</w:t>
+      </w:r>
+      <w:r>
+        <w:rPr>
+          <w:rFonts w:asciiTheme="minorHAnsi" w:eastAsia="Times New Roman" w:hAnsiTheme="minorHAnsi" w:cstheme="minorHAnsi"/>
+          <w:color w:val="CCCCCC"/>
+          <w:kern w:val="0"/>
+          <w:sz w:val="21"/>
+          <w:szCs w:val="21"/>
+          <w:lang w:eastAsia="en-GB"/>
+          <w14:ligatures w14:val="none"/>
+        </w:rPr>
+        <w:t xml:space="preserve"> (</w:t>
+      </w:r>
+      <w:r>
+        <w:rPr>
+          <w:rFonts w:asciiTheme="minorHAnsi" w:eastAsia="Times New Roman" w:hAnsiTheme="minorHAnsi" w:cstheme="minorHAnsi"/>
+          <w:color w:val="9CDCFE"/>
+          <w:kern w:val="0"/>
+          <w:sz w:val="21"/>
+          <w:szCs w:val="21"/>
+          <w:lang w:eastAsia="en-GB"/>
+          <w14:ligatures w14:val="none"/>
+        </w:rPr>
+        <w:t>err</w:t>
+      </w:r>
+      <w:r>
+        <w:rPr>
+          <w:rFonts w:asciiTheme="minorHAnsi" w:eastAsia="Times New Roman" w:hAnsiTheme="minorHAnsi" w:cstheme="minorHAnsi"/>
+          <w:color w:val="CCCCCC"/>
+          <w:kern w:val="0"/>
+          <w:sz w:val="21"/>
+          <w:szCs w:val="21"/>
+          <w:lang w:eastAsia="en-GB"/>
+          <w14:ligatures w14:val="none"/>
+        </w:rPr>
+        <w:t>) {</w:t>
+      </w:r>
+    </w:p>
+    <w:p>
+      <w:pPr>
+        <w:shd w:val="clear" w:color="auto" w:fill="1F1F1F"/>
+        <w:spacing w:line="315" w:lineRule="atLeast"/>
+        <w:rPr>
+          <w:rFonts w:asciiTheme="minorHAnsi" w:eastAsia="Times New Roman" w:hAnsiTheme="minorHAnsi" w:cstheme="minorHAnsi"/>
+          <w:color w:val="CCCCCC"/>
+          <w:kern w:val="0"/>
+          <w:sz w:val="21"/>
+          <w:szCs w:val="21"/>
+          <w:lang w:eastAsia="en-GB"/>
+          <w14:ligatures w14:val="none"/>
+        </w:rPr>
+      </w:pPr>
+      <w:r>
+        <w:rPr>
+          <w:rFonts w:asciiTheme="minorHAnsi" w:eastAsia="Times New Roman" w:hAnsiTheme="minorHAnsi" w:cstheme="minorHAnsi"/>
+          <w:color w:val="CCCCCC"/>
+          <w:kern w:val="0"/>
+          <w:sz w:val="21"/>
+          <w:szCs w:val="21"/>
+          <w:lang w:eastAsia="en-GB"/>
+          <w14:ligatures w14:val="none"/>
+        </w:rPr>
+        <w:t xml:space="preserve">        </w:t>
+      </w:r>
+      <w:r>
+        <w:rPr>
+          <w:rFonts w:asciiTheme="minorHAnsi" w:eastAsia="Times New Roman" w:hAnsiTheme="minorHAnsi" w:cstheme="minorHAnsi"/>
+          <w:color w:val="6A9955"/>
+          <w:kern w:val="0"/>
+          <w:sz w:val="21"/>
+          <w:szCs w:val="21"/>
+          <w:lang w:eastAsia="en-GB"/>
+          <w14:ligatures w14:val="none"/>
+        </w:rPr>
+        <w:t>// Handle specific JWT errors</w:t>
+      </w:r>
+    </w:p>
+    <w:p>
+      <w:pPr>
+        <w:shd w:val="clear" w:color="auto" w:fill="1F1F1F"/>
+        <w:spacing w:line="315" w:lineRule="atLeast"/>
+        <w:rPr>
+          <w:rFonts w:asciiTheme="minorHAnsi" w:eastAsia="Times New Roman" w:hAnsiTheme="minorHAnsi" w:cstheme="minorHAnsi"/>
+          <w:color w:val="CCCCCC"/>
+          <w:kern w:val="0"/>
+          <w:sz w:val="21"/>
+          <w:szCs w:val="21"/>
+          <w:lang w:eastAsia="en-GB"/>
+          <w14:ligatures w14:val="none"/>
+        </w:rPr>
+      </w:pPr>
+      <w:r>
+        <w:rPr>
+          <w:rFonts w:asciiTheme="minorHAnsi" w:eastAsia="Times New Roman" w:hAnsiTheme="minorHAnsi" w:cstheme="minorHAnsi"/>
+          <w:color w:val="CCCCCC"/>
+          <w:kern w:val="0"/>
+          <w:sz w:val="21"/>
+          <w:szCs w:val="21"/>
+          <w:lang w:eastAsia="en-GB"/>
+          <w14:ligatures w14:val="none"/>
+        </w:rPr>
+        <w:t xml:space="preserve">        </w:t>
+      </w:r>
+      <w:r>
+        <w:rPr>
+          <w:rFonts w:asciiTheme="minorHAnsi" w:eastAsia="Times New Roman" w:hAnsiTheme="minorHAnsi" w:cstheme="minorHAnsi"/>
+          <w:color w:val="C586C0"/>
+          <w:kern w:val="0"/>
+          <w:sz w:val="21"/>
+          <w:szCs w:val="21"/>
+          <w:lang w:eastAsia="en-GB"/>
+          <w14:ligatures w14:val="none"/>
+        </w:rPr>
+        <w:t>if</w:t>
+      </w:r>
+      <w:r>
+        <w:rPr>
+          <w:rFonts w:asciiTheme="minorHAnsi" w:eastAsia="Times New Roman" w:hAnsiTheme="minorHAnsi" w:cstheme="minorHAnsi"/>
+          <w:color w:val="CCCCCC"/>
+          <w:kern w:val="0"/>
+          <w:sz w:val="21"/>
+          <w:szCs w:val="21"/>
+          <w:lang w:eastAsia="en-GB"/>
+          <w14:ligatures w14:val="none"/>
+        </w:rPr>
+        <w:t xml:space="preserve"> (</w:t>
+      </w:r>
+      <w:r>
+        <w:rPr>
+          <w:rFonts w:asciiTheme="minorHAnsi" w:eastAsia="Times New Roman" w:hAnsiTheme="minorHAnsi" w:cstheme="minorHAnsi"/>
+          <w:color w:val="9CDCFE"/>
+          <w:kern w:val="0"/>
+          <w:sz w:val="21"/>
+          <w:szCs w:val="21"/>
+          <w:lang w:eastAsia="en-GB"/>
+          <w14:ligatures w14:val="none"/>
+        </w:rPr>
+        <w:t>err</w:t>
+      </w:r>
+      <w:r>
+        <w:rPr>
+          <w:rFonts w:asciiTheme="minorHAnsi" w:eastAsia="Times New Roman" w:hAnsiTheme="minorHAnsi" w:cstheme="minorHAnsi"/>
+          <w:color w:val="CCCCCC"/>
+          <w:kern w:val="0"/>
+          <w:sz w:val="21"/>
+          <w:szCs w:val="21"/>
+          <w:lang w:eastAsia="en-GB"/>
+          <w14:ligatures w14:val="none"/>
+        </w:rPr>
+        <w:t xml:space="preserve"> </w:t>
+      </w:r>
+      <w:proofErr w:type="spellStart"/>
+      <w:r>
+        <w:rPr>
+          <w:rFonts w:asciiTheme="minorHAnsi" w:eastAsia="Times New Roman" w:hAnsiTheme="minorHAnsi" w:cstheme="minorHAnsi"/>
+          <w:color w:val="569CD6"/>
+          <w:kern w:val="0"/>
+          <w:sz w:val="21"/>
+          <w:szCs w:val="21"/>
+          <w:lang w:eastAsia="en-GB"/>
+          <w14:ligatures w14:val="none"/>
+        </w:rPr>
+        <w:t>instanceof</w:t>
+      </w:r>
+      <w:proofErr w:type="spellEnd"/>
+      <w:r>
+        <w:rPr>
+          <w:rFonts w:asciiTheme="minorHAnsi" w:eastAsia="Times New Roman" w:hAnsiTheme="minorHAnsi" w:cstheme="minorHAnsi"/>
+          <w:color w:val="CCCCCC"/>
+          <w:kern w:val="0"/>
+          <w:sz w:val="21"/>
+          <w:szCs w:val="21"/>
+          <w:lang w:eastAsia="en-GB"/>
+          <w14:ligatures w14:val="none"/>
+        </w:rPr>
+        <w:t xml:space="preserve"> </w:t>
+      </w:r>
+      <w:proofErr w:type="spellStart"/>
+      <w:r>
+        <w:rPr>
+          <w:rFonts w:asciiTheme="minorHAnsi" w:eastAsia="Times New Roman" w:hAnsiTheme="minorHAnsi" w:cstheme="minorHAnsi"/>
+          <w:color w:val="4EC9B0"/>
+          <w:kern w:val="0"/>
+          <w:sz w:val="21"/>
+          <w:szCs w:val="21"/>
+          <w:lang w:eastAsia="en-GB"/>
+          <w14:ligatures w14:val="none"/>
+        </w:rPr>
+        <w:t>jwt</w:t>
+      </w:r>
+      <w:r>
+        <w:rPr>
+          <w:rFonts w:asciiTheme="minorHAnsi" w:eastAsia="Times New Roman" w:hAnsiTheme="minorHAnsi" w:cstheme="minorHAnsi"/>
+          <w:color w:val="CCCCCC"/>
+          <w:kern w:val="0"/>
+          <w:sz w:val="21"/>
+          <w:szCs w:val="21"/>
+          <w:lang w:eastAsia="en-GB"/>
+          <w14:ligatures w14:val="none"/>
+        </w:rPr>
+        <w:t>.</w:t>
+      </w:r>
+      <w:r>
+        <w:rPr>
+          <w:rFonts w:asciiTheme="minorHAnsi" w:eastAsia="Times New Roman" w:hAnsiTheme="minorHAnsi" w:cstheme="minorHAnsi"/>
+          <w:color w:val="4EC9B0"/>
+          <w:kern w:val="0"/>
+          <w:sz w:val="21"/>
+          <w:szCs w:val="21"/>
+          <w:lang w:eastAsia="en-GB"/>
+          <w14:ligatures w14:val="none"/>
+        </w:rPr>
+        <w:t>JsonWebTokenError</w:t>
+      </w:r>
+      <w:proofErr w:type="spellEnd"/>
+      <w:r>
+        <w:rPr>
+          <w:rFonts w:asciiTheme="minorHAnsi" w:eastAsia="Times New Roman" w:hAnsiTheme="minorHAnsi" w:cstheme="minorHAnsi"/>
+          <w:color w:val="CCCCCC"/>
+          <w:kern w:val="0"/>
+          <w:sz w:val="21"/>
+          <w:szCs w:val="21"/>
+          <w:lang w:eastAsia="en-GB"/>
+          <w14:ligatures w14:val="none"/>
+        </w:rPr>
+        <w:t>) {</w:t>
+      </w:r>
+    </w:p>
+    <w:p>
+      <w:pPr>
+        <w:shd w:val="clear" w:color="auto" w:fill="1F1F1F"/>
+        <w:spacing w:line="315" w:lineRule="atLeast"/>
+        <w:rPr>
+          <w:rFonts w:asciiTheme="minorHAnsi" w:eastAsia="Times New Roman" w:hAnsiTheme="minorHAnsi" w:cstheme="minorHAnsi"/>
+          <w:color w:val="CCCCCC"/>
+          <w:kern w:val="0"/>
+          <w:sz w:val="21"/>
+          <w:szCs w:val="21"/>
+          <w:lang w:eastAsia="en-GB"/>
+          <w14:ligatures w14:val="none"/>
+        </w:rPr>
+      </w:pPr>
+      <w:r>
+        <w:rPr>
+          <w:rFonts w:asciiTheme="minorHAnsi" w:eastAsia="Times New Roman" w:hAnsiTheme="minorHAnsi" w:cstheme="minorHAnsi"/>
+          <w:color w:val="CCCCCC"/>
+          <w:kern w:val="0"/>
+          <w:sz w:val="21"/>
+          <w:szCs w:val="21"/>
+          <w:lang w:eastAsia="en-GB"/>
+          <w14:ligatures w14:val="none"/>
+        </w:rPr>
+        <w:lastRenderedPageBreak/>
+        <w:t xml:space="preserve">            </w:t>
+      </w:r>
+      <w:r>
+        <w:rPr>
+          <w:rFonts w:asciiTheme="minorHAnsi" w:eastAsia="Times New Roman" w:hAnsiTheme="minorHAnsi" w:cstheme="minorHAnsi"/>
+          <w:color w:val="C586C0"/>
+          <w:kern w:val="0"/>
+          <w:sz w:val="21"/>
+          <w:szCs w:val="21"/>
+          <w:lang w:eastAsia="en-GB"/>
+          <w14:ligatures w14:val="none"/>
+        </w:rPr>
+        <w:t>throw</w:t>
+      </w:r>
+      <w:r>
+        <w:rPr>
+          <w:rFonts w:asciiTheme="minorHAnsi" w:eastAsia="Times New Roman" w:hAnsiTheme="minorHAnsi" w:cstheme="minorHAnsi"/>
+          <w:color w:val="CCCCCC"/>
+          <w:kern w:val="0"/>
+          <w:sz w:val="21"/>
+          <w:szCs w:val="21"/>
+          <w:lang w:eastAsia="en-GB"/>
+          <w14:ligatures w14:val="none"/>
+        </w:rPr>
+        <w:t xml:space="preserve"> </w:t>
+      </w:r>
+      <w:r>
+        <w:rPr>
+          <w:rFonts w:asciiTheme="minorHAnsi" w:eastAsia="Times New Roman" w:hAnsiTheme="minorHAnsi" w:cstheme="minorHAnsi"/>
+          <w:color w:val="569CD6"/>
+          <w:kern w:val="0"/>
+          <w:sz w:val="21"/>
+          <w:szCs w:val="21"/>
+          <w:lang w:eastAsia="en-GB"/>
+          <w14:ligatures w14:val="none"/>
+        </w:rPr>
+        <w:t>new</w:t>
+      </w:r>
+      <w:r>
+        <w:rPr>
+          <w:rFonts w:asciiTheme="minorHAnsi" w:eastAsia="Times New Roman" w:hAnsiTheme="minorHAnsi" w:cstheme="minorHAnsi"/>
+          <w:color w:val="CCCCCC"/>
+          <w:kern w:val="0"/>
+          <w:sz w:val="21"/>
+          <w:szCs w:val="21"/>
+          <w:lang w:eastAsia="en-GB"/>
+          <w14:ligatures w14:val="none"/>
+        </w:rPr>
+        <w:t xml:space="preserve"> </w:t>
+      </w:r>
+      <w:proofErr w:type="spellStart"/>
+      <w:r>
+        <w:rPr>
+          <w:rFonts w:asciiTheme="minorHAnsi" w:eastAsia="Times New Roman" w:hAnsiTheme="minorHAnsi" w:cstheme="minorHAnsi"/>
+          <w:color w:val="4EC9B0"/>
+          <w:kern w:val="0"/>
+          <w:sz w:val="21"/>
+          <w:szCs w:val="21"/>
+          <w:lang w:eastAsia="en-GB"/>
+          <w14:ligatures w14:val="none"/>
+        </w:rPr>
+        <w:t>ForbiddenError</w:t>
+      </w:r>
+      <w:proofErr w:type="spellEnd"/>
+      <w:r>
+        <w:rPr>
+          <w:rFonts w:asciiTheme="minorHAnsi" w:eastAsia="Times New Roman" w:hAnsiTheme="minorHAnsi" w:cstheme="minorHAnsi"/>
+          <w:color w:val="CCCCCC"/>
+          <w:kern w:val="0"/>
+          <w:sz w:val="21"/>
+          <w:szCs w:val="21"/>
+          <w:lang w:eastAsia="en-GB"/>
+          <w14:ligatures w14:val="none"/>
+        </w:rPr>
+        <w:t>(</w:t>
+      </w:r>
+      <w:r>
+        <w:rPr>
+          <w:rFonts w:asciiTheme="minorHAnsi" w:eastAsia="Times New Roman" w:hAnsiTheme="minorHAnsi" w:cstheme="minorHAnsi"/>
+          <w:color w:val="CE9178"/>
+          <w:kern w:val="0"/>
+          <w:sz w:val="21"/>
+          <w:szCs w:val="21"/>
+          <w:lang w:eastAsia="en-GB"/>
+          <w14:ligatures w14:val="none"/>
+        </w:rPr>
+        <w:t>'Invalid token.'</w:t>
+      </w:r>
+      <w:r>
+        <w:rPr>
+          <w:rFonts w:asciiTheme="minorHAnsi" w:eastAsia="Times New Roman" w:hAnsiTheme="minorHAnsi" w:cstheme="minorHAnsi"/>
+          <w:color w:val="CCCCCC"/>
+          <w:kern w:val="0"/>
+          <w:sz w:val="21"/>
+          <w:szCs w:val="21"/>
+          <w:lang w:eastAsia="en-GB"/>
+          <w14:ligatures w14:val="none"/>
+        </w:rPr>
+        <w:t>);</w:t>
+      </w:r>
+    </w:p>
+    <w:p>
+      <w:pPr>
+        <w:shd w:val="clear" w:color="auto" w:fill="1F1F1F"/>
+        <w:spacing w:line="315" w:lineRule="atLeast"/>
+        <w:rPr>
+          <w:rFonts w:asciiTheme="minorHAnsi" w:eastAsia="Times New Roman" w:hAnsiTheme="minorHAnsi" w:cstheme="minorHAnsi"/>
+          <w:color w:val="CCCCCC"/>
+          <w:kern w:val="0"/>
+          <w:sz w:val="21"/>
+          <w:szCs w:val="21"/>
+          <w:lang w:eastAsia="en-GB"/>
+          <w14:ligatures w14:val="none"/>
+        </w:rPr>
+      </w:pPr>
+      <w:r>
+        <w:rPr>
+          <w:rFonts w:asciiTheme="minorHAnsi" w:eastAsia="Times New Roman" w:hAnsiTheme="minorHAnsi" w:cstheme="minorHAnsi"/>
+          <w:color w:val="CCCCCC"/>
+          <w:kern w:val="0"/>
+          <w:sz w:val="21"/>
+          <w:szCs w:val="21"/>
+          <w:lang w:eastAsia="en-GB"/>
+          <w14:ligatures w14:val="none"/>
+        </w:rPr>
+        <w:t xml:space="preserve">        }</w:t>
+      </w:r>
+    </w:p>
+    <w:p>
+      <w:pPr>
+        <w:shd w:val="clear" w:color="auto" w:fill="1F1F1F"/>
+        <w:spacing w:line="315" w:lineRule="atLeast"/>
+        <w:rPr>
+          <w:rFonts w:asciiTheme="minorHAnsi" w:eastAsia="Times New Roman" w:hAnsiTheme="minorHAnsi" w:cstheme="minorHAnsi"/>
+          <w:color w:val="CCCCCC"/>
+          <w:kern w:val="0"/>
+          <w:sz w:val="21"/>
+          <w:szCs w:val="21"/>
+          <w:lang w:eastAsia="en-GB"/>
+          <w14:ligatures w14:val="none"/>
+        </w:rPr>
+      </w:pPr>
+      <w:r>
+        <w:rPr>
+          <w:rFonts w:asciiTheme="minorHAnsi" w:eastAsia="Times New Roman" w:hAnsiTheme="minorHAnsi" w:cstheme="minorHAnsi"/>
+          <w:color w:val="CCCCCC"/>
+          <w:kern w:val="0"/>
+          <w:sz w:val="21"/>
+          <w:szCs w:val="21"/>
+          <w:lang w:eastAsia="en-GB"/>
+          <w14:ligatures w14:val="none"/>
+        </w:rPr>
+        <w:t xml:space="preserve">        </w:t>
+      </w:r>
+      <w:r>
+        <w:rPr>
+          <w:rFonts w:asciiTheme="minorHAnsi" w:eastAsia="Times New Roman" w:hAnsiTheme="minorHAnsi" w:cstheme="minorHAnsi"/>
+          <w:color w:val="C586C0"/>
+          <w:kern w:val="0"/>
+          <w:sz w:val="21"/>
+          <w:szCs w:val="21"/>
+          <w:lang w:eastAsia="en-GB"/>
+          <w14:ligatures w14:val="none"/>
+        </w:rPr>
+        <w:t>if</w:t>
+      </w:r>
+      <w:r>
+        <w:rPr>
+          <w:rFonts w:asciiTheme="minorHAnsi" w:eastAsia="Times New Roman" w:hAnsiTheme="minorHAnsi" w:cstheme="minorHAnsi"/>
+          <w:color w:val="CCCCCC"/>
+          <w:kern w:val="0"/>
+          <w:sz w:val="21"/>
+          <w:szCs w:val="21"/>
+          <w:lang w:eastAsia="en-GB"/>
+          <w14:ligatures w14:val="none"/>
+        </w:rPr>
+        <w:t xml:space="preserve"> (</w:t>
+      </w:r>
+      <w:r>
+        <w:rPr>
+          <w:rFonts w:asciiTheme="minorHAnsi" w:eastAsia="Times New Roman" w:hAnsiTheme="minorHAnsi" w:cstheme="minorHAnsi"/>
+          <w:color w:val="9CDCFE"/>
+          <w:kern w:val="0"/>
+          <w:sz w:val="21"/>
+          <w:szCs w:val="21"/>
+          <w:lang w:eastAsia="en-GB"/>
+          <w14:ligatures w14:val="none"/>
+        </w:rPr>
+        <w:t>err</w:t>
+      </w:r>
+      <w:r>
+        <w:rPr>
+          <w:rFonts w:asciiTheme="minorHAnsi" w:eastAsia="Times New Roman" w:hAnsiTheme="minorHAnsi" w:cstheme="minorHAnsi"/>
+          <w:color w:val="CCCCCC"/>
+          <w:kern w:val="0"/>
+          <w:sz w:val="21"/>
+          <w:szCs w:val="21"/>
+          <w:lang w:eastAsia="en-GB"/>
+          <w14:ligatures w14:val="none"/>
+        </w:rPr>
+        <w:t xml:space="preserve"> </w:t>
+      </w:r>
+      <w:proofErr w:type="spellStart"/>
+      <w:r>
+        <w:rPr>
+          <w:rFonts w:asciiTheme="minorHAnsi" w:eastAsia="Times New Roman" w:hAnsiTheme="minorHAnsi" w:cstheme="minorHAnsi"/>
+          <w:color w:val="569CD6"/>
+          <w:kern w:val="0"/>
+          <w:sz w:val="21"/>
+          <w:szCs w:val="21"/>
+          <w:lang w:eastAsia="en-GB"/>
+          <w14:ligatures w14:val="none"/>
+        </w:rPr>
+        <w:t>instanceof</w:t>
+      </w:r>
+      <w:proofErr w:type="spellEnd"/>
+      <w:r>
+        <w:rPr>
+          <w:rFonts w:asciiTheme="minorHAnsi" w:eastAsia="Times New Roman" w:hAnsiTheme="minorHAnsi" w:cstheme="minorHAnsi"/>
+          <w:color w:val="CCCCCC"/>
+          <w:kern w:val="0"/>
+          <w:sz w:val="21"/>
+          <w:szCs w:val="21"/>
+          <w:lang w:eastAsia="en-GB"/>
+          <w14:ligatures w14:val="none"/>
+        </w:rPr>
+        <w:t xml:space="preserve"> </w:t>
+      </w:r>
+      <w:proofErr w:type="spellStart"/>
+      <w:r>
+        <w:rPr>
+          <w:rFonts w:asciiTheme="minorHAnsi" w:eastAsia="Times New Roman" w:hAnsiTheme="minorHAnsi" w:cstheme="minorHAnsi"/>
+          <w:color w:val="4EC9B0"/>
+          <w:kern w:val="0"/>
+          <w:sz w:val="21"/>
+          <w:szCs w:val="21"/>
+          <w:lang w:eastAsia="en-GB"/>
+          <w14:ligatures w14:val="none"/>
+        </w:rPr>
+        <w:t>jwt</w:t>
+      </w:r>
+      <w:r>
+        <w:rPr>
+          <w:rFonts w:asciiTheme="minorHAnsi" w:eastAsia="Times New Roman" w:hAnsiTheme="minorHAnsi" w:cstheme="minorHAnsi"/>
+          <w:color w:val="CCCCCC"/>
+          <w:kern w:val="0"/>
+          <w:sz w:val="21"/>
+          <w:szCs w:val="21"/>
+          <w:lang w:eastAsia="en-GB"/>
+          <w14:ligatures w14:val="none"/>
+        </w:rPr>
+        <w:t>.</w:t>
+      </w:r>
+      <w:r>
+        <w:rPr>
+          <w:rFonts w:asciiTheme="minorHAnsi" w:eastAsia="Times New Roman" w:hAnsiTheme="minorHAnsi" w:cstheme="minorHAnsi"/>
+          <w:color w:val="4EC9B0"/>
+          <w:kern w:val="0"/>
+          <w:sz w:val="21"/>
+          <w:szCs w:val="21"/>
+          <w:lang w:eastAsia="en-GB"/>
+          <w14:ligatures w14:val="none"/>
+        </w:rPr>
+        <w:t>TokenExpiredError</w:t>
+      </w:r>
+      <w:proofErr w:type="spellEnd"/>
+      <w:r>
+        <w:rPr>
+          <w:rFonts w:asciiTheme="minorHAnsi" w:eastAsia="Times New Roman" w:hAnsiTheme="minorHAnsi" w:cstheme="minorHAnsi"/>
+          <w:color w:val="CCCCCC"/>
+          <w:kern w:val="0"/>
+          <w:sz w:val="21"/>
+          <w:szCs w:val="21"/>
+          <w:lang w:eastAsia="en-GB"/>
+          <w14:ligatures w14:val="none"/>
+        </w:rPr>
+        <w:t>) {</w:t>
+      </w:r>
+    </w:p>
+    <w:p>
+      <w:pPr>
+        <w:shd w:val="clear" w:color="auto" w:fill="1F1F1F"/>
+        <w:spacing w:line="315" w:lineRule="atLeast"/>
+        <w:rPr>
+          <w:rFonts w:asciiTheme="minorHAnsi" w:eastAsia="Times New Roman" w:hAnsiTheme="minorHAnsi" w:cstheme="minorHAnsi"/>
+          <w:color w:val="CCCCCC"/>
+          <w:kern w:val="0"/>
+          <w:sz w:val="21"/>
+          <w:szCs w:val="21"/>
+          <w:lang w:eastAsia="en-GB"/>
+          <w14:ligatures w14:val="none"/>
+        </w:rPr>
+      </w:pPr>
+      <w:r>
+        <w:rPr>
+          <w:rFonts w:asciiTheme="minorHAnsi" w:eastAsia="Times New Roman" w:hAnsiTheme="minorHAnsi" w:cstheme="minorHAnsi"/>
+          <w:color w:val="CCCCCC"/>
+          <w:kern w:val="0"/>
+          <w:sz w:val="21"/>
+          <w:szCs w:val="21"/>
+          <w:lang w:eastAsia="en-GB"/>
+          <w14:ligatures w14:val="none"/>
+        </w:rPr>
+        <w:t xml:space="preserve">            </w:t>
+      </w:r>
+      <w:r>
+        <w:rPr>
+          <w:rFonts w:asciiTheme="minorHAnsi" w:eastAsia="Times New Roman" w:hAnsiTheme="minorHAnsi" w:cstheme="minorHAnsi"/>
+          <w:color w:val="C586C0"/>
+          <w:kern w:val="0"/>
+          <w:sz w:val="21"/>
+          <w:szCs w:val="21"/>
+          <w:lang w:eastAsia="en-GB"/>
+          <w14:ligatures w14:val="none"/>
+        </w:rPr>
+        <w:t>throw</w:t>
+      </w:r>
+      <w:r>
+        <w:rPr>
+          <w:rFonts w:asciiTheme="minorHAnsi" w:eastAsia="Times New Roman" w:hAnsiTheme="minorHAnsi" w:cstheme="minorHAnsi"/>
+          <w:color w:val="CCCCCC"/>
+          <w:kern w:val="0"/>
+          <w:sz w:val="21"/>
+          <w:szCs w:val="21"/>
+          <w:lang w:eastAsia="en-GB"/>
+          <w14:ligatures w14:val="none"/>
+        </w:rPr>
+        <w:t xml:space="preserve"> </w:t>
+      </w:r>
+      <w:r>
+        <w:rPr>
+          <w:rFonts w:asciiTheme="minorHAnsi" w:eastAsia="Times New Roman" w:hAnsiTheme="minorHAnsi" w:cstheme="minorHAnsi"/>
+          <w:color w:val="569CD6"/>
+          <w:kern w:val="0"/>
+          <w:sz w:val="21"/>
+          <w:szCs w:val="21"/>
+          <w:lang w:eastAsia="en-GB"/>
+          <w14:ligatures w14:val="none"/>
+        </w:rPr>
+        <w:t>new</w:t>
+      </w:r>
+      <w:r>
+        <w:rPr>
+          <w:rFonts w:asciiTheme="minorHAnsi" w:eastAsia="Times New Roman" w:hAnsiTheme="minorHAnsi" w:cstheme="minorHAnsi"/>
+          <w:color w:val="CCCCCC"/>
+          <w:kern w:val="0"/>
+          <w:sz w:val="21"/>
+          <w:szCs w:val="21"/>
+          <w:lang w:eastAsia="en-GB"/>
+          <w14:ligatures w14:val="none"/>
+        </w:rPr>
+        <w:t xml:space="preserve"> </w:t>
+      </w:r>
+      <w:proofErr w:type="spellStart"/>
+      <w:r>
+        <w:rPr>
+          <w:rFonts w:asciiTheme="minorHAnsi" w:eastAsia="Times New Roman" w:hAnsiTheme="minorHAnsi" w:cstheme="minorHAnsi"/>
+          <w:color w:val="4EC9B0"/>
+          <w:kern w:val="0"/>
+          <w:sz w:val="21"/>
+          <w:szCs w:val="21"/>
+          <w:lang w:eastAsia="en-GB"/>
+          <w14:ligatures w14:val="none"/>
+        </w:rPr>
+        <w:t>UnauthorizedError</w:t>
+      </w:r>
+      <w:proofErr w:type="spellEnd"/>
+      <w:r>
+        <w:rPr>
+          <w:rFonts w:asciiTheme="minorHAnsi" w:eastAsia="Times New Roman" w:hAnsiTheme="minorHAnsi" w:cstheme="minorHAnsi"/>
+          <w:color w:val="CCCCCC"/>
+          <w:kern w:val="0"/>
+          <w:sz w:val="21"/>
+          <w:szCs w:val="21"/>
+          <w:lang w:eastAsia="en-GB"/>
+          <w14:ligatures w14:val="none"/>
+        </w:rPr>
+        <w:t>(</w:t>
+      </w:r>
+      <w:r>
+        <w:rPr>
+          <w:rFonts w:asciiTheme="minorHAnsi" w:eastAsia="Times New Roman" w:hAnsiTheme="minorHAnsi" w:cstheme="minorHAnsi"/>
+          <w:color w:val="CE9178"/>
+          <w:kern w:val="0"/>
+          <w:sz w:val="21"/>
+          <w:szCs w:val="21"/>
+          <w:lang w:eastAsia="en-GB"/>
+          <w14:ligatures w14:val="none"/>
+        </w:rPr>
+        <w:t>'Token expired.'</w:t>
+      </w:r>
+      <w:r>
+        <w:rPr>
+          <w:rFonts w:asciiTheme="minorHAnsi" w:eastAsia="Times New Roman" w:hAnsiTheme="minorHAnsi" w:cstheme="minorHAnsi"/>
+          <w:color w:val="CCCCCC"/>
+          <w:kern w:val="0"/>
+          <w:sz w:val="21"/>
+          <w:szCs w:val="21"/>
+          <w:lang w:eastAsia="en-GB"/>
+          <w14:ligatures w14:val="none"/>
+        </w:rPr>
+        <w:t>);</w:t>
+      </w:r>
+    </w:p>
+    <w:p>
+      <w:pPr>
+        <w:shd w:val="clear" w:color="auto" w:fill="1F1F1F"/>
+        <w:spacing w:line="315" w:lineRule="atLeast"/>
+        <w:rPr>
+          <w:rFonts w:asciiTheme="minorHAnsi" w:eastAsia="Times New Roman" w:hAnsiTheme="minorHAnsi" w:cstheme="minorHAnsi"/>
+          <w:color w:val="CCCCCC"/>
+          <w:kern w:val="0"/>
+          <w:sz w:val="21"/>
+          <w:szCs w:val="21"/>
+          <w:lang w:eastAsia="en-GB"/>
+          <w14:ligatures w14:val="none"/>
+        </w:rPr>
+      </w:pPr>
+      <w:r>
+        <w:rPr>
+          <w:rFonts w:asciiTheme="minorHAnsi" w:eastAsia="Times New Roman" w:hAnsiTheme="minorHAnsi" w:cstheme="minorHAnsi"/>
+          <w:color w:val="CCCCCC"/>
+          <w:kern w:val="0"/>
+          <w:sz w:val="21"/>
+          <w:szCs w:val="21"/>
+          <w:lang w:eastAsia="en-GB"/>
+          <w14:ligatures w14:val="none"/>
+        </w:rPr>
+        <w:t xml:space="preserve">        }</w:t>
+      </w:r>
+    </w:p>
+    <w:p>
+      <w:pPr>
+        <w:shd w:val="clear" w:color="auto" w:fill="1F1F1F"/>
+        <w:spacing w:line="315" w:lineRule="atLeast"/>
+        <w:rPr>
+          <w:rFonts w:asciiTheme="minorHAnsi" w:eastAsia="Times New Roman" w:hAnsiTheme="minorHAnsi" w:cstheme="minorHAnsi"/>
+          <w:color w:val="CCCCCC"/>
+          <w:kern w:val="0"/>
+          <w:sz w:val="21"/>
+          <w:szCs w:val="21"/>
+          <w:lang w:eastAsia="en-GB"/>
+          <w14:ligatures w14:val="none"/>
+        </w:rPr>
+      </w:pPr>
+      <w:r>
+        <w:rPr>
+          <w:rFonts w:asciiTheme="minorHAnsi" w:eastAsia="Times New Roman" w:hAnsiTheme="minorHAnsi" w:cstheme="minorHAnsi"/>
+          <w:color w:val="CCCCCC"/>
+          <w:kern w:val="0"/>
+          <w:sz w:val="21"/>
+          <w:szCs w:val="21"/>
+          <w:lang w:eastAsia="en-GB"/>
+          <w14:ligatures w14:val="none"/>
+        </w:rPr>
+        <w:t xml:space="preserve">        </w:t>
+      </w:r>
+      <w:r>
+        <w:rPr>
+          <w:rFonts w:asciiTheme="minorHAnsi" w:eastAsia="Times New Roman" w:hAnsiTheme="minorHAnsi" w:cstheme="minorHAnsi"/>
+          <w:color w:val="6A9955"/>
+          <w:kern w:val="0"/>
+          <w:sz w:val="21"/>
+          <w:szCs w:val="21"/>
+          <w:lang w:eastAsia="en-GB"/>
+          <w14:ligatures w14:val="none"/>
+        </w:rPr>
+        <w:t>// Handle any other verification errors</w:t>
+      </w:r>
+    </w:p>
+    <w:p>
+      <w:pPr>
+        <w:shd w:val="clear" w:color="auto" w:fill="1F1F1F"/>
+        <w:spacing w:line="315" w:lineRule="atLeast"/>
+        <w:rPr>
+          <w:rFonts w:asciiTheme="minorHAnsi" w:eastAsia="Times New Roman" w:hAnsiTheme="minorHAnsi" w:cstheme="minorHAnsi"/>
+          <w:color w:val="CCCCCC"/>
+          <w:kern w:val="0"/>
+          <w:sz w:val="21"/>
+          <w:szCs w:val="21"/>
+          <w:lang w:eastAsia="en-GB"/>
+          <w14:ligatures w14:val="none"/>
+        </w:rPr>
+      </w:pPr>
+      <w:r>
+        <w:rPr>
+          <w:rFonts w:asciiTheme="minorHAnsi" w:eastAsia="Times New Roman" w:hAnsiTheme="minorHAnsi" w:cstheme="minorHAnsi"/>
+          <w:color w:val="CCCCCC"/>
+          <w:kern w:val="0"/>
+          <w:sz w:val="21"/>
+          <w:szCs w:val="21"/>
+          <w:lang w:eastAsia="en-GB"/>
+          <w14:ligatures w14:val="none"/>
+        </w:rPr>
+        <w:t xml:space="preserve">        </w:t>
+      </w:r>
+      <w:r>
+        <w:rPr>
+          <w:rFonts w:asciiTheme="minorHAnsi" w:eastAsia="Times New Roman" w:hAnsiTheme="minorHAnsi" w:cstheme="minorHAnsi"/>
+          <w:color w:val="C586C0"/>
+          <w:kern w:val="0"/>
+          <w:sz w:val="21"/>
+          <w:szCs w:val="21"/>
+          <w:lang w:eastAsia="en-GB"/>
+          <w14:ligatures w14:val="none"/>
+        </w:rPr>
+        <w:t>throw</w:t>
+      </w:r>
+      <w:r>
+        <w:rPr>
+          <w:rFonts w:asciiTheme="minorHAnsi" w:eastAsia="Times New Roman" w:hAnsiTheme="minorHAnsi" w:cstheme="minorHAnsi"/>
+          <w:color w:val="CCCCCC"/>
+          <w:kern w:val="0"/>
+          <w:sz w:val="21"/>
+          <w:szCs w:val="21"/>
+          <w:lang w:eastAsia="en-GB"/>
+          <w14:ligatures w14:val="none"/>
+        </w:rPr>
+        <w:t xml:space="preserve"> </w:t>
+      </w:r>
+      <w:r>
+        <w:rPr>
+          <w:rFonts w:asciiTheme="minorHAnsi" w:eastAsia="Times New Roman" w:hAnsiTheme="minorHAnsi" w:cstheme="minorHAnsi"/>
+          <w:color w:val="569CD6"/>
+          <w:kern w:val="0"/>
+          <w:sz w:val="21"/>
+          <w:szCs w:val="21"/>
+          <w:lang w:eastAsia="en-GB"/>
+          <w14:ligatures w14:val="none"/>
+        </w:rPr>
+        <w:t>new</w:t>
+      </w:r>
+      <w:r>
+        <w:rPr>
+          <w:rFonts w:asciiTheme="minorHAnsi" w:eastAsia="Times New Roman" w:hAnsiTheme="minorHAnsi" w:cstheme="minorHAnsi"/>
+          <w:color w:val="CCCCCC"/>
+          <w:kern w:val="0"/>
+          <w:sz w:val="21"/>
+          <w:szCs w:val="21"/>
+          <w:lang w:eastAsia="en-GB"/>
+          <w14:ligatures w14:val="none"/>
+        </w:rPr>
+        <w:t xml:space="preserve"> </w:t>
+      </w:r>
+      <w:proofErr w:type="spellStart"/>
+      <w:r>
+        <w:rPr>
+          <w:rFonts w:asciiTheme="minorHAnsi" w:eastAsia="Times New Roman" w:hAnsiTheme="minorHAnsi" w:cstheme="minorHAnsi"/>
+          <w:color w:val="4EC9B0"/>
+          <w:kern w:val="0"/>
+          <w:sz w:val="21"/>
+          <w:szCs w:val="21"/>
+          <w:lang w:eastAsia="en-GB"/>
+          <w14:ligatures w14:val="none"/>
+        </w:rPr>
+        <w:t>UnauthorizedError</w:t>
+      </w:r>
+      <w:proofErr w:type="spellEnd"/>
+      <w:r>
+        <w:rPr>
+          <w:rFonts w:asciiTheme="minorHAnsi" w:eastAsia="Times New Roman" w:hAnsiTheme="minorHAnsi" w:cstheme="minorHAnsi"/>
+          <w:color w:val="CCCCCC"/>
+          <w:kern w:val="0"/>
+          <w:sz w:val="21"/>
+          <w:szCs w:val="21"/>
+          <w:lang w:eastAsia="en-GB"/>
+          <w14:ligatures w14:val="none"/>
+        </w:rPr>
+        <w:t>(</w:t>
+      </w:r>
+      <w:r>
+        <w:rPr>
+          <w:rFonts w:asciiTheme="minorHAnsi" w:eastAsia="Times New Roman" w:hAnsiTheme="minorHAnsi" w:cstheme="minorHAnsi"/>
+          <w:color w:val="CE9178"/>
+          <w:kern w:val="0"/>
+          <w:sz w:val="21"/>
+          <w:szCs w:val="21"/>
+          <w:lang w:eastAsia="en-GB"/>
+          <w14:ligatures w14:val="none"/>
+        </w:rPr>
+        <w:t>'Failed to authenticate token.'</w:t>
+      </w:r>
+      <w:r>
+        <w:rPr>
+          <w:rFonts w:asciiTheme="minorHAnsi" w:eastAsia="Times New Roman" w:hAnsiTheme="minorHAnsi" w:cstheme="minorHAnsi"/>
+          <w:color w:val="CCCCCC"/>
+          <w:kern w:val="0"/>
+          <w:sz w:val="21"/>
+          <w:szCs w:val="21"/>
+          <w:lang w:eastAsia="en-GB"/>
+          <w14:ligatures w14:val="none"/>
+        </w:rPr>
+        <w:t>);</w:t>
+      </w:r>
+    </w:p>
+    <w:p>
+      <w:pPr>
+        <w:shd w:val="clear" w:color="auto" w:fill="1F1F1F"/>
+        <w:spacing w:line="315" w:lineRule="atLeast"/>
+        <w:rPr>
+          <w:rFonts w:asciiTheme="minorHAnsi" w:eastAsia="Times New Roman" w:hAnsiTheme="minorHAnsi" w:cstheme="minorHAnsi"/>
+          <w:color w:val="CCCCCC"/>
+          <w:kern w:val="0"/>
+          <w:sz w:val="21"/>
+          <w:szCs w:val="21"/>
+          <w:lang w:eastAsia="en-GB"/>
+          <w14:ligatures w14:val="none"/>
+        </w:rPr>
+      </w:pPr>
+      <w:r>
+        <w:rPr>
+          <w:rFonts w:asciiTheme="minorHAnsi" w:eastAsia="Times New Roman" w:hAnsiTheme="minorHAnsi" w:cstheme="minorHAnsi"/>
+          <w:color w:val="CCCCCC"/>
+          <w:kern w:val="0"/>
+          <w:sz w:val="21"/>
+          <w:szCs w:val="21"/>
+          <w:lang w:eastAsia="en-GB"/>
+          <w14:ligatures w14:val="none"/>
+        </w:rPr>
+        <w:t xml:space="preserve">    }</w:t>
+      </w:r>
+    </w:p>
+    <w:p>
+      <w:pPr>
+        <w:shd w:val="clear" w:color="auto" w:fill="1F1F1F"/>
+        <w:spacing w:line="315" w:lineRule="atLeast"/>
+        <w:rPr>
+          <w:rFonts w:asciiTheme="minorHAnsi" w:eastAsia="Times New Roman" w:hAnsiTheme="minorHAnsi" w:cstheme="minorHAnsi"/>
+          <w:color w:val="CCCCCC"/>
+          <w:kern w:val="0"/>
+          <w:sz w:val="21"/>
+          <w:szCs w:val="21"/>
+          <w:lang w:eastAsia="en-GB"/>
+          <w14:ligatures w14:val="none"/>
+        </w:rPr>
+      </w:pPr>
+      <w:r>
+        <w:rPr>
+          <w:rFonts w:asciiTheme="minorHAnsi" w:eastAsia="Times New Roman" w:hAnsiTheme="minorHAnsi" w:cstheme="minorHAnsi"/>
+          <w:color w:val="CCCCCC"/>
+          <w:kern w:val="0"/>
+          <w:sz w:val="21"/>
+          <w:szCs w:val="21"/>
+          <w:lang w:eastAsia="en-GB"/>
+          <w14:ligatures w14:val="none"/>
+        </w:rPr>
+        <w:t>};</w:t>
+      </w:r>
+    </w:p>
+    <w:p>
+      <w:pPr>
+        <w:shd w:val="clear" w:color="auto" w:fill="1F1F1F"/>
+        <w:spacing w:line="315" w:lineRule="atLeast"/>
+        <w:rPr>
+          <w:rFonts w:asciiTheme="minorHAnsi" w:eastAsia="Times New Roman" w:hAnsiTheme="minorHAnsi" w:cstheme="minorHAnsi"/>
+          <w:color w:val="CCCCCC"/>
+          <w:kern w:val="0"/>
+          <w:sz w:val="21"/>
+          <w:szCs w:val="21"/>
+          <w:lang w:eastAsia="en-GB"/>
+          <w14:ligatures w14:val="none"/>
+        </w:rPr>
+      </w:pPr>
+    </w:p>
+    <w:p>
+      <w:pPr>
+        <w:rPr>
+          <w:lang w:val="en-US"/>
+        </w:rPr>
+      </w:pPr>
+    </w:p>
+    <w:p>
+      <w:pPr>
+        <w:shd w:val="clear" w:color="auto" w:fill="9CC2E5" w:themeFill="accent5" w:themeFillTint="99"/>
+        <w:rPr>
+          <w:lang w:val="en-US"/>
+        </w:rPr>
+      </w:pPr>
+      <w:r>
+        <w:rPr>
+          <w:lang w:val="en-US"/>
+        </w:rPr>
+        <w:t>Testing Endpoints</w:t>
+      </w:r>
+    </w:p>
+    <w:p>
+      <w:pPr>
+        <w:shd w:val="clear" w:color="auto" w:fill="1F1F1F"/>
+        <w:spacing w:line="315" w:lineRule="atLeast"/>
+        <w:rPr>
+          <w:rFonts w:asciiTheme="minorHAnsi" w:eastAsia="Times New Roman" w:hAnsiTheme="minorHAnsi" w:cstheme="minorHAnsi"/>
+          <w:color w:val="CCCCCC"/>
+          <w:kern w:val="0"/>
+          <w:sz w:val="21"/>
+          <w:szCs w:val="21"/>
+          <w:lang w:eastAsia="en-GB"/>
+          <w14:ligatures w14:val="none"/>
+        </w:rPr>
+      </w:pPr>
+      <w:r>
+        <w:rPr>
+          <w:rFonts w:asciiTheme="minorHAnsi" w:eastAsia="Times New Roman" w:hAnsiTheme="minorHAnsi" w:cstheme="minorHAnsi"/>
+          <w:color w:val="6A9955"/>
+          <w:kern w:val="0"/>
+          <w:sz w:val="21"/>
+          <w:szCs w:val="21"/>
+          <w:lang w:eastAsia="en-GB"/>
+          <w14:ligatures w14:val="none"/>
+        </w:rPr>
+        <w:t>// A public route that does not require authentication</w:t>
+      </w:r>
+    </w:p>
+    <w:p>
+      <w:pPr>
+        <w:shd w:val="clear" w:color="auto" w:fill="1F1F1F"/>
+        <w:spacing w:line="315" w:lineRule="atLeast"/>
+        <w:rPr>
+          <w:rFonts w:asciiTheme="minorHAnsi" w:eastAsia="Times New Roman" w:hAnsiTheme="minorHAnsi" w:cstheme="minorHAnsi"/>
+          <w:color w:val="CCCCCC"/>
+          <w:kern w:val="0"/>
+          <w:sz w:val="21"/>
+          <w:szCs w:val="21"/>
+          <w:lang w:eastAsia="en-GB"/>
+          <w14:ligatures w14:val="none"/>
+        </w:rPr>
+      </w:pPr>
+      <w:proofErr w:type="spellStart"/>
+      <w:r>
+        <w:rPr>
+          <w:rFonts w:asciiTheme="minorHAnsi" w:eastAsia="Times New Roman" w:hAnsiTheme="minorHAnsi" w:cstheme="minorHAnsi"/>
+          <w:color w:val="4FC1FF"/>
+          <w:kern w:val="0"/>
+          <w:sz w:val="21"/>
+          <w:szCs w:val="21"/>
+          <w:lang w:eastAsia="en-GB"/>
+          <w14:ligatures w14:val="none"/>
+        </w:rPr>
+        <w:t>app</w:t>
+      </w:r>
+      <w:r>
+        <w:rPr>
+          <w:rFonts w:asciiTheme="minorHAnsi" w:eastAsia="Times New Roman" w:hAnsiTheme="minorHAnsi" w:cstheme="minorHAnsi"/>
+          <w:color w:val="CCCCCC"/>
+          <w:kern w:val="0"/>
+          <w:sz w:val="21"/>
+          <w:szCs w:val="21"/>
+          <w:lang w:eastAsia="en-GB"/>
+          <w14:ligatures w14:val="none"/>
+        </w:rPr>
+        <w:t>.</w:t>
+      </w:r>
+      <w:r>
+        <w:rPr>
+          <w:rFonts w:asciiTheme="minorHAnsi" w:eastAsia="Times New Roman" w:hAnsiTheme="minorHAnsi" w:cstheme="minorHAnsi"/>
+          <w:color w:val="DCDCAA"/>
+          <w:kern w:val="0"/>
+          <w:sz w:val="21"/>
+          <w:szCs w:val="21"/>
+          <w:lang w:eastAsia="en-GB"/>
+          <w14:ligatures w14:val="none"/>
+        </w:rPr>
+        <w:t>get</w:t>
+      </w:r>
+      <w:proofErr w:type="spellEnd"/>
+      <w:r>
+        <w:rPr>
+          <w:rFonts w:asciiTheme="minorHAnsi" w:eastAsia="Times New Roman" w:hAnsiTheme="minorHAnsi" w:cstheme="minorHAnsi"/>
+          <w:color w:val="CCCCCC"/>
+          <w:kern w:val="0"/>
+          <w:sz w:val="21"/>
+          <w:szCs w:val="21"/>
+          <w:lang w:eastAsia="en-GB"/>
+          <w14:ligatures w14:val="none"/>
+        </w:rPr>
+        <w:t>(</w:t>
+      </w:r>
+      <w:r>
+        <w:rPr>
+          <w:rFonts w:asciiTheme="minorHAnsi" w:eastAsia="Times New Roman" w:hAnsiTheme="minorHAnsi" w:cstheme="minorHAnsi"/>
+          <w:color w:val="CE9178"/>
+          <w:kern w:val="0"/>
+          <w:sz w:val="21"/>
+          <w:szCs w:val="21"/>
+          <w:lang w:eastAsia="en-GB"/>
+          <w14:ligatures w14:val="none"/>
+        </w:rPr>
+        <w:t>'/</w:t>
+      </w:r>
+      <w:proofErr w:type="spellStart"/>
+      <w:r>
+        <w:rPr>
+          <w:rFonts w:asciiTheme="minorHAnsi" w:eastAsia="Times New Roman" w:hAnsiTheme="minorHAnsi" w:cstheme="minorHAnsi"/>
+          <w:color w:val="CE9178"/>
+          <w:kern w:val="0"/>
+          <w:sz w:val="21"/>
+          <w:szCs w:val="21"/>
+          <w:lang w:eastAsia="en-GB"/>
+          <w14:ligatures w14:val="none"/>
+        </w:rPr>
+        <w:t>api</w:t>
+      </w:r>
+      <w:proofErr w:type="spellEnd"/>
+      <w:r>
+        <w:rPr>
+          <w:rFonts w:asciiTheme="minorHAnsi" w:eastAsia="Times New Roman" w:hAnsiTheme="minorHAnsi" w:cstheme="minorHAnsi"/>
+          <w:color w:val="CE9178"/>
+          <w:kern w:val="0"/>
+          <w:sz w:val="21"/>
+          <w:szCs w:val="21"/>
+          <w:lang w:eastAsia="en-GB"/>
+          <w14:ligatures w14:val="none"/>
+        </w:rPr>
+        <w:t>/public'</w:t>
+      </w:r>
+      <w:r>
+        <w:rPr>
+          <w:rFonts w:asciiTheme="minorHAnsi" w:eastAsia="Times New Roman" w:hAnsiTheme="minorHAnsi" w:cstheme="minorHAnsi"/>
+          <w:color w:val="CCCCCC"/>
+          <w:kern w:val="0"/>
+          <w:sz w:val="21"/>
+          <w:szCs w:val="21"/>
+          <w:lang w:eastAsia="en-GB"/>
+          <w14:ligatures w14:val="none"/>
+        </w:rPr>
+        <w:t>, (</w:t>
+      </w:r>
+      <w:proofErr w:type="spellStart"/>
+      <w:r>
+        <w:rPr>
+          <w:rFonts w:asciiTheme="minorHAnsi" w:eastAsia="Times New Roman" w:hAnsiTheme="minorHAnsi" w:cstheme="minorHAnsi"/>
+          <w:color w:val="9CDCFE"/>
+          <w:kern w:val="0"/>
+          <w:sz w:val="21"/>
+          <w:szCs w:val="21"/>
+          <w:lang w:eastAsia="en-GB"/>
+          <w14:ligatures w14:val="none"/>
+        </w:rPr>
+        <w:t>req</w:t>
+      </w:r>
+      <w:proofErr w:type="spellEnd"/>
+      <w:r>
+        <w:rPr>
+          <w:rFonts w:asciiTheme="minorHAnsi" w:eastAsia="Times New Roman" w:hAnsiTheme="minorHAnsi" w:cstheme="minorHAnsi"/>
+          <w:color w:val="CCCCCC"/>
+          <w:kern w:val="0"/>
+          <w:sz w:val="21"/>
+          <w:szCs w:val="21"/>
+          <w:lang w:eastAsia="en-GB"/>
+          <w14:ligatures w14:val="none"/>
+        </w:rPr>
+        <w:t xml:space="preserve">, </w:t>
+      </w:r>
+      <w:r>
+        <w:rPr>
+          <w:rFonts w:asciiTheme="minorHAnsi" w:eastAsia="Times New Roman" w:hAnsiTheme="minorHAnsi" w:cstheme="minorHAnsi"/>
+          <w:color w:val="9CDCFE"/>
+          <w:kern w:val="0"/>
+          <w:sz w:val="21"/>
+          <w:szCs w:val="21"/>
+          <w:lang w:eastAsia="en-GB"/>
+          <w14:ligatures w14:val="none"/>
+        </w:rPr>
+        <w:t>res</w:t>
+      </w:r>
+      <w:r>
+        <w:rPr>
+          <w:rFonts w:asciiTheme="minorHAnsi" w:eastAsia="Times New Roman" w:hAnsiTheme="minorHAnsi" w:cstheme="minorHAnsi"/>
+          <w:color w:val="CCCCCC"/>
+          <w:kern w:val="0"/>
+          <w:sz w:val="21"/>
+          <w:szCs w:val="21"/>
+          <w:lang w:eastAsia="en-GB"/>
+          <w14:ligatures w14:val="none"/>
+        </w:rPr>
+        <w:t xml:space="preserve">) </w:t>
+      </w:r>
+      <w:r>
+        <w:rPr>
+          <w:rFonts w:asciiTheme="minorHAnsi" w:eastAsia="Times New Roman" w:hAnsiTheme="minorHAnsi" w:cstheme="minorHAnsi"/>
+          <w:color w:val="569CD6"/>
+          <w:kern w:val="0"/>
+          <w:sz w:val="21"/>
+          <w:szCs w:val="21"/>
+          <w:lang w:eastAsia="en-GB"/>
+          <w14:ligatures w14:val="none"/>
+        </w:rPr>
+        <w:t>=&gt;</w:t>
+      </w:r>
+      <w:r>
+        <w:rPr>
+          <w:rFonts w:asciiTheme="minorHAnsi" w:eastAsia="Times New Roman" w:hAnsiTheme="minorHAnsi" w:cstheme="minorHAnsi"/>
+          <w:color w:val="CCCCCC"/>
+          <w:kern w:val="0"/>
+          <w:sz w:val="21"/>
+          <w:szCs w:val="21"/>
+          <w:lang w:eastAsia="en-GB"/>
+          <w14:ligatures w14:val="none"/>
+        </w:rPr>
+        <w:t xml:space="preserve"> {</w:t>
+      </w:r>
+    </w:p>
+    <w:p>
+      <w:pPr>
+        <w:shd w:val="clear" w:color="auto" w:fill="1F1F1F"/>
+        <w:spacing w:line="315" w:lineRule="atLeast"/>
+        <w:rPr>
+          <w:rFonts w:asciiTheme="minorHAnsi" w:eastAsia="Times New Roman" w:hAnsiTheme="minorHAnsi" w:cstheme="minorHAnsi"/>
+          <w:color w:val="CCCCCC"/>
+          <w:kern w:val="0"/>
+          <w:sz w:val="21"/>
+          <w:szCs w:val="21"/>
+          <w:lang w:eastAsia="en-GB"/>
+          <w14:ligatures w14:val="none"/>
+        </w:rPr>
+      </w:pPr>
+      <w:r>
+        <w:rPr>
+          <w:rFonts w:asciiTheme="minorHAnsi" w:eastAsia="Times New Roman" w:hAnsiTheme="minorHAnsi" w:cstheme="minorHAnsi"/>
+          <w:color w:val="CCCCCC"/>
+          <w:kern w:val="0"/>
+          <w:sz w:val="21"/>
+          <w:szCs w:val="21"/>
+          <w:lang w:eastAsia="en-GB"/>
+          <w14:ligatures w14:val="none"/>
+        </w:rPr>
+        <w:t xml:space="preserve">    </w:t>
+      </w:r>
+      <w:proofErr w:type="spellStart"/>
+      <w:r>
+        <w:rPr>
+          <w:rFonts w:asciiTheme="minorHAnsi" w:eastAsia="Times New Roman" w:hAnsiTheme="minorHAnsi" w:cstheme="minorHAnsi"/>
+          <w:color w:val="9CDCFE"/>
+          <w:kern w:val="0"/>
+          <w:sz w:val="21"/>
+          <w:szCs w:val="21"/>
+          <w:lang w:eastAsia="en-GB"/>
+          <w14:ligatures w14:val="none"/>
+        </w:rPr>
+        <w:t>res</w:t>
+      </w:r>
+      <w:r>
+        <w:rPr>
+          <w:rFonts w:asciiTheme="minorHAnsi" w:eastAsia="Times New Roman" w:hAnsiTheme="minorHAnsi" w:cstheme="minorHAnsi"/>
+          <w:color w:val="CCCCCC"/>
+          <w:kern w:val="0"/>
+          <w:sz w:val="21"/>
+          <w:szCs w:val="21"/>
+          <w:lang w:eastAsia="en-GB"/>
+          <w14:ligatures w14:val="none"/>
+        </w:rPr>
+        <w:t>.</w:t>
+      </w:r>
+      <w:r>
+        <w:rPr>
+          <w:rFonts w:asciiTheme="minorHAnsi" w:eastAsia="Times New Roman" w:hAnsiTheme="minorHAnsi" w:cstheme="minorHAnsi"/>
+          <w:color w:val="DCDCAA"/>
+          <w:kern w:val="0"/>
+          <w:sz w:val="21"/>
+          <w:szCs w:val="21"/>
+          <w:lang w:eastAsia="en-GB"/>
+          <w14:ligatures w14:val="none"/>
+        </w:rPr>
+        <w:t>json</w:t>
+      </w:r>
+      <w:proofErr w:type="spellEnd"/>
+      <w:r>
+        <w:rPr>
+          <w:rFonts w:asciiTheme="minorHAnsi" w:eastAsia="Times New Roman" w:hAnsiTheme="minorHAnsi" w:cstheme="minorHAnsi"/>
+          <w:color w:val="CCCCCC"/>
+          <w:kern w:val="0"/>
+          <w:sz w:val="21"/>
+          <w:szCs w:val="21"/>
+          <w:lang w:eastAsia="en-GB"/>
+          <w14:ligatures w14:val="none"/>
+        </w:rPr>
+        <w:t xml:space="preserve">({ </w:t>
+      </w:r>
+      <w:r>
+        <w:rPr>
+          <w:rFonts w:asciiTheme="minorHAnsi" w:eastAsia="Times New Roman" w:hAnsiTheme="minorHAnsi" w:cstheme="minorHAnsi"/>
+          <w:color w:val="9CDCFE"/>
+          <w:kern w:val="0"/>
+          <w:sz w:val="21"/>
+          <w:szCs w:val="21"/>
+          <w:lang w:eastAsia="en-GB"/>
+          <w14:ligatures w14:val="none"/>
+        </w:rPr>
+        <w:t>message:</w:t>
+      </w:r>
+      <w:r>
+        <w:rPr>
+          <w:rFonts w:asciiTheme="minorHAnsi" w:eastAsia="Times New Roman" w:hAnsiTheme="minorHAnsi" w:cstheme="minorHAnsi"/>
+          <w:color w:val="CCCCCC"/>
+          <w:kern w:val="0"/>
+          <w:sz w:val="21"/>
+          <w:szCs w:val="21"/>
+          <w:lang w:eastAsia="en-GB"/>
+          <w14:ligatures w14:val="none"/>
+        </w:rPr>
+        <w:t xml:space="preserve"> </w:t>
+      </w:r>
+      <w:r>
+        <w:rPr>
+          <w:rFonts w:asciiTheme="minorHAnsi" w:eastAsia="Times New Roman" w:hAnsiTheme="minorHAnsi" w:cstheme="minorHAnsi"/>
+          <w:color w:val="CE9178"/>
+          <w:kern w:val="0"/>
+          <w:sz w:val="21"/>
+          <w:szCs w:val="21"/>
+          <w:lang w:eastAsia="en-GB"/>
+          <w14:ligatures w14:val="none"/>
+        </w:rPr>
+        <w:t>'This is a public route.'</w:t>
+      </w:r>
+      <w:r>
+        <w:rPr>
+          <w:rFonts w:asciiTheme="minorHAnsi" w:eastAsia="Times New Roman" w:hAnsiTheme="minorHAnsi" w:cstheme="minorHAnsi"/>
+          <w:color w:val="CCCCCC"/>
+          <w:kern w:val="0"/>
+          <w:sz w:val="21"/>
+          <w:szCs w:val="21"/>
+          <w:lang w:eastAsia="en-GB"/>
+          <w14:ligatures w14:val="none"/>
+        </w:rPr>
+        <w:t xml:space="preserve"> });</w:t>
+      </w:r>
+    </w:p>
+    <w:p>
+      <w:pPr>
+        <w:shd w:val="clear" w:color="auto" w:fill="1F1F1F"/>
+        <w:spacing w:line="315" w:lineRule="atLeast"/>
+        <w:rPr>
+          <w:rFonts w:asciiTheme="minorHAnsi" w:eastAsia="Times New Roman" w:hAnsiTheme="minorHAnsi" w:cstheme="minorHAnsi"/>
+          <w:color w:val="CCCCCC"/>
+          <w:kern w:val="0"/>
+          <w:sz w:val="21"/>
+          <w:szCs w:val="21"/>
+          <w:lang w:eastAsia="en-GB"/>
+          <w14:ligatures w14:val="none"/>
+        </w:rPr>
+      </w:pPr>
+      <w:r>
+        <w:rPr>
+          <w:rFonts w:asciiTheme="minorHAnsi" w:eastAsia="Times New Roman" w:hAnsiTheme="minorHAnsi" w:cstheme="minorHAnsi"/>
+          <w:color w:val="CCCCCC"/>
+          <w:kern w:val="0"/>
+          <w:sz w:val="21"/>
+          <w:szCs w:val="21"/>
+          <w:lang w:eastAsia="en-GB"/>
+          <w14:ligatures w14:val="none"/>
+        </w:rPr>
+        <w:t>});</w:t>
+      </w:r>
+    </w:p>
+    <w:p>
+      <w:pPr>
+        <w:shd w:val="clear" w:color="auto" w:fill="1F1F1F"/>
+        <w:spacing w:line="315" w:lineRule="atLeast"/>
+        <w:rPr>
+          <w:rFonts w:asciiTheme="minorHAnsi" w:eastAsia="Times New Roman" w:hAnsiTheme="minorHAnsi" w:cstheme="minorHAnsi"/>
+          <w:color w:val="CCCCCC"/>
+          <w:kern w:val="0"/>
+          <w:sz w:val="21"/>
+          <w:szCs w:val="21"/>
+          <w:lang w:eastAsia="en-GB"/>
+          <w14:ligatures w14:val="none"/>
+        </w:rPr>
+      </w:pPr>
+    </w:p>
+    <w:p>
+      <w:pPr>
+        <w:shd w:val="clear" w:color="auto" w:fill="1F1F1F"/>
+        <w:spacing w:line="315" w:lineRule="atLeast"/>
+        <w:rPr>
+          <w:rFonts w:asciiTheme="minorHAnsi" w:eastAsia="Times New Roman" w:hAnsiTheme="minorHAnsi" w:cstheme="minorHAnsi"/>
+          <w:color w:val="CCCCCC"/>
+          <w:kern w:val="0"/>
+          <w:sz w:val="21"/>
+          <w:szCs w:val="21"/>
+          <w:lang w:eastAsia="en-GB"/>
+          <w14:ligatures w14:val="none"/>
+        </w:rPr>
+      </w:pPr>
+      <w:r>
+        <w:rPr>
+          <w:rFonts w:asciiTheme="minorHAnsi" w:eastAsia="Times New Roman" w:hAnsiTheme="minorHAnsi" w:cstheme="minorHAnsi"/>
+          <w:color w:val="6A9955"/>
+          <w:kern w:val="0"/>
+          <w:sz w:val="21"/>
+          <w:szCs w:val="21"/>
+          <w:lang w:eastAsia="en-GB"/>
+          <w14:ligatures w14:val="none"/>
+        </w:rPr>
+        <w:t>// A protected route that requires a valid JWT</w:t>
+      </w:r>
+    </w:p>
+    <w:p>
+      <w:pPr>
+        <w:shd w:val="clear" w:color="auto" w:fill="1F1F1F"/>
+        <w:spacing w:line="315" w:lineRule="atLeast"/>
+        <w:rPr>
+          <w:rFonts w:asciiTheme="minorHAnsi" w:eastAsia="Times New Roman" w:hAnsiTheme="minorHAnsi" w:cstheme="minorHAnsi"/>
+          <w:color w:val="CCCCCC"/>
+          <w:kern w:val="0"/>
+          <w:sz w:val="21"/>
+          <w:szCs w:val="21"/>
+          <w:lang w:eastAsia="en-GB"/>
+          <w14:ligatures w14:val="none"/>
+        </w:rPr>
+      </w:pPr>
+      <w:proofErr w:type="spellStart"/>
+      <w:r>
+        <w:rPr>
+          <w:rFonts w:asciiTheme="minorHAnsi" w:eastAsia="Times New Roman" w:hAnsiTheme="minorHAnsi" w:cstheme="minorHAnsi"/>
+          <w:color w:val="4FC1FF"/>
+          <w:kern w:val="0"/>
+          <w:sz w:val="21"/>
+          <w:szCs w:val="21"/>
+          <w:lang w:eastAsia="en-GB"/>
+          <w14:ligatures w14:val="none"/>
+        </w:rPr>
+        <w:t>app</w:t>
+      </w:r>
+      <w:r>
+        <w:rPr>
+          <w:rFonts w:asciiTheme="minorHAnsi" w:eastAsia="Times New Roman" w:hAnsiTheme="minorHAnsi" w:cstheme="minorHAnsi"/>
+          <w:color w:val="CCCCCC"/>
+          <w:kern w:val="0"/>
+          <w:sz w:val="21"/>
+          <w:szCs w:val="21"/>
+          <w:lang w:eastAsia="en-GB"/>
+          <w14:ligatures w14:val="none"/>
+        </w:rPr>
+        <w:t>.</w:t>
+      </w:r>
+      <w:r>
+        <w:rPr>
+          <w:rFonts w:asciiTheme="minorHAnsi" w:eastAsia="Times New Roman" w:hAnsiTheme="minorHAnsi" w:cstheme="minorHAnsi"/>
+          <w:color w:val="DCDCAA"/>
+          <w:kern w:val="0"/>
+          <w:sz w:val="21"/>
+          <w:szCs w:val="21"/>
+          <w:lang w:eastAsia="en-GB"/>
+          <w14:ligatures w14:val="none"/>
+        </w:rPr>
+        <w:t>get</w:t>
+      </w:r>
+      <w:proofErr w:type="spellEnd"/>
+      <w:r>
+        <w:rPr>
+          <w:rFonts w:asciiTheme="minorHAnsi" w:eastAsia="Times New Roman" w:hAnsiTheme="minorHAnsi" w:cstheme="minorHAnsi"/>
+          <w:color w:val="CCCCCC"/>
+          <w:kern w:val="0"/>
+          <w:sz w:val="21"/>
+          <w:szCs w:val="21"/>
+          <w:lang w:eastAsia="en-GB"/>
+          <w14:ligatures w14:val="none"/>
+        </w:rPr>
+        <w:t>(</w:t>
+      </w:r>
+      <w:r>
+        <w:rPr>
+          <w:rFonts w:asciiTheme="minorHAnsi" w:eastAsia="Times New Roman" w:hAnsiTheme="minorHAnsi" w:cstheme="minorHAnsi"/>
+          <w:color w:val="CE9178"/>
+          <w:kern w:val="0"/>
+          <w:sz w:val="21"/>
+          <w:szCs w:val="21"/>
+          <w:lang w:eastAsia="en-GB"/>
+          <w14:ligatures w14:val="none"/>
+        </w:rPr>
+        <w:t>'/</w:t>
+      </w:r>
+      <w:proofErr w:type="spellStart"/>
+      <w:r>
+        <w:rPr>
+          <w:rFonts w:asciiTheme="minorHAnsi" w:eastAsia="Times New Roman" w:hAnsiTheme="minorHAnsi" w:cstheme="minorHAnsi"/>
+          <w:color w:val="CE9178"/>
+          <w:kern w:val="0"/>
+          <w:sz w:val="21"/>
+          <w:szCs w:val="21"/>
+          <w:lang w:eastAsia="en-GB"/>
+          <w14:ligatures w14:val="none"/>
+        </w:rPr>
+        <w:t>api</w:t>
+      </w:r>
+      <w:proofErr w:type="spellEnd"/>
+      <w:r>
+        <w:rPr>
+          <w:rFonts w:asciiTheme="minorHAnsi" w:eastAsia="Times New Roman" w:hAnsiTheme="minorHAnsi" w:cstheme="minorHAnsi"/>
+          <w:color w:val="CE9178"/>
+          <w:kern w:val="0"/>
+          <w:sz w:val="21"/>
+          <w:szCs w:val="21"/>
+          <w:lang w:eastAsia="en-GB"/>
+          <w14:ligatures w14:val="none"/>
+        </w:rPr>
+        <w:t>/protected'</w:t>
+      </w:r>
+      <w:r>
+        <w:rPr>
+          <w:rFonts w:asciiTheme="minorHAnsi" w:eastAsia="Times New Roman" w:hAnsiTheme="minorHAnsi" w:cstheme="minorHAnsi"/>
+          <w:color w:val="CCCCCC"/>
+          <w:kern w:val="0"/>
+          <w:sz w:val="21"/>
+          <w:szCs w:val="21"/>
+          <w:lang w:eastAsia="en-GB"/>
+          <w14:ligatures w14:val="none"/>
+        </w:rPr>
+        <w:t xml:space="preserve">, </w:t>
+      </w:r>
+      <w:proofErr w:type="spellStart"/>
+      <w:r>
+        <w:rPr>
+          <w:rFonts w:asciiTheme="minorHAnsi" w:eastAsia="Times New Roman" w:hAnsiTheme="minorHAnsi" w:cstheme="minorHAnsi"/>
+          <w:color w:val="DCDCAA"/>
+          <w:kern w:val="0"/>
+          <w:sz w:val="21"/>
+          <w:szCs w:val="21"/>
+          <w:lang w:eastAsia="en-GB"/>
+          <w14:ligatures w14:val="none"/>
+        </w:rPr>
+        <w:t>authMiddleware</w:t>
+      </w:r>
+      <w:proofErr w:type="spellEnd"/>
+      <w:r>
+        <w:rPr>
+          <w:rFonts w:asciiTheme="minorHAnsi" w:eastAsia="Times New Roman" w:hAnsiTheme="minorHAnsi" w:cstheme="minorHAnsi"/>
+          <w:color w:val="CCCCCC"/>
+          <w:kern w:val="0"/>
+          <w:sz w:val="21"/>
+          <w:szCs w:val="21"/>
+          <w:lang w:eastAsia="en-GB"/>
+          <w14:ligatures w14:val="none"/>
+        </w:rPr>
+        <w:t>, (</w:t>
+      </w:r>
+      <w:proofErr w:type="spellStart"/>
+      <w:r>
+        <w:rPr>
+          <w:rFonts w:asciiTheme="minorHAnsi" w:eastAsia="Times New Roman" w:hAnsiTheme="minorHAnsi" w:cstheme="minorHAnsi"/>
+          <w:color w:val="9CDCFE"/>
+          <w:kern w:val="0"/>
+          <w:sz w:val="21"/>
+          <w:szCs w:val="21"/>
+          <w:lang w:eastAsia="en-GB"/>
+          <w14:ligatures w14:val="none"/>
+        </w:rPr>
+        <w:t>req</w:t>
+      </w:r>
+      <w:proofErr w:type="spellEnd"/>
+      <w:r>
+        <w:rPr>
+          <w:rFonts w:asciiTheme="minorHAnsi" w:eastAsia="Times New Roman" w:hAnsiTheme="minorHAnsi" w:cstheme="minorHAnsi"/>
+          <w:color w:val="CCCCCC"/>
+          <w:kern w:val="0"/>
+          <w:sz w:val="21"/>
+          <w:szCs w:val="21"/>
+          <w:lang w:eastAsia="en-GB"/>
+          <w14:ligatures w14:val="none"/>
+        </w:rPr>
+        <w:t xml:space="preserve">, </w:t>
+      </w:r>
+      <w:r>
+        <w:rPr>
+          <w:rFonts w:asciiTheme="minorHAnsi" w:eastAsia="Times New Roman" w:hAnsiTheme="minorHAnsi" w:cstheme="minorHAnsi"/>
+          <w:color w:val="9CDCFE"/>
+          <w:kern w:val="0"/>
+          <w:sz w:val="21"/>
+          <w:szCs w:val="21"/>
+          <w:lang w:eastAsia="en-GB"/>
+          <w14:ligatures w14:val="none"/>
+        </w:rPr>
+        <w:t>res</w:t>
+      </w:r>
+      <w:r>
+        <w:rPr>
+          <w:rFonts w:asciiTheme="minorHAnsi" w:eastAsia="Times New Roman" w:hAnsiTheme="minorHAnsi" w:cstheme="minorHAnsi"/>
+          <w:color w:val="CCCCCC"/>
+          <w:kern w:val="0"/>
+          <w:sz w:val="21"/>
+          <w:szCs w:val="21"/>
+          <w:lang w:eastAsia="en-GB"/>
+          <w14:ligatures w14:val="none"/>
+        </w:rPr>
+        <w:t xml:space="preserve">) </w:t>
+      </w:r>
+      <w:r>
+        <w:rPr>
+          <w:rFonts w:asciiTheme="minorHAnsi" w:eastAsia="Times New Roman" w:hAnsiTheme="minorHAnsi" w:cstheme="minorHAnsi"/>
+          <w:color w:val="569CD6"/>
+          <w:kern w:val="0"/>
+          <w:sz w:val="21"/>
+          <w:szCs w:val="21"/>
+          <w:lang w:eastAsia="en-GB"/>
+          <w14:ligatures w14:val="none"/>
+        </w:rPr>
+        <w:t>=&gt;</w:t>
+      </w:r>
+      <w:r>
+        <w:rPr>
+          <w:rFonts w:asciiTheme="minorHAnsi" w:eastAsia="Times New Roman" w:hAnsiTheme="minorHAnsi" w:cstheme="minorHAnsi"/>
+          <w:color w:val="CCCCCC"/>
+          <w:kern w:val="0"/>
+          <w:sz w:val="21"/>
+          <w:szCs w:val="21"/>
+          <w:lang w:eastAsia="en-GB"/>
+          <w14:ligatures w14:val="none"/>
+        </w:rPr>
+        <w:t xml:space="preserve"> {</w:t>
+      </w:r>
+    </w:p>
+    <w:p>
+      <w:pPr>
+        <w:shd w:val="clear" w:color="auto" w:fill="1F1F1F"/>
+        <w:spacing w:line="315" w:lineRule="atLeast"/>
+        <w:rPr>
+          <w:rFonts w:asciiTheme="minorHAnsi" w:eastAsia="Times New Roman" w:hAnsiTheme="minorHAnsi" w:cstheme="minorHAnsi"/>
+          <w:color w:val="CCCCCC"/>
+          <w:kern w:val="0"/>
+          <w:sz w:val="21"/>
+          <w:szCs w:val="21"/>
+          <w:lang w:eastAsia="en-GB"/>
+          <w14:ligatures w14:val="none"/>
+        </w:rPr>
+      </w:pPr>
+      <w:r>
+        <w:rPr>
+          <w:rFonts w:asciiTheme="minorHAnsi" w:eastAsia="Times New Roman" w:hAnsiTheme="minorHAnsi" w:cstheme="minorHAnsi"/>
+          <w:color w:val="CCCCCC"/>
+          <w:kern w:val="0"/>
+          <w:sz w:val="21"/>
+          <w:szCs w:val="21"/>
+          <w:lang w:eastAsia="en-GB"/>
+          <w14:ligatures w14:val="none"/>
+        </w:rPr>
+        <w:t xml:space="preserve">    </w:t>
+      </w:r>
+      <w:r>
+        <w:rPr>
+          <w:rFonts w:asciiTheme="minorHAnsi" w:eastAsia="Times New Roman" w:hAnsiTheme="minorHAnsi" w:cstheme="minorHAnsi"/>
+          <w:color w:val="6A9955"/>
+          <w:kern w:val="0"/>
+          <w:sz w:val="21"/>
+          <w:szCs w:val="21"/>
+          <w:lang w:eastAsia="en-GB"/>
+          <w14:ligatures w14:val="none"/>
+        </w:rPr>
+        <w:t xml:space="preserve">// </w:t>
+      </w:r>
+      <w:proofErr w:type="spellStart"/>
+      <w:r>
+        <w:rPr>
+          <w:rFonts w:asciiTheme="minorHAnsi" w:eastAsia="Times New Roman" w:hAnsiTheme="minorHAnsi" w:cstheme="minorHAnsi"/>
+          <w:color w:val="6A9955"/>
+          <w:kern w:val="0"/>
+          <w:sz w:val="21"/>
+          <w:szCs w:val="21"/>
+          <w:lang w:eastAsia="en-GB"/>
+          <w14:ligatures w14:val="none"/>
+        </w:rPr>
+        <w:t>req.user</w:t>
+      </w:r>
+      <w:proofErr w:type="spellEnd"/>
+      <w:r>
+        <w:rPr>
+          <w:rFonts w:asciiTheme="minorHAnsi" w:eastAsia="Times New Roman" w:hAnsiTheme="minorHAnsi" w:cstheme="minorHAnsi"/>
+          <w:color w:val="6A9955"/>
+          <w:kern w:val="0"/>
+          <w:sz w:val="21"/>
+          <w:szCs w:val="21"/>
+          <w:lang w:eastAsia="en-GB"/>
+          <w14:ligatures w14:val="none"/>
+        </w:rPr>
+        <w:t xml:space="preserve"> is available here and is correctly typed</w:t>
+      </w:r>
+    </w:p>
+    <w:p>
+      <w:pPr>
+        <w:shd w:val="clear" w:color="auto" w:fill="1F1F1F"/>
+        <w:spacing w:line="315" w:lineRule="atLeast"/>
+        <w:rPr>
+          <w:rFonts w:asciiTheme="minorHAnsi" w:eastAsia="Times New Roman" w:hAnsiTheme="minorHAnsi" w:cstheme="minorHAnsi"/>
+          <w:color w:val="CCCCCC"/>
+          <w:kern w:val="0"/>
+          <w:sz w:val="21"/>
+          <w:szCs w:val="21"/>
+          <w:lang w:eastAsia="en-GB"/>
+          <w14:ligatures w14:val="none"/>
+        </w:rPr>
+      </w:pPr>
+      <w:r>
+        <w:rPr>
+          <w:rFonts w:asciiTheme="minorHAnsi" w:eastAsia="Times New Roman" w:hAnsiTheme="minorHAnsi" w:cstheme="minorHAnsi"/>
+          <w:color w:val="CCCCCC"/>
+          <w:kern w:val="0"/>
+          <w:sz w:val="21"/>
+          <w:szCs w:val="21"/>
+          <w:lang w:eastAsia="en-GB"/>
+          <w14:ligatures w14:val="none"/>
+        </w:rPr>
+        <w:t xml:space="preserve">    </w:t>
+      </w:r>
+      <w:proofErr w:type="spellStart"/>
+      <w:r>
+        <w:rPr>
+          <w:rFonts w:asciiTheme="minorHAnsi" w:eastAsia="Times New Roman" w:hAnsiTheme="minorHAnsi" w:cstheme="minorHAnsi"/>
+          <w:color w:val="9CDCFE"/>
+          <w:kern w:val="0"/>
+          <w:sz w:val="21"/>
+          <w:szCs w:val="21"/>
+          <w:lang w:eastAsia="en-GB"/>
+          <w14:ligatures w14:val="none"/>
+        </w:rPr>
+        <w:t>res</w:t>
+      </w:r>
+      <w:r>
+        <w:rPr>
+          <w:rFonts w:asciiTheme="minorHAnsi" w:eastAsia="Times New Roman" w:hAnsiTheme="minorHAnsi" w:cstheme="minorHAnsi"/>
+          <w:color w:val="CCCCCC"/>
+          <w:kern w:val="0"/>
+          <w:sz w:val="21"/>
+          <w:szCs w:val="21"/>
+          <w:lang w:eastAsia="en-GB"/>
+          <w14:ligatures w14:val="none"/>
+        </w:rPr>
+        <w:t>.</w:t>
+      </w:r>
+      <w:r>
+        <w:rPr>
+          <w:rFonts w:asciiTheme="minorHAnsi" w:eastAsia="Times New Roman" w:hAnsiTheme="minorHAnsi" w:cstheme="minorHAnsi"/>
+          <w:color w:val="DCDCAA"/>
+          <w:kern w:val="0"/>
+          <w:sz w:val="21"/>
+          <w:szCs w:val="21"/>
+          <w:lang w:eastAsia="en-GB"/>
+          <w14:ligatures w14:val="none"/>
+        </w:rPr>
+        <w:t>json</w:t>
+      </w:r>
+      <w:proofErr w:type="spellEnd"/>
+      <w:r>
+        <w:rPr>
+          <w:rFonts w:asciiTheme="minorHAnsi" w:eastAsia="Times New Roman" w:hAnsiTheme="minorHAnsi" w:cstheme="minorHAnsi"/>
+          <w:color w:val="CCCCCC"/>
+          <w:kern w:val="0"/>
+          <w:sz w:val="21"/>
+          <w:szCs w:val="21"/>
+          <w:lang w:eastAsia="en-GB"/>
+          <w14:ligatures w14:val="none"/>
+        </w:rPr>
+        <w:t xml:space="preserve">({ </w:t>
+      </w:r>
+      <w:r>
+        <w:rPr>
+          <w:rFonts w:asciiTheme="minorHAnsi" w:eastAsia="Times New Roman" w:hAnsiTheme="minorHAnsi" w:cstheme="minorHAnsi"/>
+          <w:color w:val="9CDCFE"/>
+          <w:kern w:val="0"/>
+          <w:sz w:val="21"/>
+          <w:szCs w:val="21"/>
+          <w:lang w:eastAsia="en-GB"/>
+          <w14:ligatures w14:val="none"/>
+        </w:rPr>
+        <w:t>message:</w:t>
+      </w:r>
+      <w:r>
+        <w:rPr>
+          <w:rFonts w:asciiTheme="minorHAnsi" w:eastAsia="Times New Roman" w:hAnsiTheme="minorHAnsi" w:cstheme="minorHAnsi"/>
+          <w:color w:val="CCCCCC"/>
+          <w:kern w:val="0"/>
+          <w:sz w:val="21"/>
+          <w:szCs w:val="21"/>
+          <w:lang w:eastAsia="en-GB"/>
+          <w14:ligatures w14:val="none"/>
+        </w:rPr>
+        <w:t xml:space="preserve"> </w:t>
+      </w:r>
+      <w:r>
+        <w:rPr>
+          <w:rFonts w:asciiTheme="minorHAnsi" w:eastAsia="Times New Roman" w:hAnsiTheme="minorHAnsi" w:cstheme="minorHAnsi"/>
+          <w:color w:val="CE9178"/>
+          <w:kern w:val="0"/>
+          <w:sz w:val="21"/>
+          <w:szCs w:val="21"/>
+          <w:lang w:eastAsia="en-GB"/>
+          <w14:ligatures w14:val="none"/>
+        </w:rPr>
+        <w:t xml:space="preserve">`Hello, user </w:t>
+      </w:r>
+      <w:r>
+        <w:rPr>
+          <w:rFonts w:asciiTheme="minorHAnsi" w:eastAsia="Times New Roman" w:hAnsiTheme="minorHAnsi" w:cstheme="minorHAnsi"/>
+          <w:color w:val="569CD6"/>
+          <w:kern w:val="0"/>
+          <w:sz w:val="21"/>
+          <w:szCs w:val="21"/>
+          <w:lang w:eastAsia="en-GB"/>
+          <w14:ligatures w14:val="none"/>
+        </w:rPr>
+        <w:t>${</w:t>
+      </w:r>
+      <w:r>
+        <w:rPr>
+          <w:rFonts w:asciiTheme="minorHAnsi" w:eastAsia="Times New Roman" w:hAnsiTheme="minorHAnsi" w:cstheme="minorHAnsi"/>
+          <w:color w:val="9CDCFE"/>
+          <w:kern w:val="0"/>
+          <w:sz w:val="21"/>
+          <w:szCs w:val="21"/>
+          <w:lang w:eastAsia="en-GB"/>
+          <w14:ligatures w14:val="none"/>
+        </w:rPr>
+        <w:t>req</w:t>
+      </w:r>
+      <w:r>
+        <w:rPr>
+          <w:rFonts w:asciiTheme="minorHAnsi" w:eastAsia="Times New Roman" w:hAnsiTheme="minorHAnsi" w:cstheme="minorHAnsi"/>
+          <w:color w:val="D4D4D4"/>
+          <w:kern w:val="0"/>
+          <w:sz w:val="21"/>
+          <w:szCs w:val="21"/>
+          <w:lang w:eastAsia="en-GB"/>
+          <w14:ligatures w14:val="none"/>
+        </w:rPr>
+        <w:t>.</w:t>
+      </w:r>
+      <w:r>
+        <w:rPr>
+          <w:rFonts w:asciiTheme="minorHAnsi" w:eastAsia="Times New Roman" w:hAnsiTheme="minorHAnsi" w:cstheme="minorHAnsi"/>
+          <w:color w:val="9CDCFE"/>
+          <w:kern w:val="0"/>
+          <w:sz w:val="21"/>
+          <w:szCs w:val="21"/>
+          <w:lang w:eastAsia="en-GB"/>
+          <w14:ligatures w14:val="none"/>
+        </w:rPr>
+        <w:t>user</w:t>
+      </w:r>
+      <w:r>
+        <w:rPr>
+          <w:rFonts w:asciiTheme="minorHAnsi" w:eastAsia="Times New Roman" w:hAnsiTheme="minorHAnsi" w:cstheme="minorHAnsi"/>
+          <w:color w:val="D4D4D4"/>
+          <w:kern w:val="0"/>
+          <w:sz w:val="21"/>
+          <w:szCs w:val="21"/>
+          <w:lang w:eastAsia="en-GB"/>
+          <w14:ligatures w14:val="none"/>
+        </w:rPr>
+        <w:t>?.</w:t>
+      </w:r>
+      <w:proofErr w:type="spellStart"/>
+      <w:r>
+        <w:rPr>
+          <w:rFonts w:asciiTheme="minorHAnsi" w:eastAsia="Times New Roman" w:hAnsiTheme="minorHAnsi" w:cstheme="minorHAnsi"/>
+          <w:color w:val="9CDCFE"/>
+          <w:kern w:val="0"/>
+          <w:sz w:val="21"/>
+          <w:szCs w:val="21"/>
+          <w:lang w:eastAsia="en-GB"/>
+          <w14:ligatures w14:val="none"/>
+        </w:rPr>
+        <w:t>userId</w:t>
+      </w:r>
+      <w:proofErr w:type="spellEnd"/>
+      <w:r>
+        <w:rPr>
+          <w:rFonts w:asciiTheme="minorHAnsi" w:eastAsia="Times New Roman" w:hAnsiTheme="minorHAnsi" w:cstheme="minorHAnsi"/>
+          <w:color w:val="569CD6"/>
+          <w:kern w:val="0"/>
+          <w:sz w:val="21"/>
+          <w:szCs w:val="21"/>
+          <w:lang w:eastAsia="en-GB"/>
+          <w14:ligatures w14:val="none"/>
+        </w:rPr>
+        <w:t>}</w:t>
+      </w:r>
+      <w:r>
+        <w:rPr>
+          <w:rFonts w:asciiTheme="minorHAnsi" w:eastAsia="Times New Roman" w:hAnsiTheme="minorHAnsi" w:cstheme="minorHAnsi"/>
+          <w:color w:val="CE9178"/>
+          <w:kern w:val="0"/>
+          <w:sz w:val="21"/>
+          <w:szCs w:val="21"/>
+          <w:lang w:eastAsia="en-GB"/>
+          <w14:ligatures w14:val="none"/>
+        </w:rPr>
+        <w:t>! This is protected data.`</w:t>
+      </w:r>
+      <w:r>
+        <w:rPr>
+          <w:rFonts w:asciiTheme="minorHAnsi" w:eastAsia="Times New Roman" w:hAnsiTheme="minorHAnsi" w:cstheme="minorHAnsi"/>
+          <w:color w:val="CCCCCC"/>
+          <w:kern w:val="0"/>
+          <w:sz w:val="21"/>
+          <w:szCs w:val="21"/>
+          <w:lang w:eastAsia="en-GB"/>
+          <w14:ligatures w14:val="none"/>
+        </w:rPr>
+        <w:t xml:space="preserve"> });</w:t>
+      </w:r>
+    </w:p>
+    <w:p>
+      <w:pPr>
+        <w:shd w:val="clear" w:color="auto" w:fill="1F1F1F"/>
+        <w:spacing w:line="315" w:lineRule="atLeast"/>
+        <w:rPr>
+          <w:rFonts w:asciiTheme="minorHAnsi" w:eastAsia="Times New Roman" w:hAnsiTheme="minorHAnsi" w:cstheme="minorHAnsi"/>
+          <w:color w:val="CCCCCC"/>
+          <w:kern w:val="0"/>
+          <w:sz w:val="21"/>
+          <w:szCs w:val="21"/>
+          <w:lang w:eastAsia="en-GB"/>
+          <w14:ligatures w14:val="none"/>
+        </w:rPr>
+      </w:pPr>
+      <w:r>
+        <w:rPr>
+          <w:rFonts w:asciiTheme="minorHAnsi" w:eastAsia="Times New Roman" w:hAnsiTheme="minorHAnsi" w:cstheme="minorHAnsi"/>
+          <w:color w:val="CCCCCC"/>
+          <w:kern w:val="0"/>
+          <w:sz w:val="21"/>
+          <w:szCs w:val="21"/>
+          <w:lang w:eastAsia="en-GB"/>
+          <w14:ligatures w14:val="none"/>
+        </w:rPr>
+        <w:t>});</w:t>
+      </w:r>
+    </w:p>
+    <w:p>
+      <w:pPr>
+        <w:shd w:val="clear" w:color="auto" w:fill="1F1F1F"/>
+        <w:spacing w:line="315" w:lineRule="atLeast"/>
+        <w:rPr>
+          <w:rFonts w:asciiTheme="minorHAnsi" w:eastAsia="Times New Roman" w:hAnsiTheme="minorHAnsi" w:cstheme="minorHAnsi"/>
+          <w:color w:val="CCCCCC"/>
+          <w:kern w:val="0"/>
+          <w:sz w:val="21"/>
+          <w:szCs w:val="21"/>
+          <w:lang w:eastAsia="en-GB"/>
+          <w14:ligatures w14:val="none"/>
+        </w:rPr>
+      </w:pPr>
+    </w:p>
+    <w:p>
+      <w:pPr>
+        <w:rPr>
+          <w:lang w:val="en-US"/>
+        </w:rPr>
+      </w:pPr>
+    </w:p>
+    <w:p>
+      <w:pPr>
+        <w:rPr>
+          <w:lang w:val="en-US"/>
+        </w:rPr>
+      </w:pPr>
+    </w:p>
+    <w:p>
+      <w:pPr>
         <w:pStyle w:val="Heading2"/>
         <w:rPr>
           <w:lang w:val="en-US"/>
@@ -20899,7 +25667,6 @@
         <w:rPr>
           <w:lang w:val="en-US"/>
         </w:rPr>
-        <w:lastRenderedPageBreak/>
         <w:t>Controllers</w:t>
       </w:r>
     </w:p>
@@ -23619,6 +28386,7 @@
           <w:lang w:eastAsia="en-GB"/>
           <w14:ligatures w14:val="none"/>
         </w:rPr>
+        <w:lastRenderedPageBreak/>
         <w:t xml:space="preserve">        </w:t>
       </w:r>
       <w:r>
@@ -24894,7 +29662,6 @@
           <w:lang w:eastAsia="en-GB"/>
           <w14:ligatures w14:val="none"/>
         </w:rPr>
-        <w:lastRenderedPageBreak/>
         <w:t>};</w:t>
       </w:r>
     </w:p>

</xml_diff>